<commit_message>
updted contract with key card and key pad information.
</commit_message>
<xml_diff>
--- a/com.getshop.client/ROOT/scripts/birkelunden/contract_company.docx
+++ b/com.getshop.client/ROOT/scripts/birkelunden/contract_company.docx
@@ -31,7 +31,7 @@
         </w:tblCellMar>
       </w:tblPr>
       <w:tblGrid>
-        <w:gridCol w:w="4785"/>
+        <w:gridCol w:w="4784"/>
         <w:gridCol w:w="4579"/>
       </w:tblGrid>
       <w:tr>
@@ -40,7 +40,7 @@
         </w:trPr>
         <w:tc>
           <w:tcPr>
-            <w:tcW w:w="4785" w:type="dxa"/>
+            <w:tcW w:w="4784" w:type="dxa"/>
             <w:tcBorders>
               <w:top w:val="nil"/>
               <w:left w:val="nil"/>
@@ -49,7 +49,7 @@
               <w:right w:val="nil"/>
               <w:insideV w:val="nil"/>
             </w:tcBorders>
-            <w:shd w:fill="auto" w:val="clear"/>
+            <w:shd w:fill="FFFFFF" w:val="clear"/>
           </w:tcPr>
           <w:p>
             <w:pPr>
@@ -510,8 +510,6 @@
                 <w:szCs w:val="24"/>
               </w:rPr>
             </w:pPr>
-            <w:bookmarkStart w:id="1" w:name="_Ref307235657"/>
-            <w:bookmarkStart w:id="2" w:name="_Toc306290074"/>
             <w:r>
               <w:rPr>
                 <w:rStyle w:val="Intern"/>
@@ -579,10 +577,10 @@
                 <w:szCs w:val="24"/>
               </w:rPr>
             </w:pPr>
-            <w:bookmarkStart w:id="3" w:name="_Ref307235657"/>
-            <w:bookmarkStart w:id="4" w:name="_Toc306290074"/>
-            <w:bookmarkEnd w:id="3"/>
-            <w:bookmarkEnd w:id="4"/>
+            <w:bookmarkStart w:id="1" w:name="_Toc306290074"/>
+            <w:bookmarkStart w:id="2" w:name="_Ref307235657"/>
+            <w:bookmarkEnd w:id="1"/>
+            <w:bookmarkEnd w:id="2"/>
             <w:r>
               <w:rPr>
                 <w:rStyle w:val="Intern"/>
@@ -814,10 +812,10 @@
                 <w:szCs w:val="24"/>
               </w:rPr>
             </w:pPr>
-            <w:bookmarkStart w:id="5" w:name="_Toc306290075"/>
-            <w:bookmarkStart w:id="6" w:name="_Ref306290114"/>
-            <w:bookmarkEnd w:id="5"/>
-            <w:bookmarkEnd w:id="6"/>
+            <w:bookmarkStart w:id="3" w:name="_Ref306290114"/>
+            <w:bookmarkStart w:id="4" w:name="_Toc306290075"/>
+            <w:bookmarkEnd w:id="3"/>
+            <w:bookmarkEnd w:id="4"/>
             <w:r>
               <w:rPr>
                 <w:rStyle w:val="Intern"/>
@@ -1036,8 +1034,8 @@
                 <w:szCs w:val="24"/>
               </w:rPr>
             </w:pPr>
-            <w:bookmarkStart w:id="7" w:name="_Ref307235946"/>
-            <w:bookmarkEnd w:id="7"/>
+            <w:bookmarkStart w:id="5" w:name="_Ref307235946"/>
+            <w:bookmarkEnd w:id="5"/>
             <w:r>
               <w:rPr>
                 <w:rStyle w:val="Intern"/>
@@ -1359,8 +1357,8 @@
                 <w:szCs w:val="24"/>
               </w:rPr>
             </w:pPr>
-            <w:bookmarkStart w:id="8" w:name="_Ref307235690"/>
-            <w:bookmarkEnd w:id="8"/>
+            <w:bookmarkStart w:id="6" w:name="_Ref307235690"/>
+            <w:bookmarkEnd w:id="6"/>
             <w:r>
               <w:rPr>
                 <w:rStyle w:val="Intern"/>
@@ -1463,8 +1461,8 @@
                 <w:szCs w:val="24"/>
               </w:rPr>
             </w:pPr>
-            <w:bookmarkStart w:id="9" w:name="_Ref307235935"/>
-            <w:bookmarkEnd w:id="9"/>
+            <w:bookmarkStart w:id="7" w:name="_Ref307235935"/>
+            <w:bookmarkEnd w:id="7"/>
             <w:r>
               <w:rPr>
                 <w:rStyle w:val="Intern"/>
@@ -1912,25 +1910,7 @@
                 <w:sz w:val="24"/>
                 <w:szCs w:val="24"/>
               </w:rPr>
-              <w:t>1</w:t>
-            </w:r>
-            <w:r>
-              <w:rPr>
-                <w:b/>
-                <w:bCs/>
-                <w:sz w:val="24"/>
-                <w:szCs w:val="24"/>
-              </w:rPr>
-              <w:t>1</w:t>
-            </w:r>
-            <w:r>
-              <w:rPr>
-                <w:b/>
-                <w:bCs/>
-                <w:sz w:val="24"/>
-                <w:szCs w:val="24"/>
-              </w:rPr>
-              <w:t>. Innlevering av nøkler og kort</w:t>
+              <w:t>11. Innlevering av nøkler og kort</w:t>
             </w:r>
           </w:p>
           <w:p>
@@ -2459,7 +2439,7 @@
               <w:right w:val="nil"/>
               <w:insideV w:val="nil"/>
             </w:tcBorders>
-            <w:shd w:fill="auto" w:val="clear"/>
+            <w:shd w:fill="FFFFFF" w:val="clear"/>
           </w:tcPr>
           <w:p>
             <w:pPr>
@@ -7971,7 +7951,29 @@
                 <w:szCs w:val="24"/>
                 <w:lang w:val="en-GB"/>
               </w:rPr>
-              <w:t>10. Return of key card and pad lock</w:t>
+              <w:t>1</w:t>
+            </w:r>
+            <w:r>
+              <w:rPr>
+                <w:rFonts w:cs="Calibri"/>
+                <w:b/>
+                <w:bCs/>
+                <w:sz w:val="24"/>
+                <w:szCs w:val="24"/>
+                <w:lang w:val="en-GB"/>
+              </w:rPr>
+              <w:t>1</w:t>
+            </w:r>
+            <w:r>
+              <w:rPr>
+                <w:rFonts w:cs="Calibri"/>
+                <w:b/>
+                <w:bCs/>
+                <w:sz w:val="24"/>
+                <w:szCs w:val="24"/>
+                <w:lang w:val="en-GB"/>
+              </w:rPr>
+              <w:t>. Return of key card and pad lock</w:t>
             </w:r>
           </w:p>
           <w:p>
@@ -8395,7 +8397,9 @@
       </w:rPr>
     </w:pPr>
     <w:r>
-      <w:rPr/>
+      <w:rPr>
+        <w:b/>
+      </w:rPr>
       <w:t xml:space="preserve">Side </w:t>
     </w:r>
     <w:r>
@@ -8405,19 +8409,21 @@
       <w:fldChar w:fldCharType="begin"/>
     </w:r>
     <w:r>
-      <w:instrText> PAGE \*Arabic </w:instrText>
+      <w:instrText> PAGE </w:instrText>
     </w:r>
     <w:r>
       <w:fldChar w:fldCharType="separate"/>
     </w:r>
     <w:r>
-      <w:t>4</w:t>
+      <w:t>7</w:t>
     </w:r>
     <w:r>
       <w:fldChar w:fldCharType="end"/>
     </w:r>
     <w:r>
-      <w:rPr/>
+      <w:rPr>
+        <w:b/>
+      </w:rPr>
       <w:t xml:space="preserve"> av </w:t>
     </w:r>
     <w:r>
@@ -8427,7 +8433,7 @@
       <w:fldChar w:fldCharType="begin"/>
     </w:r>
     <w:r>
-      <w:instrText> NUMPAGES \*Arabic </w:instrText>
+      <w:instrText> NUMPAGES </w:instrText>
     </w:r>
     <w:r>
       <w:fldChar w:fldCharType="separate"/>
@@ -8458,22 +8464,18 @@
     <w:pPr>
       <w:pStyle w:val="Footer"/>
       <w:jc w:val="center"/>
-      <w:rPr>
-        <w:b/>
-      </w:rPr>
+      <w:rPr/>
     </w:pPr>
     <w:r>
       <w:rPr/>
       <w:t xml:space="preserve">Side </w:t>
     </w:r>
     <w:r>
-      <w:rPr>
-        <w:b/>
-      </w:rPr>
+      <w:rPr/>
       <w:fldChar w:fldCharType="begin"/>
     </w:r>
     <w:r>
-      <w:instrText> PAGE \*Arabic </w:instrText>
+      <w:instrText> PAGE </w:instrText>
     </w:r>
     <w:r>
       <w:fldChar w:fldCharType="separate"/>
@@ -8489,13 +8491,11 @@
       <w:t xml:space="preserve"> av </w:t>
     </w:r>
     <w:r>
-      <w:rPr>
-        <w:b/>
-      </w:rPr>
+      <w:rPr/>
       <w:fldChar w:fldCharType="begin"/>
     </w:r>
     <w:r>
-      <w:instrText> NUMPAGES \*Arabic </w:instrText>
+      <w:instrText> NUMPAGES </w:instrText>
     </w:r>
     <w:r>
       <w:fldChar w:fldCharType="separate"/>
@@ -8530,7 +8530,9 @@
       </w:rPr>
     </w:pPr>
     <w:r>
-      <w:rPr/>
+      <w:rPr>
+        <w:b/>
+      </w:rPr>
       <w:t xml:space="preserve">Side </w:t>
     </w:r>
     <w:r>
@@ -8540,19 +8542,21 @@
       <w:fldChar w:fldCharType="begin"/>
     </w:r>
     <w:r>
-      <w:instrText> PAGE \*Arabic </w:instrText>
+      <w:instrText> PAGE </w:instrText>
     </w:r>
     <w:r>
       <w:fldChar w:fldCharType="separate"/>
     </w:r>
     <w:r>
-      <w:t>4</w:t>
+      <w:t>7</w:t>
     </w:r>
     <w:r>
       <w:fldChar w:fldCharType="end"/>
     </w:r>
     <w:r>
-      <w:rPr/>
+      <w:rPr>
+        <w:b/>
+      </w:rPr>
       <w:t xml:space="preserve"> av </w:t>
     </w:r>
     <w:r>
@@ -8562,7 +8566,7 @@
       <w:fldChar w:fldCharType="begin"/>
     </w:r>
     <w:r>
-      <w:instrText> NUMPAGES \*Arabic </w:instrText>
+      <w:instrText> NUMPAGES </w:instrText>
     </w:r>
     <w:r>
       <w:fldChar w:fldCharType="separate"/>
@@ -8583,22 +8587,18 @@
     <w:pPr>
       <w:pStyle w:val="Footer"/>
       <w:jc w:val="center"/>
-      <w:rPr>
-        <w:b/>
-      </w:rPr>
+      <w:rPr/>
     </w:pPr>
     <w:r>
       <w:rPr/>
       <w:t xml:space="preserve">Side </w:t>
     </w:r>
     <w:r>
-      <w:rPr>
-        <w:b/>
-      </w:rPr>
+      <w:rPr/>
       <w:fldChar w:fldCharType="begin"/>
     </w:r>
     <w:r>
-      <w:instrText> PAGE \*Arabic </w:instrText>
+      <w:instrText> PAGE </w:instrText>
     </w:r>
     <w:r>
       <w:fldChar w:fldCharType="separate"/>
@@ -8614,13 +8614,11 @@
       <w:t xml:space="preserve"> av </w:t>
     </w:r>
     <w:r>
-      <w:rPr>
-        <w:b/>
-      </w:rPr>
+      <w:rPr/>
       <w:fldChar w:fldCharType="begin"/>
     </w:r>
     <w:r>
-      <w:instrText> NUMPAGES \*Arabic </w:instrText>
+      <w:instrText> NUMPAGES </w:instrText>
     </w:r>
     <w:r>
       <w:fldChar w:fldCharType="separate"/>
@@ -8646,7 +8644,9 @@
       </w:rPr>
     </w:pPr>
     <w:r>
-      <w:rPr/>
+      <w:rPr>
+        <w:b/>
+      </w:rPr>
       <w:t xml:space="preserve">Side </w:t>
     </w:r>
     <w:r>
@@ -8656,19 +8656,21 @@
       <w:fldChar w:fldCharType="begin"/>
     </w:r>
     <w:r>
-      <w:instrText> PAGE \*Arabic </w:instrText>
+      <w:instrText> PAGE </w:instrText>
     </w:r>
     <w:r>
       <w:fldChar w:fldCharType="separate"/>
     </w:r>
     <w:r>
-      <w:t>4</w:t>
+      <w:t>7</w:t>
     </w:r>
     <w:r>
       <w:fldChar w:fldCharType="end"/>
     </w:r>
     <w:r>
-      <w:rPr/>
+      <w:rPr>
+        <w:b/>
+      </w:rPr>
       <w:t xml:space="preserve"> av </w:t>
     </w:r>
     <w:r>
@@ -8678,7 +8680,7 @@
       <w:fldChar w:fldCharType="begin"/>
     </w:r>
     <w:r>
-      <w:instrText> NUMPAGES \*Arabic </w:instrText>
+      <w:instrText> NUMPAGES </w:instrText>
     </w:r>
     <w:r>
       <w:fldChar w:fldCharType="separate"/>
@@ -8699,22 +8701,18 @@
     <w:pPr>
       <w:pStyle w:val="Footer"/>
       <w:jc w:val="center"/>
-      <w:rPr>
-        <w:b/>
-      </w:rPr>
+      <w:rPr/>
     </w:pPr>
     <w:r>
       <w:rPr/>
       <w:t xml:space="preserve">Side </w:t>
     </w:r>
     <w:r>
-      <w:rPr>
-        <w:b/>
-      </w:rPr>
+      <w:rPr/>
       <w:fldChar w:fldCharType="begin"/>
     </w:r>
     <w:r>
-      <w:instrText> PAGE \*Arabic </w:instrText>
+      <w:instrText> PAGE </w:instrText>
     </w:r>
     <w:r>
       <w:fldChar w:fldCharType="separate"/>
@@ -8730,13 +8728,11 @@
       <w:t xml:space="preserve"> av </w:t>
     </w:r>
     <w:r>
-      <w:rPr>
-        <w:b/>
-      </w:rPr>
+      <w:rPr/>
       <w:fldChar w:fldCharType="begin"/>
     </w:r>
     <w:r>
-      <w:instrText> NUMPAGES \*Arabic </w:instrText>
+      <w:instrText> NUMPAGES </w:instrText>
     </w:r>
     <w:r>
       <w:fldChar w:fldCharType="separate"/>
@@ -9415,10 +9411,10 @@
     </w:pPr>
     <w:rPr>
       <w:rFonts w:ascii="Calibri" w:hAnsi="Calibri" w:eastAsia="Times New Roman" w:cs="Calibri"/>
-      <w:color w:val="auto"/>
+      <w:color w:val="00000A"/>
       <w:sz w:val="24"/>
       <w:szCs w:val="22"/>
-      <w:lang w:eastAsia="nb-NO" w:val="nb-NO" w:bidi="ar-SA"/>
+      <w:lang w:val="nb-NO" w:eastAsia="nb-NO" w:bidi="ar-SA"/>
     </w:rPr>
   </w:style>
   <w:style w:type="character" w:styleId="DefaultParagraphFont" w:default="1">
@@ -9576,10 +9572,10 @@
     <w:rPr>
       <w:rFonts w:ascii="Calibri" w:hAnsi="Calibri" w:eastAsia="Times New Roman" w:cs="Times New Roman"/>
       <w:b/>
-      <w:color w:val="auto"/>
+      <w:color w:val="00000A"/>
       <w:sz w:val="28"/>
       <w:szCs w:val="22"/>
-      <w:lang w:eastAsia="nb-NO" w:val="nb-NO" w:bidi="ar-SA"/>
+      <w:lang w:val="nb-NO" w:eastAsia="nb-NO" w:bidi="ar-SA"/>
     </w:rPr>
   </w:style>
   <w:style w:type="paragraph" w:styleId="GRNormal" w:customStyle="1">
@@ -9603,10 +9599,10 @@
     </w:pPr>
     <w:rPr>
       <w:rFonts w:ascii="Calibri" w:hAnsi="Calibri" w:eastAsia="Times New Roman" w:cs="Times New Roman"/>
-      <w:color w:val="auto"/>
+      <w:color w:val="00000A"/>
       <w:sz w:val="22"/>
       <w:szCs w:val="22"/>
-      <w:lang w:eastAsia="nb-NO" w:val="nb-NO" w:bidi="ar-SA"/>
+      <w:lang w:val="nb-NO" w:eastAsia="nb-NO" w:bidi="ar-SA"/>
     </w:rPr>
   </w:style>
   <w:style w:type="paragraph" w:styleId="GRxoverskrift4" w:customStyle="1">
@@ -9623,10 +9619,10 @@
     <w:rPr>
       <w:rFonts w:ascii="Calibri" w:hAnsi="Calibri" w:eastAsia="Times New Roman" w:cs="Times New Roman"/>
       <w:b/>
-      <w:color w:val="auto"/>
+      <w:color w:val="00000A"/>
       <w:sz w:val="24"/>
       <w:szCs w:val="22"/>
-      <w:lang w:eastAsia="nb-NO" w:val="nb-NO" w:bidi="ar-SA"/>
+      <w:lang w:val="nb-NO" w:eastAsia="nb-NO" w:bidi="ar-SA"/>
     </w:rPr>
   </w:style>
   <w:style w:type="paragraph" w:styleId="Gr002davsnitt" w:customStyle="1">

</xml_diff>

<commit_message>
Revert "updted contract with key card and key pad information."
This reverts commit 928d5f8df57bd291dc260338bfcb22efd4c512ae.
</commit_message>
<xml_diff>
--- a/com.getshop.client/ROOT/scripts/birkelunden/contract_company.docx
+++ b/com.getshop.client/ROOT/scripts/birkelunden/contract_company.docx
@@ -31,7 +31,7 @@
         </w:tblCellMar>
       </w:tblPr>
       <w:tblGrid>
-        <w:gridCol w:w="4784"/>
+        <w:gridCol w:w="4785"/>
         <w:gridCol w:w="4579"/>
       </w:tblGrid>
       <w:tr>
@@ -40,7 +40,7 @@
         </w:trPr>
         <w:tc>
           <w:tcPr>
-            <w:tcW w:w="4784" w:type="dxa"/>
+            <w:tcW w:w="4785" w:type="dxa"/>
             <w:tcBorders>
               <w:top w:val="nil"/>
               <w:left w:val="nil"/>
@@ -49,7 +49,7 @@
               <w:right w:val="nil"/>
               <w:insideV w:val="nil"/>
             </w:tcBorders>
-            <w:shd w:fill="FFFFFF" w:val="clear"/>
+            <w:shd w:fill="auto" w:val="clear"/>
           </w:tcPr>
           <w:p>
             <w:pPr>
@@ -510,6 +510,8 @@
                 <w:szCs w:val="24"/>
               </w:rPr>
             </w:pPr>
+            <w:bookmarkStart w:id="1" w:name="_Ref307235657"/>
+            <w:bookmarkStart w:id="2" w:name="_Toc306290074"/>
             <w:r>
               <w:rPr>
                 <w:rStyle w:val="Intern"/>
@@ -577,10 +579,10 @@
                 <w:szCs w:val="24"/>
               </w:rPr>
             </w:pPr>
-            <w:bookmarkStart w:id="1" w:name="_Toc306290074"/>
-            <w:bookmarkStart w:id="2" w:name="_Ref307235657"/>
-            <w:bookmarkEnd w:id="1"/>
-            <w:bookmarkEnd w:id="2"/>
+            <w:bookmarkStart w:id="3" w:name="_Ref307235657"/>
+            <w:bookmarkStart w:id="4" w:name="_Toc306290074"/>
+            <w:bookmarkEnd w:id="3"/>
+            <w:bookmarkEnd w:id="4"/>
             <w:r>
               <w:rPr>
                 <w:rStyle w:val="Intern"/>
@@ -812,10 +814,10 @@
                 <w:szCs w:val="24"/>
               </w:rPr>
             </w:pPr>
-            <w:bookmarkStart w:id="3" w:name="_Ref306290114"/>
-            <w:bookmarkStart w:id="4" w:name="_Toc306290075"/>
-            <w:bookmarkEnd w:id="3"/>
-            <w:bookmarkEnd w:id="4"/>
+            <w:bookmarkStart w:id="5" w:name="_Toc306290075"/>
+            <w:bookmarkStart w:id="6" w:name="_Ref306290114"/>
+            <w:bookmarkEnd w:id="5"/>
+            <w:bookmarkEnd w:id="6"/>
             <w:r>
               <w:rPr>
                 <w:rStyle w:val="Intern"/>
@@ -1034,8 +1036,8 @@
                 <w:szCs w:val="24"/>
               </w:rPr>
             </w:pPr>
-            <w:bookmarkStart w:id="5" w:name="_Ref307235946"/>
-            <w:bookmarkEnd w:id="5"/>
+            <w:bookmarkStart w:id="7" w:name="_Ref307235946"/>
+            <w:bookmarkEnd w:id="7"/>
             <w:r>
               <w:rPr>
                 <w:rStyle w:val="Intern"/>
@@ -1357,8 +1359,8 @@
                 <w:szCs w:val="24"/>
               </w:rPr>
             </w:pPr>
-            <w:bookmarkStart w:id="6" w:name="_Ref307235690"/>
-            <w:bookmarkEnd w:id="6"/>
+            <w:bookmarkStart w:id="8" w:name="_Ref307235690"/>
+            <w:bookmarkEnd w:id="8"/>
             <w:r>
               <w:rPr>
                 <w:rStyle w:val="Intern"/>
@@ -1461,8 +1463,8 @@
                 <w:szCs w:val="24"/>
               </w:rPr>
             </w:pPr>
-            <w:bookmarkStart w:id="7" w:name="_Ref307235935"/>
-            <w:bookmarkEnd w:id="7"/>
+            <w:bookmarkStart w:id="9" w:name="_Ref307235935"/>
+            <w:bookmarkEnd w:id="9"/>
             <w:r>
               <w:rPr>
                 <w:rStyle w:val="Intern"/>
@@ -1910,7 +1912,25 @@
                 <w:sz w:val="24"/>
                 <w:szCs w:val="24"/>
               </w:rPr>
-              <w:t>11. Innlevering av nøkler og kort</w:t>
+              <w:t>1</w:t>
+            </w:r>
+            <w:r>
+              <w:rPr>
+                <w:b/>
+                <w:bCs/>
+                <w:sz w:val="24"/>
+                <w:szCs w:val="24"/>
+              </w:rPr>
+              <w:t>1</w:t>
+            </w:r>
+            <w:r>
+              <w:rPr>
+                <w:b/>
+                <w:bCs/>
+                <w:sz w:val="24"/>
+                <w:szCs w:val="24"/>
+              </w:rPr>
+              <w:t>. Innlevering av nøkler og kort</w:t>
             </w:r>
           </w:p>
           <w:p>
@@ -2439,7 +2459,7 @@
               <w:right w:val="nil"/>
               <w:insideV w:val="nil"/>
             </w:tcBorders>
-            <w:shd w:fill="FFFFFF" w:val="clear"/>
+            <w:shd w:fill="auto" w:val="clear"/>
           </w:tcPr>
           <w:p>
             <w:pPr>
@@ -7951,29 +7971,7 @@
                 <w:szCs w:val="24"/>
                 <w:lang w:val="en-GB"/>
               </w:rPr>
-              <w:t>1</w:t>
-            </w:r>
-            <w:r>
-              <w:rPr>
-                <w:rFonts w:cs="Calibri"/>
-                <w:b/>
-                <w:bCs/>
-                <w:sz w:val="24"/>
-                <w:szCs w:val="24"/>
-                <w:lang w:val="en-GB"/>
-              </w:rPr>
-              <w:t>1</w:t>
-            </w:r>
-            <w:r>
-              <w:rPr>
-                <w:rFonts w:cs="Calibri"/>
-                <w:b/>
-                <w:bCs/>
-                <w:sz w:val="24"/>
-                <w:szCs w:val="24"/>
-                <w:lang w:val="en-GB"/>
-              </w:rPr>
-              <w:t>. Return of key card and pad lock</w:t>
+              <w:t>10. Return of key card and pad lock</w:t>
             </w:r>
           </w:p>
           <w:p>
@@ -8397,9 +8395,7 @@
       </w:rPr>
     </w:pPr>
     <w:r>
-      <w:rPr>
-        <w:b/>
-      </w:rPr>
+      <w:rPr/>
       <w:t xml:space="preserve">Side </w:t>
     </w:r>
     <w:r>
@@ -8409,21 +8405,19 @@
       <w:fldChar w:fldCharType="begin"/>
     </w:r>
     <w:r>
-      <w:instrText> PAGE </w:instrText>
+      <w:instrText> PAGE \*Arabic </w:instrText>
     </w:r>
     <w:r>
       <w:fldChar w:fldCharType="separate"/>
     </w:r>
     <w:r>
-      <w:t>7</w:t>
+      <w:t>4</w:t>
     </w:r>
     <w:r>
       <w:fldChar w:fldCharType="end"/>
     </w:r>
     <w:r>
-      <w:rPr>
-        <w:b/>
-      </w:rPr>
+      <w:rPr/>
       <w:t xml:space="preserve"> av </w:t>
     </w:r>
     <w:r>
@@ -8433,7 +8427,7 @@
       <w:fldChar w:fldCharType="begin"/>
     </w:r>
     <w:r>
-      <w:instrText> NUMPAGES </w:instrText>
+      <w:instrText> NUMPAGES \*Arabic </w:instrText>
     </w:r>
     <w:r>
       <w:fldChar w:fldCharType="separate"/>
@@ -8464,18 +8458,22 @@
     <w:pPr>
       <w:pStyle w:val="Footer"/>
       <w:jc w:val="center"/>
-      <w:rPr/>
+      <w:rPr>
+        <w:b/>
+      </w:rPr>
     </w:pPr>
     <w:r>
       <w:rPr/>
       <w:t xml:space="preserve">Side </w:t>
     </w:r>
     <w:r>
-      <w:rPr/>
+      <w:rPr>
+        <w:b/>
+      </w:rPr>
       <w:fldChar w:fldCharType="begin"/>
     </w:r>
     <w:r>
-      <w:instrText> PAGE </w:instrText>
+      <w:instrText> PAGE \*Arabic </w:instrText>
     </w:r>
     <w:r>
       <w:fldChar w:fldCharType="separate"/>
@@ -8491,11 +8489,13 @@
       <w:t xml:space="preserve"> av </w:t>
     </w:r>
     <w:r>
-      <w:rPr/>
+      <w:rPr>
+        <w:b/>
+      </w:rPr>
       <w:fldChar w:fldCharType="begin"/>
     </w:r>
     <w:r>
-      <w:instrText> NUMPAGES </w:instrText>
+      <w:instrText> NUMPAGES \*Arabic </w:instrText>
     </w:r>
     <w:r>
       <w:fldChar w:fldCharType="separate"/>
@@ -8530,9 +8530,7 @@
       </w:rPr>
     </w:pPr>
     <w:r>
-      <w:rPr>
-        <w:b/>
-      </w:rPr>
+      <w:rPr/>
       <w:t xml:space="preserve">Side </w:t>
     </w:r>
     <w:r>
@@ -8542,21 +8540,19 @@
       <w:fldChar w:fldCharType="begin"/>
     </w:r>
     <w:r>
-      <w:instrText> PAGE </w:instrText>
+      <w:instrText> PAGE \*Arabic </w:instrText>
     </w:r>
     <w:r>
       <w:fldChar w:fldCharType="separate"/>
     </w:r>
     <w:r>
-      <w:t>7</w:t>
+      <w:t>4</w:t>
     </w:r>
     <w:r>
       <w:fldChar w:fldCharType="end"/>
     </w:r>
     <w:r>
-      <w:rPr>
-        <w:b/>
-      </w:rPr>
+      <w:rPr/>
       <w:t xml:space="preserve"> av </w:t>
     </w:r>
     <w:r>
@@ -8566,7 +8562,7 @@
       <w:fldChar w:fldCharType="begin"/>
     </w:r>
     <w:r>
-      <w:instrText> NUMPAGES </w:instrText>
+      <w:instrText> NUMPAGES \*Arabic </w:instrText>
     </w:r>
     <w:r>
       <w:fldChar w:fldCharType="separate"/>
@@ -8587,18 +8583,22 @@
     <w:pPr>
       <w:pStyle w:val="Footer"/>
       <w:jc w:val="center"/>
-      <w:rPr/>
+      <w:rPr>
+        <w:b/>
+      </w:rPr>
     </w:pPr>
     <w:r>
       <w:rPr/>
       <w:t xml:space="preserve">Side </w:t>
     </w:r>
     <w:r>
-      <w:rPr/>
+      <w:rPr>
+        <w:b/>
+      </w:rPr>
       <w:fldChar w:fldCharType="begin"/>
     </w:r>
     <w:r>
-      <w:instrText> PAGE </w:instrText>
+      <w:instrText> PAGE \*Arabic </w:instrText>
     </w:r>
     <w:r>
       <w:fldChar w:fldCharType="separate"/>
@@ -8614,11 +8614,13 @@
       <w:t xml:space="preserve"> av </w:t>
     </w:r>
     <w:r>
-      <w:rPr/>
+      <w:rPr>
+        <w:b/>
+      </w:rPr>
       <w:fldChar w:fldCharType="begin"/>
     </w:r>
     <w:r>
-      <w:instrText> NUMPAGES </w:instrText>
+      <w:instrText> NUMPAGES \*Arabic </w:instrText>
     </w:r>
     <w:r>
       <w:fldChar w:fldCharType="separate"/>
@@ -8644,9 +8646,7 @@
       </w:rPr>
     </w:pPr>
     <w:r>
-      <w:rPr>
-        <w:b/>
-      </w:rPr>
+      <w:rPr/>
       <w:t xml:space="preserve">Side </w:t>
     </w:r>
     <w:r>
@@ -8656,21 +8656,19 @@
       <w:fldChar w:fldCharType="begin"/>
     </w:r>
     <w:r>
-      <w:instrText> PAGE </w:instrText>
+      <w:instrText> PAGE \*Arabic </w:instrText>
     </w:r>
     <w:r>
       <w:fldChar w:fldCharType="separate"/>
     </w:r>
     <w:r>
-      <w:t>7</w:t>
+      <w:t>4</w:t>
     </w:r>
     <w:r>
       <w:fldChar w:fldCharType="end"/>
     </w:r>
     <w:r>
-      <w:rPr>
-        <w:b/>
-      </w:rPr>
+      <w:rPr/>
       <w:t xml:space="preserve"> av </w:t>
     </w:r>
     <w:r>
@@ -8680,7 +8678,7 @@
       <w:fldChar w:fldCharType="begin"/>
     </w:r>
     <w:r>
-      <w:instrText> NUMPAGES </w:instrText>
+      <w:instrText> NUMPAGES \*Arabic </w:instrText>
     </w:r>
     <w:r>
       <w:fldChar w:fldCharType="separate"/>
@@ -8701,18 +8699,22 @@
     <w:pPr>
       <w:pStyle w:val="Footer"/>
       <w:jc w:val="center"/>
-      <w:rPr/>
+      <w:rPr>
+        <w:b/>
+      </w:rPr>
     </w:pPr>
     <w:r>
       <w:rPr/>
       <w:t xml:space="preserve">Side </w:t>
     </w:r>
     <w:r>
-      <w:rPr/>
+      <w:rPr>
+        <w:b/>
+      </w:rPr>
       <w:fldChar w:fldCharType="begin"/>
     </w:r>
     <w:r>
-      <w:instrText> PAGE </w:instrText>
+      <w:instrText> PAGE \*Arabic </w:instrText>
     </w:r>
     <w:r>
       <w:fldChar w:fldCharType="separate"/>
@@ -8728,11 +8730,13 @@
       <w:t xml:space="preserve"> av </w:t>
     </w:r>
     <w:r>
-      <w:rPr/>
+      <w:rPr>
+        <w:b/>
+      </w:rPr>
       <w:fldChar w:fldCharType="begin"/>
     </w:r>
     <w:r>
-      <w:instrText> NUMPAGES </w:instrText>
+      <w:instrText> NUMPAGES \*Arabic </w:instrText>
     </w:r>
     <w:r>
       <w:fldChar w:fldCharType="separate"/>
@@ -9411,10 +9415,10 @@
     </w:pPr>
     <w:rPr>
       <w:rFonts w:ascii="Calibri" w:hAnsi="Calibri" w:eastAsia="Times New Roman" w:cs="Calibri"/>
-      <w:color w:val="00000A"/>
+      <w:color w:val="auto"/>
       <w:sz w:val="24"/>
       <w:szCs w:val="22"/>
-      <w:lang w:val="nb-NO" w:eastAsia="nb-NO" w:bidi="ar-SA"/>
+      <w:lang w:eastAsia="nb-NO" w:val="nb-NO" w:bidi="ar-SA"/>
     </w:rPr>
   </w:style>
   <w:style w:type="character" w:styleId="DefaultParagraphFont" w:default="1">
@@ -9572,10 +9576,10 @@
     <w:rPr>
       <w:rFonts w:ascii="Calibri" w:hAnsi="Calibri" w:eastAsia="Times New Roman" w:cs="Times New Roman"/>
       <w:b/>
-      <w:color w:val="00000A"/>
+      <w:color w:val="auto"/>
       <w:sz w:val="28"/>
       <w:szCs w:val="22"/>
-      <w:lang w:val="nb-NO" w:eastAsia="nb-NO" w:bidi="ar-SA"/>
+      <w:lang w:eastAsia="nb-NO" w:val="nb-NO" w:bidi="ar-SA"/>
     </w:rPr>
   </w:style>
   <w:style w:type="paragraph" w:styleId="GRNormal" w:customStyle="1">
@@ -9599,10 +9603,10 @@
     </w:pPr>
     <w:rPr>
       <w:rFonts w:ascii="Calibri" w:hAnsi="Calibri" w:eastAsia="Times New Roman" w:cs="Times New Roman"/>
-      <w:color w:val="00000A"/>
+      <w:color w:val="auto"/>
       <w:sz w:val="22"/>
       <w:szCs w:val="22"/>
-      <w:lang w:val="nb-NO" w:eastAsia="nb-NO" w:bidi="ar-SA"/>
+      <w:lang w:eastAsia="nb-NO" w:val="nb-NO" w:bidi="ar-SA"/>
     </w:rPr>
   </w:style>
   <w:style w:type="paragraph" w:styleId="GRxoverskrift4" w:customStyle="1">
@@ -9619,10 +9623,10 @@
     <w:rPr>
       <w:rFonts w:ascii="Calibri" w:hAnsi="Calibri" w:eastAsia="Times New Roman" w:cs="Times New Roman"/>
       <w:b/>
-      <w:color w:val="00000A"/>
+      <w:color w:val="auto"/>
       <w:sz w:val="24"/>
       <w:szCs w:val="22"/>
-      <w:lang w:val="nb-NO" w:eastAsia="nb-NO" w:bidi="ar-SA"/>
+      <w:lang w:eastAsia="nb-NO" w:val="nb-NO" w:bidi="ar-SA"/>
     </w:rPr>
   </w:style>
   <w:style w:type="paragraph" w:styleId="Gr002davsnitt" w:customStyle="1">

</xml_diff>

<commit_message>
reintroduced legacy contracts for semlagerhotell.
</commit_message>
<xml_diff>
--- a/com.getshop.client/ROOT/scripts/birkelunden/contract_company.docx
+++ b/com.getshop.client/ROOT/scripts/birkelunden/contract_company.docx
@@ -2,41 +2,42 @@
 <file path=word/document.xml><?xml version="1.0" encoding="utf-8"?>
 <w:document xmlns:wpc="http://schemas.microsoft.com/office/word/2010/wordprocessingCanvas" xmlns:mc="http://schemas.openxmlformats.org/markup-compatibility/2006" xmlns:o="urn:schemas-microsoft-com:office:office" xmlns:r="http://schemas.openxmlformats.org/officeDocument/2006/relationships" xmlns:m="http://schemas.openxmlformats.org/officeDocument/2006/math" xmlns:v="urn:schemas-microsoft-com:vml" xmlns:wp14="http://schemas.microsoft.com/office/word/2010/wordprocessingDrawing" xmlns:wp="http://schemas.openxmlformats.org/drawingml/2006/wordprocessingDrawing" xmlns:w10="urn:schemas-microsoft-com:office:word" xmlns:w="http://schemas.openxmlformats.org/wordprocessingml/2006/main" xmlns:w14="http://schemas.microsoft.com/office/word/2010/wordml" xmlns:wpg="http://schemas.microsoft.com/office/word/2010/wordprocessingGroup" xmlns:wpi="http://schemas.microsoft.com/office/word/2010/wordprocessingInk" xmlns:wne="http://schemas.microsoft.com/office/word/2006/wordml" xmlns:wps="http://schemas.microsoft.com/office/word/2010/wordprocessingShape" mc:Ignorable="w14 wp14">
   <w:body>
-    <w:p/>
+    <w:p xmlns:wp14="http://schemas.microsoft.com/office/word/2010/wordml" wp14:textId="77777777"/>
     <w:tbl>
       <w:tblPr>
         <w:tblStyle w:val="TableGrid"/>
-        <w:tblW w:w="0" w:type="auto"/>
+        <w:tblW w:w="9285" w:type="dxa"/>
         <w:tblBorders>
-          <w:top w:val="none" w:sz="0" w:space="0" w:color="auto"/>
-          <w:left w:val="none" w:sz="0" w:space="0" w:color="auto"/>
-          <w:bottom w:val="none" w:sz="0" w:space="0" w:color="auto"/>
-          <w:right w:val="none" w:sz="0" w:space="0" w:color="auto"/>
-          <w:insideH w:val="none" w:sz="0" w:space="0" w:color="auto"/>
-          <w:insideV w:val="none" w:sz="0" w:space="0" w:color="auto"/>
+          <w:top w:val="none" w:color="auto" w:sz="0" w:space="0"/>
+          <w:left w:val="none" w:color="auto" w:sz="0" w:space="0"/>
+          <w:bottom w:val="none" w:color="auto" w:sz="0" w:space="0"/>
+          <w:right w:val="none" w:color="auto" w:sz="0" w:space="0"/>
+          <w:insideH w:val="none" w:color="auto" w:sz="0" w:space="0"/>
+          <w:insideV w:val="none" w:color="auto" w:sz="0" w:space="0"/>
         </w:tblBorders>
         <w:tblLayout w:type="fixed"/>
         <w:tblLook w:val="04A0" w:firstRow="1" w:lastRow="0" w:firstColumn="1" w:lastColumn="0" w:noHBand="0" w:noVBand="1"/>
       </w:tblPr>
       <w:tblGrid>
-        <w:gridCol w:w="4786"/>
-        <w:gridCol w:w="4502"/>
+        <w:gridCol w:w="4620"/>
+        <w:gridCol w:w="4665"/>
       </w:tblGrid>
-      <w:tr>
+      <w:tr xmlns:wp14="http://schemas.microsoft.com/office/word/2010/wordml" wp14:textId="77777777">
         <w:tc>
           <w:tcPr>
-            <w:tcW w:w="4786" w:type="dxa"/>
+            <w:tcW w:w="4620" w:type="dxa"/>
+            <w:tcMar/>
           </w:tcPr>
-          <w:p>
-            <w:pPr>
-              <w:pStyle w:val="GR-Avsnitt"/>
-              <w:rPr>
-                <w:sz w:val="24"/>
-                <w:szCs w:val="24"/>
-              </w:rPr>
-            </w:pPr>
-          </w:p>
-          <w:p>
+          <w:p wp14:textId="77777777">
+            <w:pPr>
+              <w:pStyle w:val="GR-Avsnitt"/>
+              <w:rPr>
+                <w:sz w:val="24"/>
+                <w:szCs w:val="24"/>
+              </w:rPr>
+            </w:pPr>
+          </w:p>
+          <w:p wp14:textId="77777777">
             <w:pPr>
               <w:pStyle w:val="GR-Avsnitt"/>
               <w:spacing w:before="240"/>
@@ -56,16 +57,16 @@
               <w:t>AVTALE OM LEIE AV LAGERROM</w:t>
             </w:r>
           </w:p>
-          <w:p>
-            <w:pPr>
-              <w:pStyle w:val="GR-Avsnitt"/>
-              <w:rPr>
-                <w:sz w:val="24"/>
-                <w:szCs w:val="24"/>
-              </w:rPr>
-            </w:pPr>
-          </w:p>
-          <w:p>
+          <w:p wp14:textId="77777777">
+            <w:pPr>
+              <w:pStyle w:val="GR-Avsnitt"/>
+              <w:rPr>
+                <w:sz w:val="24"/>
+                <w:szCs w:val="24"/>
+              </w:rPr>
+            </w:pPr>
+          </w:p>
+          <w:p wp14:textId="77777777">
             <w:pPr>
               <w:pStyle w:val="GR-Avsnitt"/>
               <w:rPr>
@@ -81,16 +82,16 @@
               <w:t>Mellom:</w:t>
             </w:r>
           </w:p>
-          <w:p>
-            <w:pPr>
-              <w:pStyle w:val="GR-Avsnitt"/>
-              <w:rPr>
-                <w:sz w:val="24"/>
-                <w:szCs w:val="24"/>
-              </w:rPr>
-            </w:pPr>
-          </w:p>
-          <w:p>
+          <w:p wp14:textId="77777777">
+            <w:pPr>
+              <w:pStyle w:val="GR-Avsnitt"/>
+              <w:rPr>
+                <w:sz w:val="24"/>
+                <w:szCs w:val="24"/>
+              </w:rPr>
+            </w:pPr>
+          </w:p>
+          <w:p wp14:textId="77777777">
             <w:pPr>
               <w:pStyle w:val="GR-Avsnitt"/>
               <w:numPr>
@@ -119,7 +120,7 @@
               <w:t>,</w:t>
             </w:r>
           </w:p>
-          <w:p>
+          <w:p wp14:textId="77777777">
             <w:pPr>
               <w:pStyle w:val="GR-Avsnitt"/>
               <w:ind w:left="720"/>
@@ -157,7 +158,7 @@
               <w:t>,</w:t>
             </w:r>
           </w:p>
-          <w:p>
+          <w:p wp14:textId="77777777">
             <w:pPr>
               <w:pStyle w:val="GR-Avsnitt"/>
               <w:ind w:left="720"/>
@@ -174,7 +175,7 @@
               <w:t xml:space="preserve">Døvleveien 23, 3170 Sem </w:t>
             </w:r>
           </w:p>
-          <w:p>
+          <w:p wp14:textId="77777777">
             <w:pPr>
               <w:pStyle w:val="GR-Avsnitt"/>
               <w:ind w:left="720"/>
@@ -195,7 +196,7 @@
               <w:t>("Fremutleier")</w:t>
             </w:r>
           </w:p>
-          <w:p>
+          <w:p wp14:textId="77777777">
             <w:pPr>
               <w:pStyle w:val="GR-Avsnitt"/>
               <w:rPr>
@@ -211,16 +212,16 @@
               <w:t>og</w:t>
             </w:r>
           </w:p>
-          <w:p>
-            <w:pPr>
-              <w:pStyle w:val="GR-Avsnitt"/>
-              <w:rPr>
-                <w:sz w:val="24"/>
-                <w:szCs w:val="24"/>
-              </w:rPr>
-            </w:pPr>
-          </w:p>
-          <w:p>
+          <w:p wp14:textId="77777777">
+            <w:pPr>
+              <w:pStyle w:val="GR-Avsnitt"/>
+              <w:rPr>
+                <w:sz w:val="24"/>
+                <w:szCs w:val="24"/>
+              </w:rPr>
+            </w:pPr>
+          </w:p>
+          <w:p wp14:textId="77777777">
             <w:pPr>
               <w:pStyle w:val="GR-Avsnitt"/>
               <w:numPr>
@@ -255,16 +256,16 @@
               <w:t>:</w:t>
             </w:r>
           </w:p>
-          <w:p>
-            <w:pPr>
-              <w:pStyle w:val="GR-Avsnitt"/>
-              <w:rPr>
-                <w:sz w:val="24"/>
-                <w:szCs w:val="24"/>
-              </w:rPr>
-            </w:pPr>
-          </w:p>
-          <w:p>
+          <w:p wp14:textId="77777777">
+            <w:pPr>
+              <w:pStyle w:val="GR-Avsnitt"/>
+              <w:rPr>
+                <w:sz w:val="24"/>
+                <w:szCs w:val="24"/>
+              </w:rPr>
+            </w:pPr>
+          </w:p>
+          <w:p wp14:textId="77777777">
             <w:pPr>
               <w:pStyle w:val="GR-Avsnitt"/>
               <w:ind w:left="720"/>
@@ -283,7 +284,7 @@
               <w:t>gsnavn</w:t>
             </w:r>
           </w:p>
-          <w:p>
+          <w:p wp14:textId="77777777">
             <w:pPr>
               <w:pStyle w:val="GR-Avsnitt"/>
               <w:rPr>
@@ -309,7 +310,7 @@
               <w:t>("Fremleier")</w:t>
             </w:r>
           </w:p>
-          <w:p>
+          <w:p wp14:textId="77777777">
             <w:pPr>
               <w:pStyle w:val="GR-Avsnitt"/>
               <w:spacing w:before="240"/>
@@ -320,7 +321,7 @@
               </w:rPr>
             </w:pPr>
           </w:p>
-          <w:p>
+          <w:p wp14:textId="77777777">
             <w:pPr>
               <w:pStyle w:val="GR-Avsnitt"/>
               <w:spacing w:before="240"/>
@@ -338,16 +339,16 @@
               <w:t>Org.nr.:</w:t>
             </w:r>
           </w:p>
-          <w:p>
-            <w:pPr>
-              <w:pStyle w:val="GR-Avsnitt"/>
-              <w:rPr>
-                <w:sz w:val="24"/>
-                <w:szCs w:val="24"/>
-              </w:rPr>
-            </w:pPr>
-          </w:p>
-          <w:p>
+          <w:p wp14:textId="77777777">
+            <w:pPr>
+              <w:pStyle w:val="GR-Avsnitt"/>
+              <w:rPr>
+                <w:sz w:val="24"/>
+                <w:szCs w:val="24"/>
+              </w:rPr>
+            </w:pPr>
+          </w:p>
+          <w:p wp14:textId="77777777">
             <w:pPr>
               <w:pStyle w:val="GR-Avsnitt"/>
               <w:rPr>
@@ -379,7 +380,7 @@
               <w:tab/>
             </w:r>
           </w:p>
-          <w:p>
+          <w:p wp14:textId="77777777">
             <w:pPr>
               <w:pStyle w:val="GR-Avsnitt"/>
               <w:spacing w:before="240"/>
@@ -397,7 +398,7 @@
               <w:t>Postadresse:</w:t>
             </w:r>
           </w:p>
-          <w:p>
+          <w:p wp14:textId="77777777">
             <w:pPr>
               <w:pStyle w:val="GR-Avsnitt"/>
               <w:spacing w:before="240"/>
@@ -416,10 +417,10 @@
               </w:rPr>
               <w:t>gspostaddr</w:t>
             </w:r>
-            <w:bookmarkStart w:id="0" w:name="_GoBack"/>
+            <w:bookmarkStart w:name="_GoBack" w:id="0"/>
             <w:bookmarkEnd w:id="0"/>
           </w:p>
-          <w:p>
+          <w:p wp14:textId="77777777">
             <w:pPr>
               <w:pStyle w:val="GR-Avsnitt"/>
               <w:spacing w:before="240"/>
@@ -431,7 +432,7 @@
               </w:rPr>
             </w:pPr>
           </w:p>
-          <w:p>
+          <w:p wp14:textId="77777777">
             <w:pPr>
               <w:pStyle w:val="GR-Avsnitt"/>
               <w:ind w:left="7920"/>
@@ -443,7 +444,7 @@
               </w:rPr>
             </w:pPr>
           </w:p>
-          <w:p>
+          <w:p wp14:textId="77777777">
             <w:pPr>
               <w:pStyle w:val="GR-xoverskrift-4"/>
               <w:numPr>
@@ -456,8 +457,8 @@
                 <w:szCs w:val="24"/>
               </w:rPr>
             </w:pPr>
-            <w:bookmarkStart w:id="1" w:name="_Toc306290074"/>
-            <w:bookmarkStart w:id="2" w:name="_Ref307235657"/>
+            <w:bookmarkStart w:name="_Toc306290074" w:id="1"/>
+            <w:bookmarkStart w:name="_Ref307235657" w:id="2"/>
             <w:r>
               <w:rPr>
                 <w:rStyle w:val="intern"/>
@@ -466,7 +467,7 @@
               <w:t>Bakgrunn</w:t>
             </w:r>
           </w:p>
-          <w:p>
+          <w:p wp14:textId="77777777">
             <w:pPr>
               <w:pStyle w:val="GR-xoverskrift-4"/>
               <w:tabs>
@@ -506,7 +507,7 @@
               <w:t>23, 3170 Sem. Lokalene er tilpasset virksomhet med utleie og drift av lagerhotell. Sem Lagerhotell.no AS fremleier på denne bakgrunn lagerrom i lokalene som eies av Briobygget AS. Nærværende avtale om fremleie av lagerrom omtales i det følgende som "Fremleieavtalen".</w:t>
             </w:r>
           </w:p>
-          <w:p>
+          <w:p wp14:textId="77777777">
             <w:pPr>
               <w:pStyle w:val="GR-xoverskrift-4"/>
               <w:tabs>
@@ -522,7 +523,7 @@
               </w:rPr>
             </w:pPr>
           </w:p>
-          <w:p>
+          <w:p wp14:textId="77777777">
             <w:pPr>
               <w:pStyle w:val="GR-xoverskrift-4"/>
               <w:numPr>
@@ -546,7 +547,7 @@
             <w:bookmarkEnd w:id="1"/>
             <w:bookmarkEnd w:id="2"/>
           </w:p>
-          <w:p>
+          <w:p wp14:textId="77777777">
             <w:pPr>
               <w:pStyle w:val="GR-Avsnitt"/>
               <w:jc w:val="both"/>
@@ -577,7 +578,7 @@
               <w:t xml:space="preserve">23, 3170 Sem: </w:t>
             </w:r>
           </w:p>
-          <w:p>
+          <w:p wp14:textId="77777777">
             <w:pPr>
               <w:pStyle w:val="GR-Avsnitt"/>
               <w:spacing w:before="240"/>
@@ -612,7 +613,7 @@
               <w:t>gsrom</w:t>
             </w:r>
           </w:p>
-          <w:p>
+          <w:p wp14:textId="77777777">
             <w:pPr>
               <w:pStyle w:val="GR-Avsnitt"/>
               <w:spacing w:before="240"/>
@@ -653,7 +654,7 @@
               <w:t>gsareal</w:t>
             </w:r>
           </w:p>
-          <w:p>
+          <w:p wp14:textId="77777777">
             <w:pPr>
               <w:pStyle w:val="GR-Avsnitt"/>
               <w:jc w:val="both"/>
@@ -663,7 +664,7 @@
               </w:rPr>
             </w:pPr>
           </w:p>
-          <w:p>
+          <w:p wp14:textId="77777777">
             <w:pPr>
               <w:pStyle w:val="GR-Avsnitt"/>
               <w:jc w:val="both"/>
@@ -680,7 +681,7 @@
               <w:t>Arealet er avrundet til nærmeste hele kvadratmeter. Fremleier er innforstått med at mindre arealavvik kan forekomme, og at dette ikke gir Fremleier rett til å kreve noen form for kompensasjon.</w:t>
             </w:r>
           </w:p>
-          <w:p>
+          <w:p wp14:textId="77777777">
             <w:pPr>
               <w:pStyle w:val="GR-Avsnitt"/>
               <w:jc w:val="both"/>
@@ -697,7 +698,7 @@
               <w:t xml:space="preserve"> </w:t>
             </w:r>
           </w:p>
-          <w:p>
+          <w:p wp14:textId="77777777">
             <w:pPr>
               <w:pStyle w:val="GR-Avsnitt"/>
               <w:jc w:val="both"/>
@@ -714,7 +715,7 @@
               <w:t>Fremleier har rett til adgang gjennom fellesområder i lagerhotellet for frakt til og fra lagerrommet.</w:t>
             </w:r>
           </w:p>
-          <w:p>
+          <w:p wp14:textId="77777777">
             <w:pPr>
               <w:pStyle w:val="GR-Avsnitt"/>
               <w:jc w:val="both"/>
@@ -724,7 +725,7 @@
               </w:rPr>
             </w:pPr>
           </w:p>
-          <w:p>
+          <w:p wp14:textId="77777777">
             <w:pPr>
               <w:pStyle w:val="GR-Avsnitt"/>
               <w:rPr>
@@ -740,16 +741,16 @@
               <w:t>Fremleier har tilgang til lageret hver dag hele året mellom kl 06:00 og kl 23:00.</w:t>
             </w:r>
           </w:p>
-          <w:p>
-            <w:pPr>
-              <w:pStyle w:val="GR-Avsnitt"/>
-              <w:rPr>
-                <w:sz w:val="24"/>
-                <w:szCs w:val="24"/>
-              </w:rPr>
-            </w:pPr>
-          </w:p>
-          <w:p>
+          <w:p wp14:textId="77777777">
+            <w:pPr>
+              <w:pStyle w:val="GR-Avsnitt"/>
+              <w:rPr>
+                <w:sz w:val="24"/>
+                <w:szCs w:val="24"/>
+              </w:rPr>
+            </w:pPr>
+          </w:p>
+          <w:p wp14:textId="77777777">
             <w:pPr>
               <w:pStyle w:val="GR-xoverskrift-4"/>
               <w:numPr>
@@ -762,8 +763,8 @@
                 <w:szCs w:val="24"/>
               </w:rPr>
             </w:pPr>
-            <w:bookmarkStart w:id="3" w:name="_Ref306290114"/>
-            <w:bookmarkStart w:id="4" w:name="_Toc306290075"/>
+            <w:bookmarkStart w:name="_Ref306290114" w:id="3"/>
+            <w:bookmarkStart w:name="_Toc306290075" w:id="4"/>
             <w:r>
               <w:rPr>
                 <w:rStyle w:val="intern"/>
@@ -774,7 +775,7 @@
             <w:bookmarkEnd w:id="3"/>
             <w:bookmarkEnd w:id="4"/>
           </w:p>
-          <w:p>
+          <w:p wp14:textId="77777777">
             <w:pPr>
               <w:pStyle w:val="GR-Avsnitt"/>
               <w:jc w:val="both"/>
@@ -791,7 +792,7 @@
               <w:t xml:space="preserve">Leieforholdet er tidsubestemt og løper fra </w:t>
             </w:r>
           </w:p>
-          <w:p>
+          <w:p wp14:textId="77777777">
             <w:pPr>
               <w:pStyle w:val="GR-Avsnitt"/>
               <w:jc w:val="both"/>
@@ -830,7 +831,7 @@
               <w:t>Minimum leieperiode er tre måneder.</w:t>
             </w:r>
           </w:p>
-          <w:p>
+          <w:p wp14:textId="77777777">
             <w:pPr>
               <w:pStyle w:val="GR-Avsnitt"/>
               <w:jc w:val="both"/>
@@ -840,7 +841,7 @@
               </w:rPr>
             </w:pPr>
           </w:p>
-          <w:p>
+          <w:p wp14:textId="77777777">
             <w:pPr>
               <w:pStyle w:val="GR-Avsnitt"/>
               <w:jc w:val="both"/>
@@ -857,7 +858,7 @@
               <w:t xml:space="preserve">Fremleier overtar lagerrommet i den stand det er ved overtakelsen. </w:t>
             </w:r>
           </w:p>
-          <w:p>
+          <w:p wp14:textId="77777777">
             <w:pPr>
               <w:pStyle w:val="GR-Avsnitt"/>
               <w:jc w:val="both"/>
@@ -867,7 +868,7 @@
               </w:rPr>
             </w:pPr>
           </w:p>
-          <w:p>
+          <w:p wp14:textId="77777777">
             <w:pPr>
               <w:pStyle w:val="GR-Avsnitt"/>
               <w:jc w:val="both"/>
@@ -884,7 +885,7 @@
               <w:t xml:space="preserve">Hver av partene kan si opp avtalen med én måneds skriftlig varsel, regnet fra 1. dag i den påfølgende kalendermåned. </w:t>
             </w:r>
           </w:p>
-          <w:p>
+          <w:p wp14:textId="77777777">
             <w:pPr>
               <w:pStyle w:val="GR-Avsnitt"/>
               <w:jc w:val="both"/>
@@ -894,7 +895,7 @@
               </w:rPr>
             </w:pPr>
           </w:p>
-          <w:p>
+          <w:p wp14:textId="77777777">
             <w:pPr>
               <w:pStyle w:val="GR-Avsnitt"/>
               <w:jc w:val="both"/>
@@ -911,34 +912,34 @@
               <w:t>Senest siste dag i leieforholdet skal lagerrommet rengjøres av Fremleier og overleveres tømt for Fremleiers gjenstander. Eiendeler som ikke er fjernet skal anses etterlatt, og tilfaller Fremutleier etter leieforholdets opphør. Etterlater Fremleier søppel og andre gjenstander Fremutleier ikke ønsker å overta, er Fremleier innforstått med at Fremutleier kan kaste eller fjerne disse for Fremleiers regning. Foruten normal slit og elde, plikter Fremleier å levere lagerrommet tilbake i samme stand som ved overtakelsen.</w:t>
             </w:r>
           </w:p>
-          <w:p>
-            <w:pPr>
-              <w:pStyle w:val="GR-Avsnitt"/>
-              <w:rPr>
-                <w:sz w:val="24"/>
-                <w:szCs w:val="24"/>
-              </w:rPr>
-            </w:pPr>
-          </w:p>
-          <w:p>
-            <w:pPr>
-              <w:pStyle w:val="GR-Avsnitt"/>
-              <w:rPr>
-                <w:sz w:val="24"/>
-                <w:szCs w:val="24"/>
-              </w:rPr>
-            </w:pPr>
-          </w:p>
-          <w:p>
-            <w:pPr>
-              <w:pStyle w:val="GR-Avsnitt"/>
-              <w:rPr>
-                <w:sz w:val="24"/>
-                <w:szCs w:val="24"/>
-              </w:rPr>
-            </w:pPr>
-          </w:p>
-          <w:p>
+          <w:p wp14:textId="77777777">
+            <w:pPr>
+              <w:pStyle w:val="GR-Avsnitt"/>
+              <w:rPr>
+                <w:sz w:val="24"/>
+                <w:szCs w:val="24"/>
+              </w:rPr>
+            </w:pPr>
+          </w:p>
+          <w:p wp14:textId="77777777">
+            <w:pPr>
+              <w:pStyle w:val="GR-Avsnitt"/>
+              <w:rPr>
+                <w:sz w:val="24"/>
+                <w:szCs w:val="24"/>
+              </w:rPr>
+            </w:pPr>
+          </w:p>
+          <w:p wp14:textId="77777777">
+            <w:pPr>
+              <w:pStyle w:val="GR-Avsnitt"/>
+              <w:rPr>
+                <w:sz w:val="24"/>
+                <w:szCs w:val="24"/>
+              </w:rPr>
+            </w:pPr>
+          </w:p>
+          <w:p wp14:textId="77777777">
             <w:pPr>
               <w:pStyle w:val="GR-xoverskrift-4"/>
               <w:numPr>
@@ -950,7 +951,7 @@
                 <w:szCs w:val="24"/>
               </w:rPr>
             </w:pPr>
-            <w:bookmarkStart w:id="5" w:name="_Ref307235946"/>
+            <w:bookmarkStart w:name="_Ref307235946" w:id="5"/>
             <w:r>
               <w:rPr>
                 <w:rStyle w:val="intern"/>
@@ -960,7 +961,7 @@
             </w:r>
             <w:bookmarkEnd w:id="5"/>
           </w:p>
-          <w:p>
+          <w:p wp14:textId="77777777">
             <w:pPr>
               <w:pStyle w:val="GR-Avsnitt"/>
               <w:jc w:val="both"/>
@@ -1037,7 +1038,7 @@
               <w:t>. mva. pr. måned. Leien faktureres inkl. mva. da Fremutleier er frivillig registrert i merverdiavgiftsmanntallet for utleie av lagerrom.</w:t>
             </w:r>
           </w:p>
-          <w:p>
+          <w:p wp14:textId="77777777">
             <w:pPr>
               <w:pStyle w:val="GR-Avsnitt"/>
               <w:jc w:val="both"/>
@@ -1047,7 +1048,7 @@
               </w:rPr>
             </w:pPr>
           </w:p>
-          <w:p>
+          <w:p wp14:textId="77777777">
             <w:pPr>
               <w:pStyle w:val="GR-Avsnitt"/>
               <w:jc w:val="both"/>
@@ -1113,7 +1114,7 @@
               <w:t>. dagen i hver kalendermåned.</w:t>
             </w:r>
           </w:p>
-          <w:p>
+          <w:p wp14:textId="77777777">
             <w:pPr>
               <w:pStyle w:val="GR-Avsnitt"/>
               <w:jc w:val="both"/>
@@ -1123,7 +1124,7 @@
               </w:rPr>
             </w:pPr>
           </w:p>
-          <w:p>
+          <w:p wp14:textId="77777777">
             <w:pPr>
               <w:pStyle w:val="GR-Avsnitt"/>
               <w:jc w:val="both"/>
@@ -1175,7 +1176,7 @@
               <w:t>vtalegiro.</w:t>
             </w:r>
           </w:p>
-          <w:p>
+          <w:p wp14:textId="77777777">
             <w:pPr>
               <w:pStyle w:val="GR-Avsnitt"/>
               <w:jc w:val="both"/>
@@ -1185,7 +1186,7 @@
               </w:rPr>
             </w:pPr>
           </w:p>
-          <w:p>
+          <w:p wp14:textId="77777777">
             <w:pPr>
               <w:pStyle w:val="GR-Avsnitt"/>
               <w:jc w:val="both"/>
@@ -1251,7 +1252,7 @@
               <w:t xml:space="preserve">mislighold.  </w:t>
             </w:r>
           </w:p>
-          <w:p>
+          <w:p wp14:textId="77777777">
             <w:pPr>
               <w:pStyle w:val="GR-Avsnitt"/>
               <w:jc w:val="both"/>
@@ -1261,7 +1262,7 @@
               </w:rPr>
             </w:pPr>
           </w:p>
-          <w:p>
+          <w:p wp14:textId="77777777">
             <w:pPr>
               <w:pStyle w:val="GR-Avsnitt"/>
               <w:jc w:val="both"/>
@@ -1350,7 +1351,7 @@
               <w:t>, tredje ledd pkt. a.</w:t>
             </w:r>
           </w:p>
-          <w:p>
+          <w:p wp14:textId="77777777">
             <w:pPr>
               <w:pStyle w:val="GR-Avsnitt"/>
               <w:jc w:val="both"/>
@@ -1360,7 +1361,7 @@
               </w:rPr>
             </w:pPr>
           </w:p>
-          <w:p>
+          <w:p wp14:textId="77777777">
             <w:pPr>
               <w:pStyle w:val="gr002davsnitt"/>
               <w:jc w:val="both"/>
@@ -1433,7 +1434,7 @@
               <w:t>, tredje ledd pkt. b.</w:t>
             </w:r>
           </w:p>
-          <w:p>
+          <w:p wp14:textId="77777777">
             <w:pPr>
               <w:pStyle w:val="GR-xoverskrift-4"/>
               <w:numPr>
@@ -1445,7 +1446,7 @@
                 <w:szCs w:val="24"/>
               </w:rPr>
             </w:pPr>
-            <w:bookmarkStart w:id="6" w:name="_Ref307235690"/>
+            <w:bookmarkStart w:name="_Ref307235690" w:id="6"/>
             <w:r>
               <w:rPr>
                 <w:rStyle w:val="intern"/>
@@ -1455,7 +1456,7 @@
             </w:r>
             <w:bookmarkEnd w:id="6"/>
           </w:p>
-          <w:p>
+          <w:p wp14:textId="77777777">
             <w:pPr>
               <w:pStyle w:val="GR-Avsnitt"/>
               <w:jc w:val="both"/>
@@ -1472,7 +1473,7 @@
               <w:t xml:space="preserve">Fremutleier kan kreve leien justert til markedsleie med virkning fra 1. januar hvert år, dog tidligst seks måneder fra leiestart. Blir ikke partene enige om markedsleien, fastsettes den med endelig og bindende virkning av tre sakkyndige som partene oppnevner i fellesskap. </w:t>
             </w:r>
           </w:p>
-          <w:p>
+          <w:p wp14:textId="77777777">
             <w:pPr>
               <w:pStyle w:val="GR-Avsnitt"/>
               <w:jc w:val="both"/>
@@ -1484,7 +1485,7 @@
               </w:rPr>
             </w:pPr>
           </w:p>
-          <w:p>
+          <w:p wp14:textId="77777777">
             <w:pPr>
               <w:pStyle w:val="GR-Avsnitt"/>
               <w:jc w:val="both"/>
@@ -1505,7 +1506,7 @@
               <w:t>Husleielovens bestemmelser om leieregulering skal ikke gjelde i dette leieforholdet.</w:t>
             </w:r>
           </w:p>
-          <w:p>
+          <w:p wp14:textId="77777777">
             <w:pPr>
               <w:pStyle w:val="GR-Avsnitt"/>
               <w:rPr>
@@ -1516,7 +1517,7 @@
               </w:rPr>
             </w:pPr>
           </w:p>
-          <w:p>
+          <w:p wp14:textId="77777777">
             <w:pPr>
               <w:pStyle w:val="GR-xoverskrift-4"/>
               <w:numPr>
@@ -1528,7 +1529,7 @@
                 <w:szCs w:val="24"/>
               </w:rPr>
             </w:pPr>
-            <w:bookmarkStart w:id="7" w:name="_Ref307235935"/>
+            <w:bookmarkStart w:name="_Ref307235935" w:id="7"/>
             <w:r>
               <w:rPr>
                 <w:rStyle w:val="intern"/>
@@ -1538,7 +1539,7 @@
             </w:r>
             <w:bookmarkEnd w:id="7"/>
           </w:p>
-          <w:p>
+          <w:p wp14:textId="77777777">
             <w:pPr>
               <w:pStyle w:val="GR-Avsnitt"/>
               <w:jc w:val="both"/>
@@ -1555,7 +1556,7 @@
               <w:t>Leieobjektet kan bare benyttes til lagerformål. Fremleier plikter å bruke lagerrommet med tilbørlig aktsomhet, holde lagerrommet i alminnelig god stand og for øvrig følge de ordensregler som til enhver tid gjelder for leieobjektet. Bruken av leieobjektet må ikke stride mot lov eller vedtak av offentlig myndighet og må ikke foregå slik at den nedsetter eiendommens omdømme eller ved rystelse, støy, lukt o.l. sjenerer gårdeier, Fremutleier eller andre Fremleietakere.</w:t>
             </w:r>
           </w:p>
-          <w:p>
+          <w:p wp14:textId="77777777">
             <w:pPr>
               <w:pStyle w:val="GR-Avsnitt"/>
               <w:jc w:val="both"/>
@@ -1565,7 +1566,7 @@
               </w:rPr>
             </w:pPr>
           </w:p>
-          <w:p>
+          <w:p wp14:textId="77777777">
             <w:pPr>
               <w:pStyle w:val="GR-Avsnitt"/>
               <w:jc w:val="both"/>
@@ -1590,7 +1591,7 @@
               <w:t>lagerrommet.</w:t>
             </w:r>
           </w:p>
-          <w:p>
+          <w:p wp14:textId="77777777">
             <w:pPr>
               <w:pStyle w:val="GR-Avsnitt"/>
               <w:jc w:val="both"/>
@@ -1600,7 +1601,7 @@
               </w:rPr>
             </w:pPr>
           </w:p>
-          <w:p>
+          <w:p wp14:textId="77777777">
             <w:pPr>
               <w:pStyle w:val="GR-Avsnitt"/>
               <w:jc w:val="both"/>
@@ -1617,7 +1618,7 @@
               <w:t>Fremleie av lagerrommet er ikke tillatt med mindre Fremutleier gir et uttrykkelig, skriftlig forhåndssamtykke til dette.</w:t>
             </w:r>
           </w:p>
-          <w:p>
+          <w:p wp14:textId="77777777">
             <w:pPr>
               <w:pStyle w:val="GR-Avsnitt"/>
               <w:jc w:val="both"/>
@@ -1627,7 +1628,7 @@
               </w:rPr>
             </w:pPr>
           </w:p>
-          <w:p>
+          <w:p wp14:textId="77777777">
             <w:pPr>
               <w:pStyle w:val="GR-Avsnitt"/>
               <w:jc w:val="both"/>
@@ -1644,16 +1645,16 @@
               <w:t>Fremleier er innforstått med at lokalet videoovervåkes og aksepterer at opptak kan bli lagret av sikkerhetshensyn.</w:t>
             </w:r>
           </w:p>
-          <w:p>
-            <w:pPr>
-              <w:pStyle w:val="GR-Avsnitt"/>
-              <w:rPr>
-                <w:sz w:val="24"/>
-                <w:szCs w:val="24"/>
-              </w:rPr>
-            </w:pPr>
-          </w:p>
-          <w:p>
+          <w:p wp14:textId="77777777">
+            <w:pPr>
+              <w:pStyle w:val="GR-Avsnitt"/>
+              <w:rPr>
+                <w:sz w:val="24"/>
+                <w:szCs w:val="24"/>
+              </w:rPr>
+            </w:pPr>
+          </w:p>
+          <w:p wp14:textId="77777777">
             <w:pPr>
               <w:pStyle w:val="GR-xoverskrift-4"/>
               <w:numPr>
@@ -1673,7 +1674,7 @@
               <w:t>Forsikring</w:t>
             </w:r>
           </w:p>
-          <w:p>
+          <w:p wp14:textId="77777777">
             <w:pPr>
               <w:pStyle w:val="GR-Avsnitt"/>
               <w:jc w:val="both"/>
@@ -1690,7 +1691,7 @@
               <w:t xml:space="preserve">Fremleier er selv ansvarlig for å tegne de forsikringer Fremleier mener er nødvendige i forbindelse med Fremleieavtalen. </w:t>
             </w:r>
           </w:p>
-          <w:p>
+          <w:p wp14:textId="77777777">
             <w:pPr>
               <w:pStyle w:val="GR-Avsnitt"/>
               <w:jc w:val="both"/>
@@ -1700,7 +1701,7 @@
               </w:rPr>
             </w:pPr>
           </w:p>
-          <w:p>
+          <w:p wp14:textId="77777777">
             <w:pPr>
               <w:pStyle w:val="GR-Avsnitt"/>
               <w:jc w:val="both"/>
@@ -1717,16 +1718,16 @@
               <w:t>Fremutleier bærer intet ansvar for skader, kostnader eller tap som måtte oppstå ved innbrudd, brann, røykutvikling, strømavbrudd, vannskade eller av andre årsaker. Fremleier er i denne forbindelse innforstått med at Fremutleier skal holdes skadesløs.</w:t>
             </w:r>
           </w:p>
-          <w:p>
-            <w:pPr>
-              <w:pStyle w:val="GR-Avsnitt"/>
-              <w:rPr>
-                <w:sz w:val="24"/>
-                <w:szCs w:val="24"/>
-              </w:rPr>
-            </w:pPr>
-          </w:p>
-          <w:p>
+          <w:p wp14:textId="77777777">
+            <w:pPr>
+              <w:pStyle w:val="GR-Avsnitt"/>
+              <w:rPr>
+                <w:sz w:val="24"/>
+                <w:szCs w:val="24"/>
+              </w:rPr>
+            </w:pPr>
+          </w:p>
+          <w:p wp14:textId="77777777">
             <w:pPr>
               <w:pStyle w:val="GR-xoverskrift-4"/>
               <w:numPr>
@@ -1744,7 +1745,7 @@
               <w:t>Merverdiavgift</w:t>
             </w:r>
           </w:p>
-          <w:p>
+          <w:p wp14:textId="77777777">
             <w:pPr>
               <w:pStyle w:val="GR-xoverskrift-4"/>
               <w:jc w:val="both"/>
@@ -1848,7 +1849,7 @@
               <w:t xml:space="preserve"> hvert år eller innen 7 virkedager etter at leieforholdet opphører, skal inkludere opplysninger om Fremleietakers bruk av lagerrommet for det inneværende år.</w:t>
             </w:r>
           </w:p>
-          <w:p>
+          <w:p wp14:textId="77777777">
             <w:pPr>
               <w:pStyle w:val="GR-xoverskrift-4"/>
               <w:numPr>
@@ -1867,14 +1868,10 @@
               <w:t>Husleieloven</w:t>
             </w:r>
           </w:p>
-          <w:p>
+          <w:p wp14:noSpellErr="1">
             <w:pPr>
               <w:pStyle w:val="GR-Avsnitt"/>
               <w:jc w:val="both"/>
-              <w:rPr>
-                <w:sz w:val="24"/>
-                <w:szCs w:val="24"/>
-              </w:rPr>
             </w:pPr>
             <w:r>
               <w:rPr>
@@ -1884,16 +1881,16 @@
               <w:t>Ved motstrid mellom leieavtalen og husleieloven går leieavtalen foran.</w:t>
             </w:r>
           </w:p>
-          <w:p>
-            <w:pPr>
-              <w:pStyle w:val="GR-Avsnitt"/>
-              <w:rPr>
-                <w:sz w:val="24"/>
-                <w:szCs w:val="24"/>
-              </w:rPr>
-            </w:pPr>
-          </w:p>
-          <w:p>
+          <w:p wp14:textId="77777777">
+            <w:pPr>
+              <w:pStyle w:val="GR-Avsnitt"/>
+              <w:rPr>
+                <w:sz w:val="24"/>
+                <w:szCs w:val="24"/>
+              </w:rPr>
+            </w:pPr>
+          </w:p>
+          <w:p wp14:textId="77777777">
             <w:pPr>
               <w:pStyle w:val="GR-xoverskrift-4"/>
               <w:numPr>
@@ -1911,7 +1908,7 @@
               <w:t>Bilag</w:t>
             </w:r>
           </w:p>
-          <w:p>
+          <w:p wp14:textId="77777777">
             <w:pPr>
               <w:pStyle w:val="GR-Avsnitt"/>
               <w:numPr>
@@ -1932,7 +1929,7 @@
               <w:t>Faktura</w:t>
             </w:r>
           </w:p>
-          <w:p>
+          <w:p wp14:textId="77777777">
             <w:pPr>
               <w:pStyle w:val="GR-Avsnitt"/>
               <w:numPr>
@@ -1967,7 +1964,7 @@
               <w:t>vtalegiro</w:t>
             </w:r>
           </w:p>
-          <w:p>
+          <w:p wp14:textId="77777777" wp14:noSpellErr="1">
             <w:pPr>
               <w:pStyle w:val="GR-Avsnitt"/>
               <w:numPr>
@@ -1988,8 +1985,57 @@
               <w:t>Erklæring om bruken av lagerrommet</w:t>
             </w:r>
           </w:p>
+          <w:p wp14:noSpellErr="1">
+            <w:pPr>
+              <w:pStyle w:val="GR-Avsnitt"/>
+              <w:jc w:val="both"/>
+            </w:pPr>
+          </w:p>
+          <w:p wp14:noSpellErr="1">
+            <w:pPr>
+              <w:pStyle w:val="Normal"/>
+              <w:numPr>
+                <w:ilvl w:val="0"/>
+                <w:numId w:val="1"/>
+              </w:numPr>
+              <w:jc w:val="both"/>
+              <w:rPr>
+                <w:rFonts w:ascii="Calibri" w:hAnsi="Calibri" w:eastAsia="Calibri" w:cs="Calibri" w:asciiTheme="minorAscii" w:hAnsiTheme="minorAscii" w:eastAsiaTheme="minorAscii" w:cstheme="minorAscii"/>
+                <w:sz w:val="24"/>
+                <w:szCs w:val="24"/>
+              </w:rPr>
+            </w:pPr>
+            <w:r>
+              <w:rPr>
+                <w:b w:val="1"/>
+                <w:bCs w:val="1"/>
+                <w:color w:val="00000A"/>
+                <w:lang w:val="nb-NO"/>
+              </w:rPr>
+              <w:t>Innlevering av nøkler og kort</w:t>
+            </w:r>
+          </w:p>
+          <w:p wp14:noSpellErr="1">
+            <w:pPr>
+              <w:pStyle w:val="Normal"/>
+              <w:jc w:val="both"/>
+            </w:pPr>
+            <w:r>
+              <w:rPr>
+                <w:color w:val="00000A"/>
+                <w:lang w:val="nb-NO"/>
+              </w:rPr>
+              <w:t>Husk å levere inn hengelås og nøkkelkort samme dag som du flytter ut av boden, ellers vil fremleier bli belastet med et gebyr på 250 kroner</w:t>
+            </w:r>
+          </w:p>
           <w:p>
             <w:pPr>
+              <w:pStyle w:val="Normal"/>
+              <w:jc w:val="both"/>
+            </w:pPr>
+          </w:p>
+          <w:p wp14:textId="77777777">
+            <w:pPr>
               <w:pStyle w:val="GR-Avsnitt"/>
               <w:jc w:val="center"/>
               <w:rPr>
@@ -1998,7 +2044,7 @@
               </w:rPr>
             </w:pPr>
           </w:p>
-          <w:p>
+          <w:p wp14:textId="77777777">
             <w:pPr>
               <w:pStyle w:val="GR-Avsnitt"/>
               <w:jc w:val="center"/>
@@ -2015,7 +2061,7 @@
               <w:t>Denne leieavtalen er underskrevet i to originaleksemplarer, ett til Fremutleier og ett til Fremleier.</w:t>
             </w:r>
           </w:p>
-          <w:p>
+          <w:p wp14:textId="77777777">
             <w:pPr>
               <w:pStyle w:val="GR-Avsnitt"/>
               <w:jc w:val="center"/>
@@ -2025,7 +2071,7 @@
               </w:rPr>
             </w:pPr>
           </w:p>
-          <w:p>
+          <w:p wp14:textId="77777777">
             <w:pPr>
               <w:pStyle w:val="GR-Avsnitt"/>
               <w:jc w:val="center"/>
@@ -2035,7 +2081,7 @@
               </w:rPr>
             </w:pPr>
           </w:p>
-          <w:p>
+          <w:p wp14:textId="77777777">
             <w:pPr>
               <w:pStyle w:val="GR-Avsnitt"/>
               <w:jc w:val="center"/>
@@ -2045,7 +2091,7 @@
               </w:rPr>
             </w:pPr>
           </w:p>
-          <w:p>
+          <w:p wp14:textId="77777777">
             <w:pPr>
               <w:pStyle w:val="GR-Avsnitt"/>
               <w:jc w:val="center"/>
@@ -2093,7 +2139,7 @@
               <w:t>gsdagensdato</w:t>
             </w:r>
           </w:p>
-          <w:p>
+          <w:p wp14:textId="77777777">
             <w:pPr>
               <w:pStyle w:val="Header"/>
               <w:tabs>
@@ -2105,7 +2151,7 @@
               </w:rPr>
             </w:pPr>
           </w:p>
-          <w:p>
+          <w:p wp14:textId="77777777">
             <w:pPr>
               <w:pStyle w:val="Header"/>
               <w:tabs>
@@ -2117,7 +2163,7 @@
               </w:rPr>
             </w:pPr>
           </w:p>
-          <w:p>
+          <w:p wp14:textId="77777777">
             <w:pPr>
               <w:pStyle w:val="Header"/>
               <w:tabs>
@@ -2136,7 +2182,7 @@
               <w:t>For Fremleier:</w:t>
             </w:r>
           </w:p>
-          <w:p>
+          <w:p wp14:textId="77777777">
             <w:pPr>
               <w:pStyle w:val="Header"/>
               <w:tabs>
@@ -2149,7 +2195,7 @@
               </w:rPr>
             </w:pPr>
           </w:p>
-          <w:p>
+          <w:p wp14:textId="77777777">
             <w:pPr>
               <w:pStyle w:val="Header"/>
               <w:tabs>
@@ -2162,7 +2208,7 @@
               </w:rPr>
             </w:pPr>
           </w:p>
-          <w:p>
+          <w:p wp14:textId="77777777">
             <w:pPr>
               <w:pStyle w:val="Header"/>
               <w:tabs>
@@ -2175,7 +2221,7 @@
               </w:rPr>
             </w:pPr>
           </w:p>
-          <w:p>
+          <w:p wp14:textId="77777777">
             <w:pPr>
               <w:jc w:val="center"/>
               <w:rPr>
@@ -2213,7 +2259,7 @@
               <w:tab/>
             </w:r>
           </w:p>
-          <w:p>
+          <w:p wp14:textId="77777777">
             <w:pPr>
               <w:jc w:val="center"/>
               <w:rPr>
@@ -2221,7 +2267,7 @@
               </w:rPr>
             </w:pPr>
           </w:p>
-          <w:p>
+          <w:p wp14:textId="77777777">
             <w:pPr>
               <w:pStyle w:val="Header"/>
               <w:tabs>
@@ -2234,7 +2280,7 @@
               </w:rPr>
             </w:pPr>
           </w:p>
-          <w:p>
+          <w:p wp14:textId="77777777">
             <w:pPr>
               <w:pStyle w:val="Header"/>
               <w:tabs>
@@ -2247,7 +2293,7 @@
               </w:rPr>
             </w:pPr>
           </w:p>
-          <w:p>
+          <w:p wp14:textId="77777777">
             <w:pPr>
               <w:pStyle w:val="Header"/>
               <w:tabs>
@@ -2260,7 +2306,7 @@
               </w:rPr>
             </w:pPr>
           </w:p>
-          <w:p>
+          <w:p wp14:textId="77777777">
             <w:pPr>
               <w:pStyle w:val="Header"/>
               <w:tabs>
@@ -2279,7 +2325,7 @@
               <w:t>For Fremutleier:</w:t>
             </w:r>
           </w:p>
-          <w:p>
+          <w:p wp14:textId="77777777">
             <w:pPr>
               <w:pStyle w:val="Header"/>
               <w:tabs>
@@ -2292,7 +2338,7 @@
               </w:rPr>
             </w:pPr>
           </w:p>
-          <w:p>
+          <w:p wp14:textId="77777777">
             <w:pPr>
               <w:jc w:val="center"/>
               <w:rPr>
@@ -2300,7 +2346,7 @@
               </w:rPr>
             </w:pPr>
           </w:p>
-          <w:p>
+          <w:p wp14:textId="77777777">
             <w:pPr>
               <w:jc w:val="center"/>
               <w:rPr>
@@ -2308,7 +2354,7 @@
               </w:rPr>
             </w:pPr>
           </w:p>
-          <w:p>
+          <w:p wp14:textId="77777777">
             <w:pPr>
               <w:jc w:val="center"/>
               <w:rPr>
@@ -2340,7 +2386,7 @@
               <w:tab/>
             </w:r>
           </w:p>
-          <w:p>
+          <w:p wp14:textId="77777777">
             <w:pPr>
               <w:pStyle w:val="Header"/>
               <w:tabs>
@@ -2359,7 +2405,7 @@
               <w:t>Sem Lagerhotell.no AS</w:t>
             </w:r>
           </w:p>
-          <w:p>
+          <w:p wp14:textId="77777777">
             <w:pPr>
               <w:pStyle w:val="Header"/>
               <w:tabs>
@@ -2371,13 +2417,14 @@
               </w:rPr>
             </w:pPr>
           </w:p>
-          <w:p/>
+          <w:p wp14:textId="77777777"/>
         </w:tc>
         <w:tc>
           <w:tcPr>
-            <w:tcW w:w="4502" w:type="dxa"/>
+            <w:tcW w:w="4665" w:type="dxa"/>
+            <w:tcMar/>
           </w:tcPr>
-          <w:p>
+          <w:p wp14:textId="77777777">
             <w:pPr>
               <w:pStyle w:val="GR-Avsnitt"/>
               <w:jc w:val="center"/>
@@ -2388,7 +2435,7 @@
               </w:rPr>
             </w:pPr>
           </w:p>
-          <w:p>
+          <w:p wp14:textId="77777777">
             <w:pPr>
               <w:pStyle w:val="GR-Avsnitt"/>
               <w:jc w:val="center"/>
@@ -2418,18 +2465,18 @@
               <w:t>MENT FOR RENTAL OF STORAGE ROOM</w:t>
             </w:r>
           </w:p>
-          <w:p>
-            <w:pPr>
-              <w:pStyle w:val="GR-Avsnitt"/>
-              <w:rPr>
-                <w:rFonts w:asciiTheme="minorHAnsi" w:hAnsiTheme="minorHAnsi" w:cstheme="minorHAnsi"/>
-                <w:sz w:val="24"/>
-                <w:szCs w:val="24"/>
-                <w:lang w:val="en-US"/>
-              </w:rPr>
-            </w:pPr>
-          </w:p>
-          <w:p>
+          <w:p wp14:textId="77777777">
+            <w:pPr>
+              <w:pStyle w:val="GR-Avsnitt"/>
+              <w:rPr>
+                <w:rFonts w:asciiTheme="minorHAnsi" w:hAnsiTheme="minorHAnsi" w:cstheme="minorHAnsi"/>
+                <w:sz w:val="24"/>
+                <w:szCs w:val="24"/>
+                <w:lang w:val="en-US"/>
+              </w:rPr>
+            </w:pPr>
+          </w:p>
+          <w:p wp14:textId="77777777">
             <w:pPr>
               <w:pStyle w:val="GR-Avsnitt"/>
               <w:rPr>
@@ -2447,17 +2494,17 @@
               <w:t>Between:</w:t>
             </w:r>
           </w:p>
-          <w:p>
-            <w:pPr>
-              <w:pStyle w:val="GR-Avsnitt"/>
-              <w:rPr>
-                <w:rFonts w:asciiTheme="minorHAnsi" w:hAnsiTheme="minorHAnsi" w:cstheme="minorHAnsi"/>
-                <w:sz w:val="24"/>
-                <w:szCs w:val="24"/>
-              </w:rPr>
-            </w:pPr>
-          </w:p>
-          <w:p>
+          <w:p wp14:textId="77777777">
+            <w:pPr>
+              <w:pStyle w:val="GR-Avsnitt"/>
+              <w:rPr>
+                <w:rFonts w:asciiTheme="minorHAnsi" w:hAnsiTheme="minorHAnsi" w:cstheme="minorHAnsi"/>
+                <w:sz w:val="24"/>
+                <w:szCs w:val="24"/>
+              </w:rPr>
+            </w:pPr>
+          </w:p>
+          <w:p wp14:textId="77777777">
             <w:pPr>
               <w:pStyle w:val="GR-Avsnitt"/>
               <w:numPr>
@@ -2481,7 +2528,7 @@
               <w:t>Sem Lagerhotell.no AS,</w:t>
             </w:r>
           </w:p>
-          <w:p>
+          <w:p wp14:textId="77777777">
             <w:pPr>
               <w:pStyle w:val="GR-Avsnitt"/>
               <w:ind w:left="720"/>
@@ -2520,7 +2567,7 @@
               <w:t xml:space="preserve"> 913 569 237,</w:t>
             </w:r>
           </w:p>
-          <w:p>
+          <w:p wp14:textId="77777777">
             <w:pPr>
               <w:pStyle w:val="GR-Avsnitt"/>
               <w:ind w:left="720"/>
@@ -2539,7 +2586,7 @@
               <w:t>Døvleveien 23, 3170 Sem</w:t>
             </w:r>
           </w:p>
-          <w:p>
+          <w:p wp14:textId="77777777">
             <w:pPr>
               <w:pStyle w:val="GR-Avsnitt"/>
               <w:ind w:left="720"/>
@@ -2569,7 +2616,7 @@
               <w:t>("the Landlord")</w:t>
             </w:r>
           </w:p>
-          <w:p>
+          <w:p wp14:textId="77777777">
             <w:pPr>
               <w:pStyle w:val="GR-Avsnitt"/>
               <w:rPr>
@@ -2587,17 +2634,17 @@
               <w:t>and</w:t>
             </w:r>
           </w:p>
-          <w:p>
-            <w:pPr>
-              <w:pStyle w:val="GR-Avsnitt"/>
-              <w:rPr>
-                <w:rFonts w:asciiTheme="minorHAnsi" w:hAnsiTheme="minorHAnsi" w:cstheme="minorHAnsi"/>
-                <w:sz w:val="24"/>
-                <w:szCs w:val="24"/>
-              </w:rPr>
-            </w:pPr>
-          </w:p>
-          <w:p>
+          <w:p wp14:textId="77777777">
+            <w:pPr>
+              <w:pStyle w:val="GR-Avsnitt"/>
+              <w:rPr>
+                <w:rFonts w:asciiTheme="minorHAnsi" w:hAnsiTheme="minorHAnsi" w:cstheme="minorHAnsi"/>
+                <w:sz w:val="24"/>
+                <w:szCs w:val="24"/>
+              </w:rPr>
+            </w:pPr>
+          </w:p>
+          <w:p wp14:textId="77777777">
             <w:pPr>
               <w:pStyle w:val="GR-Avsnitt"/>
               <w:numPr>
@@ -2628,7 +2675,7 @@
               <w:t>:</w:t>
             </w:r>
           </w:p>
-          <w:p>
+          <w:p wp14:textId="77777777">
             <w:pPr>
               <w:pStyle w:val="GR-Avsnitt"/>
               <w:ind w:left="720"/>
@@ -2649,7 +2696,7 @@
               <w:t xml:space="preserve">gsnavn </w:t>
             </w:r>
           </w:p>
-          <w:p>
+          <w:p wp14:textId="77777777">
             <w:pPr>
               <w:pStyle w:val="GR-Avsnitt"/>
               <w:ind w:left="720"/>
@@ -2673,7 +2720,7 @@
               <w:t>("the Sub-tenant")</w:t>
             </w:r>
           </w:p>
-          <w:p>
+          <w:p wp14:textId="77777777">
             <w:pPr>
               <w:pStyle w:val="GR-Avsnitt"/>
               <w:rPr>
@@ -2685,7 +2732,7 @@
               </w:rPr>
             </w:pPr>
           </w:p>
-          <w:p>
+          <w:p wp14:textId="77777777">
             <w:pPr>
               <w:pStyle w:val="GR-Avsnitt"/>
               <w:spacing w:before="240"/>
@@ -2716,18 +2763,18 @@
               <w:t>:</w:t>
             </w:r>
           </w:p>
-          <w:p>
-            <w:pPr>
-              <w:pStyle w:val="GR-Avsnitt"/>
-              <w:rPr>
-                <w:rFonts w:asciiTheme="minorHAnsi" w:hAnsiTheme="minorHAnsi" w:cstheme="minorHAnsi"/>
-                <w:sz w:val="24"/>
-                <w:szCs w:val="24"/>
-                <w:lang w:val="en-US"/>
-              </w:rPr>
-            </w:pPr>
-          </w:p>
-          <w:p>
+          <w:p wp14:textId="77777777">
+            <w:pPr>
+              <w:pStyle w:val="GR-Avsnitt"/>
+              <w:rPr>
+                <w:rFonts w:asciiTheme="minorHAnsi" w:hAnsiTheme="minorHAnsi" w:cstheme="minorHAnsi"/>
+                <w:sz w:val="24"/>
+                <w:szCs w:val="24"/>
+                <w:lang w:val="en-US"/>
+              </w:rPr>
+            </w:pPr>
+          </w:p>
+          <w:p wp14:textId="77777777">
             <w:pPr>
               <w:pStyle w:val="GR-Avsnitt"/>
               <w:rPr>
@@ -2769,7 +2816,7 @@
               <w:tab/>
             </w:r>
           </w:p>
-          <w:p>
+          <w:p wp14:textId="77777777">
             <w:pPr>
               <w:pStyle w:val="GR-Avsnitt"/>
               <w:spacing w:before="240"/>
@@ -2800,7 +2847,7 @@
               <w:t>:</w:t>
             </w:r>
           </w:p>
-          <w:p>
+          <w:p wp14:textId="77777777">
             <w:pPr>
               <w:pStyle w:val="GR-Avsnitt"/>
               <w:spacing w:before="240"/>
@@ -2826,18 +2873,18 @@
             </w:r>
             <w:proofErr w:type="spellEnd"/>
           </w:p>
-          <w:p>
-            <w:pPr>
-              <w:pStyle w:val="GR-Avsnitt"/>
-              <w:rPr>
-                <w:rFonts w:asciiTheme="minorHAnsi" w:hAnsiTheme="minorHAnsi" w:cstheme="minorHAnsi"/>
-                <w:sz w:val="24"/>
-                <w:szCs w:val="24"/>
-                <w:lang w:val="en-GB"/>
-              </w:rPr>
-            </w:pPr>
-          </w:p>
-          <w:p>
+          <w:p wp14:textId="77777777">
+            <w:pPr>
+              <w:pStyle w:val="GR-Avsnitt"/>
+              <w:rPr>
+                <w:rFonts w:asciiTheme="minorHAnsi" w:hAnsiTheme="minorHAnsi" w:cstheme="minorHAnsi"/>
+                <w:sz w:val="24"/>
+                <w:szCs w:val="24"/>
+                <w:lang w:val="en-GB"/>
+              </w:rPr>
+            </w:pPr>
+          </w:p>
+          <w:p wp14:textId="77777777">
             <w:pPr>
               <w:pStyle w:val="GR-Avsnitt"/>
               <w:ind w:left="7920"/>
@@ -2851,7 +2898,7 @@
               </w:rPr>
             </w:pPr>
           </w:p>
-          <w:p>
+          <w:p wp14:textId="77777777">
             <w:pPr>
               <w:pStyle w:val="GR-xoverskrift-4"/>
               <w:numPr>
@@ -2876,7 +2923,7 @@
               <w:t>The Background</w:t>
             </w:r>
           </w:p>
-          <w:p>
+          <w:p wp14:textId="77777777">
             <w:pPr>
               <w:pStyle w:val="GR-Avsnitt"/>
               <w:jc w:val="both"/>
@@ -2988,7 +3035,7 @@
               <w:t xml:space="preserve"> AS. This agreement is hereinafter referred to as "the Sublease agreement".</w:t>
             </w:r>
           </w:p>
-          <w:p>
+          <w:p wp14:textId="77777777">
             <w:pPr>
               <w:pStyle w:val="GR-xoverskrift-4"/>
               <w:tabs>
@@ -3005,7 +3052,7 @@
               </w:rPr>
             </w:pPr>
           </w:p>
-          <w:p>
+          <w:p wp14:textId="77777777">
             <w:pPr>
               <w:pStyle w:val="GR-xoverskrift-4"/>
               <w:numPr>
@@ -3031,7 +3078,7 @@
               <w:t>The leased property</w:t>
             </w:r>
           </w:p>
-          <w:p>
+          <w:p wp14:textId="77777777">
             <w:pPr>
               <w:pStyle w:val="GR-Avsnitt"/>
               <w:jc w:val="both"/>
@@ -3092,7 +3139,7 @@
               <w:t>:</w:t>
             </w:r>
           </w:p>
-          <w:p>
+          <w:p wp14:textId="77777777">
             <w:pPr>
               <w:pStyle w:val="GR-Avsnitt"/>
               <w:spacing w:before="240"/>
@@ -3138,7 +3185,7 @@
             </w:r>
             <w:proofErr w:type="spellEnd"/>
           </w:p>
-          <w:p>
+          <w:p wp14:textId="77777777">
             <w:pPr>
               <w:pStyle w:val="GR-Avsnitt"/>
               <w:spacing w:before="240"/>
@@ -3192,7 +3239,7 @@
             </w:r>
             <w:proofErr w:type="spellEnd"/>
           </w:p>
-          <w:p>
+          <w:p wp14:textId="77777777">
             <w:pPr>
               <w:pStyle w:val="GR-Avsnitt"/>
               <w:jc w:val="both"/>
@@ -3204,7 +3251,7 @@
               </w:rPr>
             </w:pPr>
           </w:p>
-          <w:p>
+          <w:p wp14:textId="77777777">
             <w:pPr>
               <w:pStyle w:val="GR-Avsnitt"/>
               <w:jc w:val="both"/>
@@ -3225,7 +3272,7 @@
               <w:t xml:space="preserve">The area is rounded off to the nearest whole square foot. The Sub-tenant accepts that minor deviations from the agreed area may occur, and that this does not entitle the Sub-tenant to any claim for compensation. </w:t>
             </w:r>
           </w:p>
-          <w:p>
+          <w:p wp14:textId="77777777">
             <w:pPr>
               <w:pStyle w:val="GR-Avsnitt"/>
               <w:jc w:val="both"/>
@@ -3237,7 +3284,7 @@
               </w:rPr>
             </w:pPr>
           </w:p>
-          <w:p>
+          <w:p wp14:textId="77777777">
             <w:pPr>
               <w:pStyle w:val="GR-Avsnitt"/>
               <w:jc w:val="both"/>
@@ -3276,7 +3323,7 @@
               <w:t>The Sub-tenant has access to the warehouse every day of the year between 06:00 and 23:00.</w:t>
             </w:r>
           </w:p>
-          <w:p>
+          <w:p wp14:textId="77777777">
             <w:pPr>
               <w:pStyle w:val="GR-Avsnitt"/>
               <w:jc w:val="both"/>
@@ -3288,7 +3335,7 @@
               </w:rPr>
             </w:pPr>
           </w:p>
-          <w:p>
+          <w:p wp14:textId="77777777">
             <w:pPr>
               <w:pStyle w:val="GR-xoverskrift-4"/>
               <w:numPr>
@@ -3314,7 +3361,7 @@
               <w:t>Term of lease</w:t>
             </w:r>
           </w:p>
-          <w:p>
+          <w:p wp14:textId="77777777">
             <w:pPr>
               <w:pStyle w:val="GR-Avsnitt"/>
               <w:jc w:val="both"/>
@@ -3356,7 +3403,7 @@
               <w:t xml:space="preserve">. Minimum term of lease is three months. </w:t>
             </w:r>
           </w:p>
-          <w:p>
+          <w:p wp14:textId="77777777">
             <w:pPr>
               <w:pStyle w:val="GR-Avsnitt"/>
               <w:jc w:val="both"/>
@@ -3375,10 +3422,18 @@
                 <w:lang w:val="en-GB"/>
               </w:rPr>
               <w:br/>
+            </w:r>
+            <w:r>
+              <w:rPr>
+                <w:rFonts w:asciiTheme="minorHAnsi" w:hAnsiTheme="minorHAnsi" w:cstheme="minorHAnsi"/>
+                <w:sz w:val="24"/>
+                <w:szCs w:val="24"/>
+                <w:lang w:val="en-GB"/>
+              </w:rPr>
               <w:t xml:space="preserve">The storage room is handed over to the Sub-tenant in the state it is in at the time of the handover. </w:t>
             </w:r>
           </w:p>
-          <w:p>
+          <w:p wp14:textId="77777777">
             <w:pPr>
               <w:pStyle w:val="GR-Avsnitt"/>
               <w:jc w:val="both"/>
@@ -3397,10 +3452,18 @@
                 <w:lang w:val="en-GB"/>
               </w:rPr>
               <w:br/>
+            </w:r>
+            <w:r>
+              <w:rPr>
+                <w:rFonts w:asciiTheme="minorHAnsi" w:hAnsiTheme="minorHAnsi" w:cstheme="minorHAnsi"/>
+                <w:sz w:val="24"/>
+                <w:szCs w:val="24"/>
+                <w:lang w:val="en-GB"/>
+              </w:rPr>
               <w:t xml:space="preserve">Either party may terminate the agreement with one month's written notice, counting from the 1st day of the following calendar month. </w:t>
             </w:r>
           </w:p>
-          <w:p>
+          <w:p wp14:textId="77777777">
             <w:pPr>
               <w:pStyle w:val="GR-Avsnitt"/>
               <w:jc w:val="both"/>
@@ -3419,6 +3482,14 @@
                 <w:lang w:val="en-GB"/>
               </w:rPr>
               <w:br/>
+            </w:r>
+            <w:r>
+              <w:rPr>
+                <w:rFonts w:asciiTheme="minorHAnsi" w:hAnsiTheme="minorHAnsi" w:cstheme="minorHAnsi"/>
+                <w:sz w:val="24"/>
+                <w:szCs w:val="24"/>
+                <w:lang w:val="en-GB"/>
+              </w:rPr>
               <w:t xml:space="preserve">On the last day of lease term at the latest, the storage room shall before handover be cleaned by the Sub-tenant and emptied for the Sub-tenant's belongings. Belongings that are not removed shall be deemed abandoned and fall to the Landlord after termination of the lease. If the Sub-tenant leaves behind waste and other belongings the Landlord does not want to take possession of, the Sub-tenant acknowledges that the Landlord may throw or remove such waste/belongings on the Sub-tenant's expense. With the exception of normal wear and tear, the Sub-tenant </w:t>
             </w:r>
             <w:r>
@@ -3432,7 +3503,7 @@
               <w:t xml:space="preserve">shall return the storage room to the condition it was in at the commencement of the lease. </w:t>
             </w:r>
           </w:p>
-          <w:p>
+          <w:p wp14:textId="77777777">
             <w:pPr>
               <w:pStyle w:val="GR-Avsnitt"/>
               <w:jc w:val="both"/>
@@ -3444,7 +3515,7 @@
               </w:rPr>
             </w:pPr>
           </w:p>
-          <w:p>
+          <w:p wp14:textId="77777777">
             <w:pPr>
               <w:pStyle w:val="GR-xoverskrift-4"/>
               <w:numPr>
@@ -3469,7 +3540,7 @@
               <w:t>Payment of rent</w:t>
             </w:r>
           </w:p>
-          <w:p>
+          <w:p wp14:textId="77777777">
             <w:pPr>
               <w:pStyle w:val="GR-Avsnitt"/>
               <w:jc w:val="both"/>
@@ -3553,7 +3624,7 @@
               <w:t xml:space="preserve"> incl. VAT pr. month. The rent is invoiced incl. VAT as the Landlord is voluntarily registered for VAT for the rental of storage. </w:t>
             </w:r>
           </w:p>
-          <w:p>
+          <w:p wp14:textId="77777777">
             <w:pPr>
               <w:pStyle w:val="GR-Avsnitt"/>
               <w:jc w:val="both"/>
@@ -3572,6 +3643,14 @@
                 <w:lang w:val="en-GB"/>
               </w:rPr>
               <w:br/>
+            </w:r>
+            <w:r>
+              <w:rPr>
+                <w:rFonts w:asciiTheme="minorHAnsi" w:hAnsiTheme="minorHAnsi" w:cstheme="minorHAnsi"/>
+                <w:sz w:val="24"/>
+                <w:szCs w:val="24"/>
+                <w:lang w:val="en-GB"/>
+              </w:rPr>
               <w:t xml:space="preserve">The Sub-tenant accepts by signature of the Sublease agreement and the attached form (Appendix </w:t>
             </w:r>
             <w:r>
@@ -3732,7 +3811,7 @@
               <w:t xml:space="preserve"> </w:t>
             </w:r>
           </w:p>
-          <w:p>
+          <w:p wp14:textId="77777777">
             <w:pPr>
               <w:pStyle w:val="GR-Avsnitt"/>
               <w:jc w:val="both"/>
@@ -3751,6 +3830,14 @@
                 <w:lang w:val="en-GB"/>
               </w:rPr>
               <w:br/>
+            </w:r>
+            <w:r>
+              <w:rPr>
+                <w:rFonts w:asciiTheme="minorHAnsi" w:hAnsiTheme="minorHAnsi" w:cstheme="minorHAnsi"/>
+                <w:sz w:val="24"/>
+                <w:szCs w:val="24"/>
+                <w:lang w:val="en-GB"/>
+              </w:rPr>
               <w:t>The Sub-tenant accepts that the Landlord will char</w:t>
             </w:r>
             <w:r>
@@ -3812,7 +3899,7 @@
               <w:t xml:space="preserve">. </w:t>
             </w:r>
           </w:p>
-          <w:p>
+          <w:p wp14:textId="77777777">
             <w:pPr>
               <w:pStyle w:val="GR-Avsnitt"/>
               <w:jc w:val="both"/>
@@ -3831,6 +3918,14 @@
                 <w:lang w:val="en-GB"/>
               </w:rPr>
               <w:br/>
+            </w:r>
+            <w:r>
+              <w:rPr>
+                <w:rFonts w:asciiTheme="minorHAnsi" w:hAnsiTheme="minorHAnsi" w:cstheme="minorHAnsi"/>
+                <w:sz w:val="24"/>
+                <w:szCs w:val="24"/>
+                <w:lang w:val="en-GB"/>
+              </w:rPr>
               <w:t xml:space="preserve">Furthermore, the Sub-tenant accepts that his access code will be disabled if the rent is not paid on the agreed due date. If the rent is still not paid when the Landlord has sent a written reminder to the Sub-tenant with 14 days' notice of payment, the Landlord is entitled to terminate the Sublease agreement with immediate effect.  The Sub-tenant accepts under such circumstances </w:t>
             </w:r>
             <w:r>
@@ -3889,7 +3984,7 @@
               <w:t xml:space="preserve">unpaid rent and other claims that may arise as a result of the Sub-tenant's default. </w:t>
             </w:r>
           </w:p>
-          <w:p>
+          <w:p wp14:textId="77777777">
             <w:pPr>
               <w:pStyle w:val="GR-Avsnitt"/>
               <w:jc w:val="both"/>
@@ -3908,10 +4003,18 @@
                 <w:lang w:val="en-GB"/>
               </w:rPr>
               <w:br/>
+            </w:r>
+            <w:r>
+              <w:rPr>
+                <w:rFonts w:asciiTheme="minorHAnsi" w:hAnsiTheme="minorHAnsi" w:cstheme="minorHAnsi"/>
+                <w:sz w:val="24"/>
+                <w:szCs w:val="24"/>
+                <w:lang w:val="en-GB"/>
+              </w:rPr>
               <w:t xml:space="preserve">If the rent is not paid when due, or within 14 days after the Landlord's notice hereof, the Landlord is entitled to require eviction without litigation, cf. the Norwegian Enforcement Act s. 4-18 and s. 13-2, third subparagraph section A. </w:t>
             </w:r>
           </w:p>
-          <w:p>
+          <w:p wp14:textId="77777777">
             <w:pPr>
               <w:pStyle w:val="GR-Avsnitt"/>
               <w:jc w:val="both"/>
@@ -3930,6 +4033,14 @@
                 <w:lang w:val="en-GB"/>
               </w:rPr>
               <w:br/>
+            </w:r>
+            <w:r>
+              <w:rPr>
+                <w:rFonts w:asciiTheme="minorHAnsi" w:hAnsiTheme="minorHAnsi" w:cstheme="minorHAnsi"/>
+                <w:sz w:val="24"/>
+                <w:szCs w:val="24"/>
+                <w:lang w:val="en-GB"/>
+              </w:rPr>
               <w:t xml:space="preserve">If the lease agreement is expired and the Sub-tenant does not move within 14 days after the Landlord's notice of deviation, the Landlord is entitled to require eviction without litigation, cf. the Norwegian Enforcement Act s. 4-18 and s. 13-2, </w:t>
             </w:r>
             <w:proofErr w:type="gramStart"/>
@@ -3953,7 +4064,7 @@
               <w:t xml:space="preserve"> subparagraph section B.</w:t>
             </w:r>
           </w:p>
-          <w:p>
+          <w:p wp14:textId="77777777">
             <w:pPr>
               <w:pStyle w:val="GR-Avsnitt"/>
               <w:jc w:val="both"/>
@@ -3965,7 +4076,7 @@
               </w:rPr>
             </w:pPr>
           </w:p>
-          <w:p>
+          <w:p wp14:textId="77777777">
             <w:pPr>
               <w:pStyle w:val="GR-xoverskrift-4"/>
               <w:numPr>
@@ -4008,7 +4119,7 @@
               <w:t>adjustment</w:t>
             </w:r>
           </w:p>
-          <w:p>
+          <w:p wp14:textId="77777777">
             <w:pPr>
               <w:pStyle w:val="GR-Avsnitt"/>
               <w:jc w:val="both"/>
@@ -4029,7 +4140,7 @@
               <w:t xml:space="preserve">The Landlord can require adjustment of the price to market price with effect from 1 January each year, however not before six months from the commencement of the lease. If the parties do not agree upon the market price, the amount shall be determined with final and binding effect by three experts appointed by the parties jointly. </w:t>
             </w:r>
           </w:p>
-          <w:p>
+          <w:p wp14:textId="77777777">
             <w:pPr>
               <w:pStyle w:val="GR-Avsnitt"/>
               <w:jc w:val="both"/>
@@ -4043,7 +4154,7 @@
               </w:rPr>
             </w:pPr>
           </w:p>
-          <w:p>
+          <w:p wp14:textId="77777777">
             <w:pPr>
               <w:pStyle w:val="GR-Avsnitt"/>
               <w:jc w:val="both"/>
@@ -4152,7 +4263,7 @@
               <w:t>lease.</w:t>
             </w:r>
           </w:p>
-          <w:p>
+          <w:p wp14:textId="77777777">
             <w:pPr>
               <w:pStyle w:val="GR-Avsnitt"/>
               <w:jc w:val="both"/>
@@ -4165,7 +4276,7 @@
               </w:rPr>
             </w:pPr>
           </w:p>
-          <w:p>
+          <w:p wp14:textId="77777777">
             <w:pPr>
               <w:pStyle w:val="GR-xoverskrift-4"/>
               <w:numPr>
@@ -4190,7 +4301,7 @@
               <w:t>Use of the storage room leased object</w:t>
             </w:r>
           </w:p>
-          <w:p>
+          <w:p wp14:textId="77777777">
             <w:pPr>
               <w:pStyle w:val="GR-Avsnitt"/>
               <w:jc w:val="both"/>
@@ -5138,7 +5249,7 @@
               <w:t>.</w:t>
             </w:r>
           </w:p>
-          <w:p>
+          <w:p wp14:textId="77777777">
             <w:pPr>
               <w:pStyle w:val="GR-Avsnitt"/>
               <w:jc w:val="both"/>
@@ -5917,7 +6028,7 @@
               <w:t xml:space="preserve">. </w:t>
             </w:r>
           </w:p>
-          <w:p>
+          <w:p wp14:textId="77777777">
             <w:pPr>
               <w:pStyle w:val="GR-Avsnitt"/>
               <w:jc w:val="both"/>
@@ -6150,7 +6261,7 @@
               <w:t xml:space="preserve"> </w:t>
             </w:r>
           </w:p>
-          <w:p>
+          <w:p wp14:textId="77777777">
             <w:pPr>
               <w:pStyle w:val="GR-Avsnitt"/>
               <w:jc w:val="both"/>
@@ -6416,7 +6527,7 @@
               <w:t>for security purposes.</w:t>
             </w:r>
           </w:p>
-          <w:p>
+          <w:p wp14:textId="77777777">
             <w:pPr>
               <w:pStyle w:val="GR-Avsnitt"/>
               <w:jc w:val="both"/>
@@ -6430,7 +6541,7 @@
               </w:rPr>
             </w:pPr>
           </w:p>
-          <w:p>
+          <w:p wp14:textId="77777777">
             <w:pPr>
               <w:pStyle w:val="GR-xoverskrift-4"/>
               <w:numPr>
@@ -6455,7 +6566,7 @@
               <w:t>Insurance</w:t>
             </w:r>
           </w:p>
-          <w:p>
+          <w:p wp14:textId="77777777">
             <w:pPr>
               <w:pStyle w:val="GR-Avsnitt"/>
               <w:jc w:val="both"/>
@@ -6636,7 +6747,7 @@
               <w:t xml:space="preserve">. </w:t>
             </w:r>
           </w:p>
-          <w:p>
+          <w:p wp14:textId="77777777">
             <w:pPr>
               <w:pStyle w:val="GR-Avsnitt"/>
               <w:jc w:val="both"/>
@@ -6671,7 +6782,7 @@
               <w:t>The Landlord accepts no responsibility for damages, costs or losses that may arise from burglary, fire, smoke, power outages, water damage or other causes. In this regard the Sub-tenant accepts that the Landlord shall be indemnified.</w:t>
             </w:r>
           </w:p>
-          <w:p>
+          <w:p wp14:textId="77777777">
             <w:pPr>
               <w:pStyle w:val="GR-Avsnitt"/>
               <w:jc w:val="both"/>
@@ -6685,7 +6796,7 @@
               </w:rPr>
             </w:pPr>
           </w:p>
-          <w:p>
+          <w:p wp14:textId="77777777">
             <w:pPr>
               <w:pStyle w:val="GR-xoverskrift-4"/>
               <w:numPr>
@@ -6708,7 +6819,7 @@
               <w:t>VAT</w:t>
             </w:r>
           </w:p>
-          <w:p>
+          <w:p wp14:textId="77777777">
             <w:pPr>
               <w:pStyle w:val="GR-Avsnitt"/>
               <w:jc w:val="both"/>
@@ -8114,7 +8225,7 @@
               <w:t>the current year.</w:t>
             </w:r>
           </w:p>
-          <w:p>
+          <w:p wp14:textId="77777777">
             <w:pPr>
               <w:pStyle w:val="GR-Avsnitt"/>
               <w:jc w:val="both"/>
@@ -8128,7 +8239,7 @@
               </w:rPr>
             </w:pPr>
           </w:p>
-          <w:p>
+          <w:p wp14:textId="77777777">
             <w:pPr>
               <w:pStyle w:val="GR-xoverskrift-4"/>
               <w:numPr>
@@ -8151,7 +8262,7 @@
               <w:t>The Norwegian Tenancy Act</w:t>
             </w:r>
           </w:p>
-          <w:p>
+          <w:p wp14:textId="77777777">
             <w:pPr>
               <w:pStyle w:val="GR-Avsnitt"/>
               <w:jc w:val="both"/>
@@ -8172,19 +8283,13 @@
               <w:t>The Sublease agreement shall prevail in case of conflict between the provisions of the Sublease agreement and the non-mandatory provisions of the Norwegian Tenancy Act.</w:t>
             </w:r>
           </w:p>
-          <w:p>
+          <w:p wp14:noSpellErr="1">
             <w:pPr>
               <w:pStyle w:val="GR-Avsnitt"/>
               <w:jc w:val="both"/>
-              <w:rPr>
-                <w:rFonts w:asciiTheme="minorHAnsi" w:hAnsiTheme="minorHAnsi" w:cstheme="minorHAnsi"/>
-                <w:sz w:val="24"/>
-                <w:szCs w:val="24"/>
-                <w:lang w:val="en-GB"/>
-              </w:rPr>
-            </w:pPr>
-          </w:p>
-          <w:p>
+            </w:pPr>
+          </w:p>
+          <w:p wp14:noSpellErr="1">
             <w:pPr>
               <w:pStyle w:val="GR-xoverskrift-4"/>
               <w:numPr>
@@ -8193,21 +8298,67 @@
               </w:numPr>
               <w:jc w:val="both"/>
               <w:rPr>
-                <w:rFonts w:asciiTheme="minorHAnsi" w:hAnsiTheme="minorHAnsi" w:cstheme="minorHAnsi"/>
-                <w:szCs w:val="24"/>
-                <w:lang w:val="en-GB"/>
-              </w:rPr>
-            </w:pPr>
-            <w:r>
-              <w:rPr>
-                <w:rFonts w:asciiTheme="minorHAnsi" w:hAnsiTheme="minorHAnsi" w:cstheme="minorHAnsi"/>
-                <w:szCs w:val="24"/>
-                <w:lang w:val="en-GB"/>
+                <w:rFonts w:ascii="Calibri" w:hAnsi="Calibri" w:eastAsia="Calibri" w:cs="Calibri" w:asciiTheme="minorAscii" w:hAnsiTheme="minorAscii" w:eastAsiaTheme="minorAscii" w:cstheme="minorAscii"/>
+              </w:rPr>
+            </w:pPr>
+            <w:r>
+              <w:rPr>
+                <w:rFonts w:ascii="Calibri" w:hAnsi="Calibri" w:eastAsia="Calibri" w:cs="Calibri" w:asciiTheme="minorAscii" w:hAnsiTheme="minorAscii" w:eastAsiaTheme="minorAscii" w:cstheme="minorAscii"/>
+                <w:lang w:val="en-GB"/>
+              </w:rPr>
+              <w:t>Return of key card and pad lock</w:t>
+            </w:r>
+          </w:p>
+          <w:p wp14:noSpellErr="1">
+            <w:pPr>
+              <w:pStyle w:val="Normal"/>
+              <w:jc w:val="both"/>
+            </w:pPr>
+            <w:r>
+              <w:rPr>
+                <w:color w:val="00000A"/>
+                <w:lang w:val="en-GB"/>
+              </w:rPr>
+              <w:t xml:space="preserve">Remember to hand in your key card and pad lock on the day you clean out your storage room. If not you will have to pay a fine of 250 NOK, to </w:t>
+            </w:r>
+            <w:r>
+              <w:rPr>
+                <w:rFonts w:ascii="Calibri" w:hAnsi="Calibri" w:eastAsia="Calibri" w:cs="Calibri"/>
+                <w:color w:val="00000A"/>
+                <w:sz w:val="24"/>
+                <w:szCs w:val="24"/>
+                <w:lang w:val="en-GB"/>
+              </w:rPr>
+              <w:t>compensate for the loss.</w:t>
+            </w:r>
+          </w:p>
+          <w:p wp14:noSpellErr="1">
+            <w:pPr>
+              <w:pStyle w:val="Normal"/>
+              <w:jc w:val="both"/>
+            </w:pPr>
+          </w:p>
+          <w:p>
+            <w:pPr>
+              <w:pStyle w:val="Normal"/>
+              <w:numPr>
+                <w:ilvl w:val="0"/>
+                <w:numId w:val="4"/>
+              </w:numPr>
+              <w:jc w:val="both"/>
+              <w:rPr>
+                <w:rFonts w:ascii="Calibri" w:hAnsi="Calibri" w:eastAsia="Calibri" w:cs="Calibri" w:asciiTheme="minorAscii" w:hAnsiTheme="minorAscii" w:eastAsiaTheme="minorAscii" w:cstheme="minorAscii"/>
+              </w:rPr>
+            </w:pPr>
+            <w:r>
+              <w:rPr>
+                <w:b w:val="1"/>
+                <w:bCs w:val="1"/>
               </w:rPr>
               <w:t>Appendices</w:t>
             </w:r>
           </w:p>
-          <w:p>
+          <w:p wp14:textId="77777777">
             <w:pPr>
               <w:pStyle w:val="GR-Avsnitt"/>
               <w:numPr>
@@ -8232,7 +8383,7 @@
               <w:t>Invoice</w:t>
             </w:r>
           </w:p>
-          <w:p>
+          <w:p wp14:textId="77777777">
             <w:pPr>
               <w:pStyle w:val="GR-Avsnitt"/>
               <w:numPr>
@@ -8268,7 +8419,7 @@
             </w:r>
             <w:proofErr w:type="spellEnd"/>
           </w:p>
-          <w:p>
+          <w:p wp14:noSpellErr="1">
             <w:pPr>
               <w:pStyle w:val="GR-Avsnitt"/>
               <w:numPr>
@@ -8277,15 +8428,14 @@
               </w:numPr>
               <w:jc w:val="both"/>
               <w:rPr>
-                <w:rFonts w:asciiTheme="minorHAnsi" w:hAnsiTheme="minorHAnsi" w:cstheme="minorHAnsi"/>
-                <w:sz w:val="24"/>
-                <w:szCs w:val="24"/>
-                <w:lang w:val="en-GB"/>
-              </w:rPr>
-            </w:pPr>
-            <w:r>
-              <w:rPr>
-                <w:rFonts w:asciiTheme="minorHAnsi" w:hAnsiTheme="minorHAnsi" w:cstheme="minorHAnsi"/>
+                <w:rFonts w:ascii="Calibri" w:hAnsi="Calibri" w:eastAsia="Calibri" w:cs="Calibri" w:asciiTheme="minorAscii" w:hAnsiTheme="minorAscii" w:eastAsiaTheme="minorAscii" w:cstheme="minorAscii"/>
+                <w:sz w:val="24"/>
+                <w:szCs w:val="24"/>
+              </w:rPr>
+            </w:pPr>
+            <w:r>
+              <w:rPr>
+                <w:rFonts w:ascii="Calibri" w:hAnsi="Calibri" w:eastAsia="Calibri" w:cs="Calibri" w:asciiTheme="minorAscii" w:hAnsiTheme="minorAscii" w:eastAsiaTheme="minorAscii" w:cstheme="minorAscii"/>
                 <w:sz w:val="24"/>
                 <w:szCs w:val="24"/>
                 <w:lang w:val="en-GB"/>
@@ -8293,7 +8443,7 @@
               <w:t>Declaration for use of the storage rooms</w:t>
             </w:r>
           </w:p>
-          <w:p>
+          <w:p wp14:textId="77777777">
             <w:pPr>
               <w:pStyle w:val="GR-Avsnitt"/>
               <w:ind w:left="1440"/>
@@ -8306,28 +8456,46 @@
               </w:rPr>
             </w:pPr>
           </w:p>
+          <w:p wp14:noSpellErr="1">
+            <w:pPr>
+              <w:pStyle w:val="GR-Avsnitt"/>
+              <w:jc w:val="center"/>
+            </w:pPr>
+            <w:r>
+              <w:rPr>
+                <w:rFonts w:ascii="Calibri" w:hAnsi="Calibri" w:eastAsia="Calibri" w:cs="Calibri" w:asciiTheme="minorAscii" w:hAnsiTheme="minorAscii" w:eastAsiaTheme="minorAscii" w:cstheme="minorAscii"/>
+                <w:sz w:val="24"/>
+                <w:szCs w:val="24"/>
+                <w:lang w:val="en-GB"/>
+              </w:rPr>
+              <w:t>This Sublease agreement is signed in two original copies, one for the Landlord and one for the Sub-tenant.</w:t>
+            </w:r>
+          </w:p>
           <w:p>
             <w:pPr>
               <w:pStyle w:val="GR-Avsnitt"/>
               <w:jc w:val="center"/>
-              <w:rPr>
-                <w:rFonts w:asciiTheme="minorHAnsi" w:hAnsiTheme="minorHAnsi" w:cstheme="minorHAnsi"/>
-                <w:sz w:val="24"/>
-                <w:szCs w:val="24"/>
-                <w:lang w:val="en-GB"/>
-              </w:rPr>
-            </w:pPr>
-            <w:r>
-              <w:rPr>
-                <w:rFonts w:asciiTheme="minorHAnsi" w:hAnsiTheme="minorHAnsi" w:cstheme="minorHAnsi"/>
-                <w:sz w:val="24"/>
-                <w:szCs w:val="24"/>
-                <w:lang w:val="en-GB"/>
-              </w:rPr>
-              <w:t>This Sublease agreement is signed in two original copies, one for the Landlord and one for the Sub-tenant.</w:t>
-            </w:r>
+            </w:pPr>
           </w:p>
           <w:p>
+            <w:pPr>
+              <w:pStyle w:val="GR-Avsnitt"/>
+              <w:jc w:val="center"/>
+            </w:pPr>
+          </w:p>
+          <w:p>
+            <w:pPr>
+              <w:pStyle w:val="Normal"/>
+              <w:jc w:val="left"/>
+            </w:pPr>
+          </w:p>
+          <w:p>
+            <w:pPr>
+              <w:pStyle w:val="GR-Avsnitt"/>
+              <w:jc w:val="left"/>
+            </w:pPr>
+          </w:p>
+          <w:p wp14:textId="77777777">
             <w:pPr>
               <w:pStyle w:val="GR-Normal"/>
               <w:jc w:val="both"/>
@@ -8338,7 +8506,7 @@
               </w:rPr>
             </w:pPr>
           </w:p>
-          <w:p>
+          <w:p wp14:textId="77777777">
             <w:pPr>
               <w:pStyle w:val="GR-Avsnitt"/>
               <w:jc w:val="both"/>
@@ -8406,7 +8574,7 @@
             </w:r>
             <w:proofErr w:type="spellEnd"/>
           </w:p>
-          <w:p>
+          <w:p wp14:textId="77777777">
             <w:pPr>
               <w:pStyle w:val="Header"/>
               <w:tabs>
@@ -8420,7 +8588,7 @@
               </w:rPr>
             </w:pPr>
           </w:p>
-          <w:p>
+          <w:p wp14:textId="77777777">
             <w:pPr>
               <w:pStyle w:val="Header"/>
               <w:tabs>
@@ -8443,7 +8611,7 @@
               <w:t>For the Sub-tenant:</w:t>
             </w:r>
           </w:p>
-          <w:p>
+          <w:p wp14:textId="77777777">
             <w:pPr>
               <w:pStyle w:val="Header"/>
               <w:tabs>
@@ -8458,7 +8626,7 @@
               </w:rPr>
             </w:pPr>
           </w:p>
-          <w:p>
+          <w:p wp14:textId="77777777">
             <w:pPr>
               <w:jc w:val="center"/>
               <w:rPr>
@@ -8488,7 +8656,7 @@
               <w:tab/>
             </w:r>
           </w:p>
-          <w:p>
+          <w:p wp14:textId="77777777">
             <w:pPr>
               <w:pStyle w:val="Header"/>
               <w:tabs>
@@ -8504,7 +8672,7 @@
               </w:rPr>
             </w:pPr>
           </w:p>
-          <w:p>
+          <w:p wp14:textId="77777777">
             <w:pPr>
               <w:pStyle w:val="Header"/>
               <w:tabs>
@@ -8535,7 +8703,7 @@
               <w:t>the Landlord:</w:t>
             </w:r>
           </w:p>
-          <w:p>
+          <w:p wp14:textId="77777777">
             <w:pPr>
               <w:pStyle w:val="Header"/>
               <w:tabs>
@@ -8550,7 +8718,7 @@
               </w:rPr>
             </w:pPr>
           </w:p>
-          <w:p>
+          <w:p wp14:textId="77777777">
             <w:pPr>
               <w:jc w:val="center"/>
               <w:rPr>
@@ -8587,7 +8755,7 @@
               <w:tab/>
             </w:r>
           </w:p>
-          <w:p>
+          <w:p wp14:textId="77777777">
             <w:pPr>
               <w:pStyle w:val="Header"/>
               <w:tabs>
@@ -8621,7 +8789,7 @@
         </w:tc>
       </w:tr>
     </w:tbl>
-    <w:p>
+    <w:p xmlns:wp14="http://schemas.microsoft.com/office/word/2010/wordml" wp14:textId="77777777">
       <w:pPr>
         <w:rPr>
           <w:lang w:val="en-US"/>
@@ -8632,7 +8800,7 @@
       <w:footerReference w:type="default" r:id="rId8"/>
       <w:headerReference w:type="first" r:id="rId9"/>
       <w:footerReference w:type="first" r:id="rId10"/>
-      <w:pgSz w:w="11906" w:h="16838"/>
+      <w:pgSz w:w="11906" w:h="16838" w:orient="portrait"/>
       <w:pgMar w:top="1417" w:right="1417" w:bottom="1417" w:left="1417" w:header="708" w:footer="708" w:gutter="0"/>
       <w:pgNumType w:fmt="numberInDash" w:chapStyle="1"/>
       <w:cols w:space="708"/>
@@ -8646,14 +8814,14 @@
 <file path=word/endnotes.xml><?xml version="1.0" encoding="utf-8"?>
 <w:endnotes xmlns:wpc="http://schemas.microsoft.com/office/word/2010/wordprocessingCanvas" xmlns:mc="http://schemas.openxmlformats.org/markup-compatibility/2006" xmlns:o="urn:schemas-microsoft-com:office:office" xmlns:r="http://schemas.openxmlformats.org/officeDocument/2006/relationships" xmlns:m="http://schemas.openxmlformats.org/officeDocument/2006/math" xmlns:v="urn:schemas-microsoft-com:vml" xmlns:wp14="http://schemas.microsoft.com/office/word/2010/wordprocessingDrawing" xmlns:wp="http://schemas.openxmlformats.org/drawingml/2006/wordprocessingDrawing" xmlns:w10="urn:schemas-microsoft-com:office:word" xmlns:w="http://schemas.openxmlformats.org/wordprocessingml/2006/main" xmlns:w14="http://schemas.microsoft.com/office/word/2010/wordml" xmlns:wpg="http://schemas.microsoft.com/office/word/2010/wordprocessingGroup" xmlns:wpi="http://schemas.microsoft.com/office/word/2010/wordprocessingInk" xmlns:wne="http://schemas.microsoft.com/office/word/2006/wordml" xmlns:wps="http://schemas.microsoft.com/office/word/2010/wordprocessingShape" mc:Ignorable="w14 wp14">
   <w:endnote w:type="separator" w:id="-1">
-    <w:p>
+    <w:p xmlns:wp14="http://schemas.microsoft.com/office/word/2010/wordml" wp14:textId="77777777">
       <w:r>
         <w:separator/>
       </w:r>
     </w:p>
   </w:endnote>
   <w:endnote w:type="continuationSeparator" w:id="0">
-    <w:p>
+    <w:p xmlns:wp14="http://schemas.microsoft.com/office/word/2010/wordml" wp14:textId="77777777">
       <w:r>
         <w:continuationSeparator/>
       </w:r>
@@ -8664,7 +8832,7 @@
 
 <file path=word/footer1.xml><?xml version="1.0" encoding="utf-8"?>
 <w:ftr xmlns:wpc="http://schemas.microsoft.com/office/word/2010/wordprocessingCanvas" xmlns:mc="http://schemas.openxmlformats.org/markup-compatibility/2006" xmlns:o="urn:schemas-microsoft-com:office:office" xmlns:r="http://schemas.openxmlformats.org/officeDocument/2006/relationships" xmlns:m="http://schemas.openxmlformats.org/officeDocument/2006/math" xmlns:v="urn:schemas-microsoft-com:vml" xmlns:wp14="http://schemas.microsoft.com/office/word/2010/wordprocessingDrawing" xmlns:wp="http://schemas.openxmlformats.org/drawingml/2006/wordprocessingDrawing" xmlns:w10="urn:schemas-microsoft-com:office:word" xmlns:w="http://schemas.openxmlformats.org/wordprocessingml/2006/main" xmlns:w14="http://schemas.microsoft.com/office/word/2010/wordml" xmlns:wpg="http://schemas.microsoft.com/office/word/2010/wordprocessingGroup" xmlns:wpi="http://schemas.microsoft.com/office/word/2010/wordprocessingInk" xmlns:wne="http://schemas.microsoft.com/office/word/2006/wordml" xmlns:wps="http://schemas.microsoft.com/office/word/2010/wordprocessingShape" mc:Ignorable="w14 wp14">
-  <w:p>
+  <w:p xmlns:wp14="http://schemas.microsoft.com/office/word/2010/wordml" wp14:textId="77777777">
     <w:pPr>
       <w:pStyle w:val="Footer"/>
       <w:jc w:val="center"/>
@@ -8743,13 +8911,13 @@
 
 <file path=word/footer2.xml><?xml version="1.0" encoding="utf-8"?>
 <w:ftr xmlns:wpc="http://schemas.microsoft.com/office/word/2010/wordprocessingCanvas" xmlns:mc="http://schemas.openxmlformats.org/markup-compatibility/2006" xmlns:o="urn:schemas-microsoft-com:office:office" xmlns:r="http://schemas.openxmlformats.org/officeDocument/2006/relationships" xmlns:m="http://schemas.openxmlformats.org/officeDocument/2006/math" xmlns:v="urn:schemas-microsoft-com:vml" xmlns:wp14="http://schemas.microsoft.com/office/word/2010/wordprocessingDrawing" xmlns:wp="http://schemas.openxmlformats.org/drawingml/2006/wordprocessingDrawing" xmlns:w10="urn:schemas-microsoft-com:office:word" xmlns:w="http://schemas.openxmlformats.org/wordprocessingml/2006/main" xmlns:w14="http://schemas.microsoft.com/office/word/2010/wordml" xmlns:wpg="http://schemas.microsoft.com/office/word/2010/wordprocessingGroup" xmlns:wpi="http://schemas.microsoft.com/office/word/2010/wordprocessingInk" xmlns:wne="http://schemas.microsoft.com/office/word/2006/wordml" xmlns:wps="http://schemas.microsoft.com/office/word/2010/wordprocessingShape" mc:Ignorable="w14 wp14">
-  <w:p>
+  <w:p xmlns:wp14="http://schemas.microsoft.com/office/word/2010/wordml" wp14:textId="77777777">
     <w:pPr>
       <w:pStyle w:val="Footer"/>
       <w:jc w:val="center"/>
     </w:pPr>
   </w:p>
-  <w:p>
+  <w:p xmlns:wp14="http://schemas.microsoft.com/office/word/2010/wordml" wp14:textId="77777777">
     <w:pPr>
       <w:pStyle w:val="Footer"/>
       <w:jc w:val="center"/>
@@ -8823,7 +8991,7 @@
       <w:fldChar w:fldCharType="end"/>
     </w:r>
   </w:p>
-  <w:p>
+  <w:p xmlns:wp14="http://schemas.microsoft.com/office/word/2010/wordml" wp14:textId="77777777">
     <w:pPr>
       <w:pStyle w:val="Footer"/>
     </w:pPr>
@@ -8834,14 +9002,14 @@
 <file path=word/footnotes.xml><?xml version="1.0" encoding="utf-8"?>
 <w:footnotes xmlns:wpc="http://schemas.microsoft.com/office/word/2010/wordprocessingCanvas" xmlns:mc="http://schemas.openxmlformats.org/markup-compatibility/2006" xmlns:o="urn:schemas-microsoft-com:office:office" xmlns:r="http://schemas.openxmlformats.org/officeDocument/2006/relationships" xmlns:m="http://schemas.openxmlformats.org/officeDocument/2006/math" xmlns:v="urn:schemas-microsoft-com:vml" xmlns:wp14="http://schemas.microsoft.com/office/word/2010/wordprocessingDrawing" xmlns:wp="http://schemas.openxmlformats.org/drawingml/2006/wordprocessingDrawing" xmlns:w10="urn:schemas-microsoft-com:office:word" xmlns:w="http://schemas.openxmlformats.org/wordprocessingml/2006/main" xmlns:w14="http://schemas.microsoft.com/office/word/2010/wordml" xmlns:wpg="http://schemas.microsoft.com/office/word/2010/wordprocessingGroup" xmlns:wpi="http://schemas.microsoft.com/office/word/2010/wordprocessingInk" xmlns:wne="http://schemas.microsoft.com/office/word/2006/wordml" xmlns:wps="http://schemas.microsoft.com/office/word/2010/wordprocessingShape" mc:Ignorable="w14 wp14">
   <w:footnote w:type="separator" w:id="-1">
-    <w:p>
+    <w:p xmlns:wp14="http://schemas.microsoft.com/office/word/2010/wordml" wp14:textId="77777777">
       <w:r>
         <w:separator/>
       </w:r>
     </w:p>
   </w:footnote>
   <w:footnote w:type="continuationSeparator" w:id="0">
-    <w:p>
+    <w:p xmlns:wp14="http://schemas.microsoft.com/office/word/2010/wordml" wp14:textId="77777777">
       <w:r>
         <w:continuationSeparator/>
       </w:r>
@@ -8852,7 +9020,7 @@
 
 <file path=word/header1.xml><?xml version="1.0" encoding="utf-8"?>
 <w:hdr xmlns:wpc="http://schemas.microsoft.com/office/word/2010/wordprocessingCanvas" xmlns:mc="http://schemas.openxmlformats.org/markup-compatibility/2006" xmlns:o="urn:schemas-microsoft-com:office:office" xmlns:r="http://schemas.openxmlformats.org/officeDocument/2006/relationships" xmlns:m="http://schemas.openxmlformats.org/officeDocument/2006/math" xmlns:v="urn:schemas-microsoft-com:vml" xmlns:wp14="http://schemas.microsoft.com/office/word/2010/wordprocessingDrawing" xmlns:wp="http://schemas.openxmlformats.org/drawingml/2006/wordprocessingDrawing" xmlns:w10="urn:schemas-microsoft-com:office:word" xmlns:w="http://schemas.openxmlformats.org/wordprocessingml/2006/main" xmlns:w14="http://schemas.microsoft.com/office/word/2010/wordml" xmlns:wpg="http://schemas.microsoft.com/office/word/2010/wordprocessingGroup" xmlns:wpi="http://schemas.microsoft.com/office/word/2010/wordprocessingInk" xmlns:wne="http://schemas.microsoft.com/office/word/2006/wordml" xmlns:wps="http://schemas.microsoft.com/office/word/2010/wordprocessingShape" mc:Ignorable="w14 wp14">
-  <w:p>
+  <w:p xmlns:wp14="http://schemas.microsoft.com/office/word/2010/wordml" wp14:textId="77777777">
     <w:pPr>
       <w:pStyle w:val="Header"/>
       <w:rPr>
@@ -8875,6 +9043,342 @@
 
 <file path=word/numbering.xml><?xml version="1.0" encoding="utf-8"?>
 <w:numbering xmlns:wpc="http://schemas.microsoft.com/office/word/2010/wordprocessingCanvas" xmlns:mc="http://schemas.openxmlformats.org/markup-compatibility/2006" xmlns:o="urn:schemas-microsoft-com:office:office" xmlns:r="http://schemas.openxmlformats.org/officeDocument/2006/relationships" xmlns:m="http://schemas.openxmlformats.org/officeDocument/2006/math" xmlns:v="urn:schemas-microsoft-com:vml" xmlns:wp14="http://schemas.microsoft.com/office/word/2010/wordprocessingDrawing" xmlns:wp="http://schemas.openxmlformats.org/drawingml/2006/wordprocessingDrawing" xmlns:w10="urn:schemas-microsoft-com:office:word" xmlns:w="http://schemas.openxmlformats.org/wordprocessingml/2006/main" xmlns:w14="http://schemas.microsoft.com/office/word/2010/wordml" xmlns:wpg="http://schemas.microsoft.com/office/word/2010/wordprocessingGroup" xmlns:wpi="http://schemas.microsoft.com/office/word/2010/wordprocessingInk" xmlns:wne="http://schemas.microsoft.com/office/word/2006/wordml" xmlns:wps="http://schemas.microsoft.com/office/word/2010/wordprocessingShape" mc:Ignorable="w14 wp14">
+  <w:abstractNum xmlns:w="http://schemas.openxmlformats.org/wordprocessingml/2006/main" w:abstractNumId="7">
+    <w:multiLevelType xmlns:w="http://schemas.openxmlformats.org/wordprocessingml/2006/main" w:val="hybridMultilevel"/>
+    <w:lvl xmlns:w="http://schemas.openxmlformats.org/wordprocessingml/2006/main" w:ilvl="0">
+      <w:start w:val="1"/>
+      <w:numFmt w:val="decimal"/>
+      <w:lvlText w:val="%1."/>
+      <w:lvlJc w:val="left"/>
+      <w:pPr>
+        <w:ind w:left="720" w:hanging="360"/>
+      </w:pPr>
+    </w:lvl>
+    <w:lvl xmlns:w="http://schemas.openxmlformats.org/wordprocessingml/2006/main" w:ilvl="1">
+      <w:start w:val="1"/>
+      <w:numFmt w:val="lowerLetter"/>
+      <w:lvlText w:val="%2."/>
+      <w:lvlJc w:val="left"/>
+      <w:pPr>
+        <w:ind w:left="1440" w:hanging="360"/>
+      </w:pPr>
+    </w:lvl>
+    <w:lvl xmlns:w="http://schemas.openxmlformats.org/wordprocessingml/2006/main" w:ilvl="2">
+      <w:start w:val="1"/>
+      <w:numFmt w:val="lowerRoman"/>
+      <w:lvlText w:val="%3."/>
+      <w:lvlJc w:val="right"/>
+      <w:pPr>
+        <w:ind w:left="2160" w:hanging="180"/>
+      </w:pPr>
+    </w:lvl>
+    <w:lvl xmlns:w="http://schemas.openxmlformats.org/wordprocessingml/2006/main" w:ilvl="3">
+      <w:start w:val="1"/>
+      <w:numFmt w:val="decimal"/>
+      <w:lvlText w:val="%4."/>
+      <w:lvlJc w:val="left"/>
+      <w:pPr>
+        <w:ind w:left="2880" w:hanging="360"/>
+      </w:pPr>
+    </w:lvl>
+    <w:lvl xmlns:w="http://schemas.openxmlformats.org/wordprocessingml/2006/main" w:ilvl="4">
+      <w:start w:val="1"/>
+      <w:numFmt w:val="lowerLetter"/>
+      <w:lvlText w:val="%5."/>
+      <w:lvlJc w:val="left"/>
+      <w:pPr>
+        <w:ind w:left="3600" w:hanging="360"/>
+      </w:pPr>
+    </w:lvl>
+    <w:lvl xmlns:w="http://schemas.openxmlformats.org/wordprocessingml/2006/main" w:ilvl="5">
+      <w:start w:val="1"/>
+      <w:numFmt w:val="lowerRoman"/>
+      <w:lvlText w:val="%6."/>
+      <w:lvlJc w:val="right"/>
+      <w:pPr>
+        <w:ind w:left="4320" w:hanging="180"/>
+      </w:pPr>
+    </w:lvl>
+    <w:lvl xmlns:w="http://schemas.openxmlformats.org/wordprocessingml/2006/main" w:ilvl="6">
+      <w:start w:val="1"/>
+      <w:numFmt w:val="decimal"/>
+      <w:lvlText w:val="%7."/>
+      <w:lvlJc w:val="left"/>
+      <w:pPr>
+        <w:ind w:left="5040" w:hanging="360"/>
+      </w:pPr>
+    </w:lvl>
+    <w:lvl xmlns:w="http://schemas.openxmlformats.org/wordprocessingml/2006/main" w:ilvl="7">
+      <w:start w:val="1"/>
+      <w:numFmt w:val="lowerLetter"/>
+      <w:lvlText w:val="%8."/>
+      <w:lvlJc w:val="left"/>
+      <w:pPr>
+        <w:ind w:left="5760" w:hanging="360"/>
+      </w:pPr>
+    </w:lvl>
+    <w:lvl xmlns:w="http://schemas.openxmlformats.org/wordprocessingml/2006/main" w:ilvl="8">
+      <w:start w:val="1"/>
+      <w:numFmt w:val="lowerRoman"/>
+      <w:lvlText w:val="%9."/>
+      <w:lvlJc w:val="right"/>
+      <w:pPr>
+        <w:ind w:left="6480" w:hanging="180"/>
+      </w:pPr>
+    </w:lvl>
+  </w:abstractNum>
+  <w:abstractNum xmlns:w="http://schemas.openxmlformats.org/wordprocessingml/2006/main" w:abstractNumId="6">
+    <w:multiLevelType xmlns:w="http://schemas.openxmlformats.org/wordprocessingml/2006/main" w:val="hybridMultilevel"/>
+    <w:lvl xmlns:w="http://schemas.openxmlformats.org/wordprocessingml/2006/main" w:ilvl="0">
+      <w:start w:val="1"/>
+      <w:numFmt w:val="decimal"/>
+      <w:lvlText w:val="%1."/>
+      <w:lvlJc w:val="left"/>
+      <w:pPr>
+        <w:ind w:left="720" w:hanging="360"/>
+      </w:pPr>
+    </w:lvl>
+    <w:lvl xmlns:w="http://schemas.openxmlformats.org/wordprocessingml/2006/main" w:ilvl="1">
+      <w:start w:val="1"/>
+      <w:numFmt w:val="lowerLetter"/>
+      <w:lvlText w:val="%2."/>
+      <w:lvlJc w:val="left"/>
+      <w:pPr>
+        <w:ind w:left="1440" w:hanging="360"/>
+      </w:pPr>
+    </w:lvl>
+    <w:lvl xmlns:w="http://schemas.openxmlformats.org/wordprocessingml/2006/main" w:ilvl="2">
+      <w:start w:val="1"/>
+      <w:numFmt w:val="lowerRoman"/>
+      <w:lvlText w:val="%3."/>
+      <w:lvlJc w:val="right"/>
+      <w:pPr>
+        <w:ind w:left="2160" w:hanging="180"/>
+      </w:pPr>
+    </w:lvl>
+    <w:lvl xmlns:w="http://schemas.openxmlformats.org/wordprocessingml/2006/main" w:ilvl="3">
+      <w:start w:val="1"/>
+      <w:numFmt w:val="decimal"/>
+      <w:lvlText w:val="%4."/>
+      <w:lvlJc w:val="left"/>
+      <w:pPr>
+        <w:ind w:left="2880" w:hanging="360"/>
+      </w:pPr>
+    </w:lvl>
+    <w:lvl xmlns:w="http://schemas.openxmlformats.org/wordprocessingml/2006/main" w:ilvl="4">
+      <w:start w:val="1"/>
+      <w:numFmt w:val="lowerLetter"/>
+      <w:lvlText w:val="%5."/>
+      <w:lvlJc w:val="left"/>
+      <w:pPr>
+        <w:ind w:left="3600" w:hanging="360"/>
+      </w:pPr>
+    </w:lvl>
+    <w:lvl xmlns:w="http://schemas.openxmlformats.org/wordprocessingml/2006/main" w:ilvl="5">
+      <w:start w:val="1"/>
+      <w:numFmt w:val="lowerRoman"/>
+      <w:lvlText w:val="%6."/>
+      <w:lvlJc w:val="right"/>
+      <w:pPr>
+        <w:ind w:left="4320" w:hanging="180"/>
+      </w:pPr>
+    </w:lvl>
+    <w:lvl xmlns:w="http://schemas.openxmlformats.org/wordprocessingml/2006/main" w:ilvl="6">
+      <w:start w:val="1"/>
+      <w:numFmt w:val="decimal"/>
+      <w:lvlText w:val="%7."/>
+      <w:lvlJc w:val="left"/>
+      <w:pPr>
+        <w:ind w:left="5040" w:hanging="360"/>
+      </w:pPr>
+    </w:lvl>
+    <w:lvl xmlns:w="http://schemas.openxmlformats.org/wordprocessingml/2006/main" w:ilvl="7">
+      <w:start w:val="1"/>
+      <w:numFmt w:val="lowerLetter"/>
+      <w:lvlText w:val="%8."/>
+      <w:lvlJc w:val="left"/>
+      <w:pPr>
+        <w:ind w:left="5760" w:hanging="360"/>
+      </w:pPr>
+    </w:lvl>
+    <w:lvl xmlns:w="http://schemas.openxmlformats.org/wordprocessingml/2006/main" w:ilvl="8">
+      <w:start w:val="1"/>
+      <w:numFmt w:val="lowerRoman"/>
+      <w:lvlText w:val="%9."/>
+      <w:lvlJc w:val="right"/>
+      <w:pPr>
+        <w:ind w:left="6480" w:hanging="180"/>
+      </w:pPr>
+    </w:lvl>
+  </w:abstractNum>
+  <w:abstractNum xmlns:w="http://schemas.openxmlformats.org/wordprocessingml/2006/main" w:abstractNumId="5">
+    <w:multiLevelType xmlns:w="http://schemas.openxmlformats.org/wordprocessingml/2006/main" w:val="hybridMultilevel"/>
+    <w:lvl xmlns:w="http://schemas.openxmlformats.org/wordprocessingml/2006/main" w:ilvl="0">
+      <w:start w:val="1"/>
+      <w:numFmt w:val="decimal"/>
+      <w:lvlText w:val="%1."/>
+      <w:lvlJc w:val="left"/>
+      <w:pPr>
+        <w:ind w:left="720" w:hanging="360"/>
+      </w:pPr>
+    </w:lvl>
+    <w:lvl xmlns:w="http://schemas.openxmlformats.org/wordprocessingml/2006/main" w:ilvl="1">
+      <w:start w:val="1"/>
+      <w:numFmt w:val="lowerLetter"/>
+      <w:lvlText w:val="%2."/>
+      <w:lvlJc w:val="left"/>
+      <w:pPr>
+        <w:ind w:left="1440" w:hanging="360"/>
+      </w:pPr>
+    </w:lvl>
+    <w:lvl xmlns:w="http://schemas.openxmlformats.org/wordprocessingml/2006/main" w:ilvl="2">
+      <w:start w:val="1"/>
+      <w:numFmt w:val="lowerRoman"/>
+      <w:lvlText w:val="%3."/>
+      <w:lvlJc w:val="right"/>
+      <w:pPr>
+        <w:ind w:left="2160" w:hanging="180"/>
+      </w:pPr>
+    </w:lvl>
+    <w:lvl xmlns:w="http://schemas.openxmlformats.org/wordprocessingml/2006/main" w:ilvl="3">
+      <w:start w:val="1"/>
+      <w:numFmt w:val="decimal"/>
+      <w:lvlText w:val="%4."/>
+      <w:lvlJc w:val="left"/>
+      <w:pPr>
+        <w:ind w:left="2880" w:hanging="360"/>
+      </w:pPr>
+    </w:lvl>
+    <w:lvl xmlns:w="http://schemas.openxmlformats.org/wordprocessingml/2006/main" w:ilvl="4">
+      <w:start w:val="1"/>
+      <w:numFmt w:val="lowerLetter"/>
+      <w:lvlText w:val="%5."/>
+      <w:lvlJc w:val="left"/>
+      <w:pPr>
+        <w:ind w:left="3600" w:hanging="360"/>
+      </w:pPr>
+    </w:lvl>
+    <w:lvl xmlns:w="http://schemas.openxmlformats.org/wordprocessingml/2006/main" w:ilvl="5">
+      <w:start w:val="1"/>
+      <w:numFmt w:val="lowerRoman"/>
+      <w:lvlText w:val="%6."/>
+      <w:lvlJc w:val="right"/>
+      <w:pPr>
+        <w:ind w:left="4320" w:hanging="180"/>
+      </w:pPr>
+    </w:lvl>
+    <w:lvl xmlns:w="http://schemas.openxmlformats.org/wordprocessingml/2006/main" w:ilvl="6">
+      <w:start w:val="1"/>
+      <w:numFmt w:val="decimal"/>
+      <w:lvlText w:val="%7."/>
+      <w:lvlJc w:val="left"/>
+      <w:pPr>
+        <w:ind w:left="5040" w:hanging="360"/>
+      </w:pPr>
+    </w:lvl>
+    <w:lvl xmlns:w="http://schemas.openxmlformats.org/wordprocessingml/2006/main" w:ilvl="7">
+      <w:start w:val="1"/>
+      <w:numFmt w:val="lowerLetter"/>
+      <w:lvlText w:val="%8."/>
+      <w:lvlJc w:val="left"/>
+      <w:pPr>
+        <w:ind w:left="5760" w:hanging="360"/>
+      </w:pPr>
+    </w:lvl>
+    <w:lvl xmlns:w="http://schemas.openxmlformats.org/wordprocessingml/2006/main" w:ilvl="8">
+      <w:start w:val="1"/>
+      <w:numFmt w:val="lowerRoman"/>
+      <w:lvlText w:val="%9."/>
+      <w:lvlJc w:val="right"/>
+      <w:pPr>
+        <w:ind w:left="6480" w:hanging="180"/>
+      </w:pPr>
+    </w:lvl>
+  </w:abstractNum>
+  <w:abstractNum xmlns:w="http://schemas.openxmlformats.org/wordprocessingml/2006/main" w:abstractNumId="4">
+    <w:multiLevelType xmlns:w="http://schemas.openxmlformats.org/wordprocessingml/2006/main" w:val="hybridMultilevel"/>
+    <w:lvl xmlns:w="http://schemas.openxmlformats.org/wordprocessingml/2006/main" w:ilvl="0">
+      <w:start w:val="1"/>
+      <w:numFmt w:val="decimal"/>
+      <w:lvlText w:val="%1."/>
+      <w:lvlJc w:val="left"/>
+      <w:pPr>
+        <w:ind w:left="720" w:hanging="360"/>
+      </w:pPr>
+    </w:lvl>
+    <w:lvl xmlns:w="http://schemas.openxmlformats.org/wordprocessingml/2006/main" w:ilvl="1">
+      <w:start w:val="1"/>
+      <w:numFmt w:val="lowerLetter"/>
+      <w:lvlText w:val="%2."/>
+      <w:lvlJc w:val="left"/>
+      <w:pPr>
+        <w:ind w:left="1440" w:hanging="360"/>
+      </w:pPr>
+    </w:lvl>
+    <w:lvl xmlns:w="http://schemas.openxmlformats.org/wordprocessingml/2006/main" w:ilvl="2">
+      <w:start w:val="1"/>
+      <w:numFmt w:val="lowerRoman"/>
+      <w:lvlText w:val="%3."/>
+      <w:lvlJc w:val="right"/>
+      <w:pPr>
+        <w:ind w:left="2160" w:hanging="180"/>
+      </w:pPr>
+    </w:lvl>
+    <w:lvl xmlns:w="http://schemas.openxmlformats.org/wordprocessingml/2006/main" w:ilvl="3">
+      <w:start w:val="1"/>
+      <w:numFmt w:val="decimal"/>
+      <w:lvlText w:val="%4."/>
+      <w:lvlJc w:val="left"/>
+      <w:pPr>
+        <w:ind w:left="2880" w:hanging="360"/>
+      </w:pPr>
+    </w:lvl>
+    <w:lvl xmlns:w="http://schemas.openxmlformats.org/wordprocessingml/2006/main" w:ilvl="4">
+      <w:start w:val="1"/>
+      <w:numFmt w:val="lowerLetter"/>
+      <w:lvlText w:val="%5."/>
+      <w:lvlJc w:val="left"/>
+      <w:pPr>
+        <w:ind w:left="3600" w:hanging="360"/>
+      </w:pPr>
+    </w:lvl>
+    <w:lvl xmlns:w="http://schemas.openxmlformats.org/wordprocessingml/2006/main" w:ilvl="5">
+      <w:start w:val="1"/>
+      <w:numFmt w:val="lowerRoman"/>
+      <w:lvlText w:val="%6."/>
+      <w:lvlJc w:val="right"/>
+      <w:pPr>
+        <w:ind w:left="4320" w:hanging="180"/>
+      </w:pPr>
+    </w:lvl>
+    <w:lvl xmlns:w="http://schemas.openxmlformats.org/wordprocessingml/2006/main" w:ilvl="6">
+      <w:start w:val="1"/>
+      <w:numFmt w:val="decimal"/>
+      <w:lvlText w:val="%7."/>
+      <w:lvlJc w:val="left"/>
+      <w:pPr>
+        <w:ind w:left="5040" w:hanging="360"/>
+      </w:pPr>
+    </w:lvl>
+    <w:lvl xmlns:w="http://schemas.openxmlformats.org/wordprocessingml/2006/main" w:ilvl="7">
+      <w:start w:val="1"/>
+      <w:numFmt w:val="lowerLetter"/>
+      <w:lvlText w:val="%8."/>
+      <w:lvlJc w:val="left"/>
+      <w:pPr>
+        <w:ind w:left="5760" w:hanging="360"/>
+      </w:pPr>
+    </w:lvl>
+    <w:lvl xmlns:w="http://schemas.openxmlformats.org/wordprocessingml/2006/main" w:ilvl="8">
+      <w:start w:val="1"/>
+      <w:numFmt w:val="lowerRoman"/>
+      <w:lvlText w:val="%9."/>
+      <w:lvlJc w:val="right"/>
+      <w:pPr>
+        <w:ind w:left="6480" w:hanging="180"/>
+      </w:pPr>
+    </w:lvl>
+  </w:abstractNum>
   <w:abstractNum w:abstractNumId="0">
     <w:nsid w:val="21D636A3"/>
     <w:multiLevelType w:val="hybridMultilevel"/>
@@ -9228,6 +9732,18 @@
       </w:pPr>
     </w:lvl>
   </w:abstractNum>
+  <w:num w:numId="8">
+    <w:abstractNumId w:val="7"/>
+  </w:num>
+  <w:num w:numId="7">
+    <w:abstractNumId w:val="6"/>
+  </w:num>
+  <w:num w:numId="6">
+    <w:abstractNumId w:val="5"/>
+  </w:num>
+  <w:num w:numId="5">
+    <w:abstractNumId w:val="4"/>
+  </w:num>
   <w:num w:numId="1">
     <w:abstractNumId w:val="3"/>
   </w:num>
@@ -9244,11 +9760,11 @@
 </file>
 
 <file path=word/styles.xml><?xml version="1.0" encoding="utf-8"?>
-<w:styles xmlns:mc="http://schemas.openxmlformats.org/markup-compatibility/2006" xmlns:r="http://schemas.openxmlformats.org/officeDocument/2006/relationships" xmlns:w="http://schemas.openxmlformats.org/wordprocessingml/2006/main" xmlns:w14="http://schemas.microsoft.com/office/word/2010/wordml" mc:Ignorable="w14">
+<w:styles xmlns:wp14="http://schemas.microsoft.com/office/word/2010/wordprocessingDrawing" xmlns:mc="http://schemas.openxmlformats.org/markup-compatibility/2006" xmlns:r="http://schemas.openxmlformats.org/officeDocument/2006/relationships" xmlns:w="http://schemas.openxmlformats.org/wordprocessingml/2006/main" xmlns:w14="http://schemas.microsoft.com/office/word/2010/wordml" mc:Ignorable="w14 wp14">
   <w:docDefaults>
     <w:rPrDefault>
       <w:rPr>
-        <w:rFonts w:asciiTheme="minorHAnsi" w:eastAsiaTheme="minorHAnsi" w:hAnsiTheme="minorHAnsi" w:cstheme="minorBidi"/>
+        <w:rFonts w:asciiTheme="minorHAnsi" w:hAnsiTheme="minorHAnsi" w:eastAsiaTheme="minorHAnsi" w:cstheme="minorBidi"/>
         <w:sz w:val="22"/>
         <w:szCs w:val="22"/>
         <w:lang w:val="nb-NO" w:eastAsia="en-US" w:bidi="ar-SA"/>
@@ -9261,8 +9777,8 @@
     </w:pPrDefault>
   </w:docDefaults>
   <w:latentStyles w:defLockedState="0" w:defUIPriority="99" w:defSemiHidden="1" w:defUnhideWhenUsed="1" w:defQFormat="0" w:count="267">
-    <w:lsdException w:name="Normal" w:semiHidden="0" w:uiPriority="6" w:unhideWhenUsed="0" w:qFormat="1"/>
-    <w:lsdException w:name="heading 1" w:semiHidden="0" w:uiPriority="9" w:unhideWhenUsed="0" w:qFormat="1"/>
+    <w:lsdException w:name="Normal" w:uiPriority="6" w:semiHidden="0" w:unhideWhenUsed="0" w:qFormat="1"/>
+    <w:lsdException w:name="heading 1" w:uiPriority="9" w:semiHidden="0" w:unhideWhenUsed="0" w:qFormat="1"/>
     <w:lsdException w:name="heading 2" w:uiPriority="9" w:qFormat="1"/>
     <w:lsdException w:name="heading 3" w:uiPriority="9" w:qFormat="1"/>
     <w:lsdException w:name="heading 4" w:uiPriority="9" w:qFormat="1"/>
@@ -9281,125 +9797,125 @@
     <w:lsdException w:name="toc 8" w:uiPriority="39"/>
     <w:lsdException w:name="toc 9" w:uiPriority="39"/>
     <w:lsdException w:name="caption" w:uiPriority="35" w:qFormat="1"/>
-    <w:lsdException w:name="Title" w:semiHidden="0" w:uiPriority="10" w:unhideWhenUsed="0" w:qFormat="1"/>
+    <w:lsdException w:name="Title" w:uiPriority="10" w:semiHidden="0" w:unhideWhenUsed="0" w:qFormat="1"/>
     <w:lsdException w:name="Default Paragraph Font" w:uiPriority="1"/>
-    <w:lsdException w:name="Subtitle" w:semiHidden="0" w:uiPriority="11" w:unhideWhenUsed="0" w:qFormat="1"/>
-    <w:lsdException w:name="Strong" w:semiHidden="0" w:uiPriority="22" w:unhideWhenUsed="0" w:qFormat="1"/>
-    <w:lsdException w:name="Emphasis" w:semiHidden="0" w:uiPriority="20" w:unhideWhenUsed="0" w:qFormat="1"/>
-    <w:lsdException w:name="Table Grid" w:semiHidden="0" w:uiPriority="59" w:unhideWhenUsed="0"/>
+    <w:lsdException w:name="Subtitle" w:uiPriority="11" w:semiHidden="0" w:unhideWhenUsed="0" w:qFormat="1"/>
+    <w:lsdException w:name="Strong" w:uiPriority="22" w:semiHidden="0" w:unhideWhenUsed="0" w:qFormat="1"/>
+    <w:lsdException w:name="Emphasis" w:uiPriority="20" w:semiHidden="0" w:unhideWhenUsed="0" w:qFormat="1"/>
+    <w:lsdException w:name="Table Grid" w:uiPriority="59" w:semiHidden="0" w:unhideWhenUsed="0"/>
     <w:lsdException w:name="Placeholder Text" w:unhideWhenUsed="0"/>
-    <w:lsdException w:name="No Spacing" w:semiHidden="0" w:uiPriority="1" w:unhideWhenUsed="0" w:qFormat="1"/>
-    <w:lsdException w:name="Light Shading" w:semiHidden="0" w:uiPriority="60" w:unhideWhenUsed="0"/>
-    <w:lsdException w:name="Light List" w:semiHidden="0" w:uiPriority="61" w:unhideWhenUsed="0"/>
-    <w:lsdException w:name="Light Grid" w:semiHidden="0" w:uiPriority="62" w:unhideWhenUsed="0"/>
-    <w:lsdException w:name="Medium Shading 1" w:semiHidden="0" w:uiPriority="63" w:unhideWhenUsed="0"/>
-    <w:lsdException w:name="Medium Shading 2" w:semiHidden="0" w:uiPriority="64" w:unhideWhenUsed="0"/>
-    <w:lsdException w:name="Medium List 1" w:semiHidden="0" w:uiPriority="65" w:unhideWhenUsed="0"/>
-    <w:lsdException w:name="Medium List 2" w:semiHidden="0" w:uiPriority="66" w:unhideWhenUsed="0"/>
-    <w:lsdException w:name="Medium Grid 1" w:semiHidden="0" w:uiPriority="67" w:unhideWhenUsed="0"/>
-    <w:lsdException w:name="Medium Grid 2" w:semiHidden="0" w:uiPriority="68" w:unhideWhenUsed="0"/>
-    <w:lsdException w:name="Medium Grid 3" w:semiHidden="0" w:uiPriority="69" w:unhideWhenUsed="0"/>
-    <w:lsdException w:name="Dark List" w:semiHidden="0" w:uiPriority="70" w:unhideWhenUsed="0"/>
-    <w:lsdException w:name="Colorful Shading" w:semiHidden="0" w:uiPriority="71" w:unhideWhenUsed="0"/>
-    <w:lsdException w:name="Colorful List" w:semiHidden="0" w:uiPriority="72" w:unhideWhenUsed="0"/>
-    <w:lsdException w:name="Colorful Grid" w:semiHidden="0" w:uiPriority="73" w:unhideWhenUsed="0"/>
-    <w:lsdException w:name="Light Shading Accent 1" w:semiHidden="0" w:uiPriority="60" w:unhideWhenUsed="0"/>
-    <w:lsdException w:name="Light List Accent 1" w:semiHidden="0" w:uiPriority="61" w:unhideWhenUsed="0"/>
-    <w:lsdException w:name="Light Grid Accent 1" w:semiHidden="0" w:uiPriority="62" w:unhideWhenUsed="0"/>
-    <w:lsdException w:name="Medium Shading 1 Accent 1" w:semiHidden="0" w:uiPriority="63" w:unhideWhenUsed="0"/>
-    <w:lsdException w:name="Medium Shading 2 Accent 1" w:semiHidden="0" w:uiPriority="64" w:unhideWhenUsed="0"/>
-    <w:lsdException w:name="Medium List 1 Accent 1" w:semiHidden="0" w:uiPriority="65" w:unhideWhenUsed="0"/>
+    <w:lsdException w:name="No Spacing" w:uiPriority="1" w:semiHidden="0" w:unhideWhenUsed="0" w:qFormat="1"/>
+    <w:lsdException w:name="Light Shading" w:uiPriority="60" w:semiHidden="0" w:unhideWhenUsed="0"/>
+    <w:lsdException w:name="Light List" w:uiPriority="61" w:semiHidden="0" w:unhideWhenUsed="0"/>
+    <w:lsdException w:name="Light Grid" w:uiPriority="62" w:semiHidden="0" w:unhideWhenUsed="0"/>
+    <w:lsdException w:name="Medium Shading 1" w:uiPriority="63" w:semiHidden="0" w:unhideWhenUsed="0"/>
+    <w:lsdException w:name="Medium Shading 2" w:uiPriority="64" w:semiHidden="0" w:unhideWhenUsed="0"/>
+    <w:lsdException w:name="Medium List 1" w:uiPriority="65" w:semiHidden="0" w:unhideWhenUsed="0"/>
+    <w:lsdException w:name="Medium List 2" w:uiPriority="66" w:semiHidden="0" w:unhideWhenUsed="0"/>
+    <w:lsdException w:name="Medium Grid 1" w:uiPriority="67" w:semiHidden="0" w:unhideWhenUsed="0"/>
+    <w:lsdException w:name="Medium Grid 2" w:uiPriority="68" w:semiHidden="0" w:unhideWhenUsed="0"/>
+    <w:lsdException w:name="Medium Grid 3" w:uiPriority="69" w:semiHidden="0" w:unhideWhenUsed="0"/>
+    <w:lsdException w:name="Dark List" w:uiPriority="70" w:semiHidden="0" w:unhideWhenUsed="0"/>
+    <w:lsdException w:name="Colorful Shading" w:uiPriority="71" w:semiHidden="0" w:unhideWhenUsed="0"/>
+    <w:lsdException w:name="Colorful List" w:uiPriority="72" w:semiHidden="0" w:unhideWhenUsed="0"/>
+    <w:lsdException w:name="Colorful Grid" w:uiPriority="73" w:semiHidden="0" w:unhideWhenUsed="0"/>
+    <w:lsdException w:name="Light Shading Accent 1" w:uiPriority="60" w:semiHidden="0" w:unhideWhenUsed="0"/>
+    <w:lsdException w:name="Light List Accent 1" w:uiPriority="61" w:semiHidden="0" w:unhideWhenUsed="0"/>
+    <w:lsdException w:name="Light Grid Accent 1" w:uiPriority="62" w:semiHidden="0" w:unhideWhenUsed="0"/>
+    <w:lsdException w:name="Medium Shading 1 Accent 1" w:uiPriority="63" w:semiHidden="0" w:unhideWhenUsed="0"/>
+    <w:lsdException w:name="Medium Shading 2 Accent 1" w:uiPriority="64" w:semiHidden="0" w:unhideWhenUsed="0"/>
+    <w:lsdException w:name="Medium List 1 Accent 1" w:uiPriority="65" w:semiHidden="0" w:unhideWhenUsed="0"/>
     <w:lsdException w:name="Revision" w:unhideWhenUsed="0"/>
-    <w:lsdException w:name="List Paragraph" w:semiHidden="0" w:uiPriority="34" w:unhideWhenUsed="0" w:qFormat="1"/>
-    <w:lsdException w:name="Quote" w:semiHidden="0" w:uiPriority="29" w:unhideWhenUsed="0" w:qFormat="1"/>
-    <w:lsdException w:name="Intense Quote" w:semiHidden="0" w:uiPriority="30" w:unhideWhenUsed="0" w:qFormat="1"/>
-    <w:lsdException w:name="Medium List 2 Accent 1" w:semiHidden="0" w:uiPriority="66" w:unhideWhenUsed="0"/>
-    <w:lsdException w:name="Medium Grid 1 Accent 1" w:semiHidden="0" w:uiPriority="67" w:unhideWhenUsed="0"/>
-    <w:lsdException w:name="Medium Grid 2 Accent 1" w:semiHidden="0" w:uiPriority="68" w:unhideWhenUsed="0"/>
-    <w:lsdException w:name="Medium Grid 3 Accent 1" w:semiHidden="0" w:uiPriority="69" w:unhideWhenUsed="0"/>
-    <w:lsdException w:name="Dark List Accent 1" w:semiHidden="0" w:uiPriority="70" w:unhideWhenUsed="0"/>
-    <w:lsdException w:name="Colorful Shading Accent 1" w:semiHidden="0" w:uiPriority="71" w:unhideWhenUsed="0"/>
-    <w:lsdException w:name="Colorful List Accent 1" w:semiHidden="0" w:uiPriority="72" w:unhideWhenUsed="0"/>
-    <w:lsdException w:name="Colorful Grid Accent 1" w:semiHidden="0" w:uiPriority="73" w:unhideWhenUsed="0"/>
-    <w:lsdException w:name="Light Shading Accent 2" w:semiHidden="0" w:uiPriority="60" w:unhideWhenUsed="0"/>
-    <w:lsdException w:name="Light List Accent 2" w:semiHidden="0" w:uiPriority="61" w:unhideWhenUsed="0"/>
-    <w:lsdException w:name="Light Grid Accent 2" w:semiHidden="0" w:uiPriority="62" w:unhideWhenUsed="0"/>
-    <w:lsdException w:name="Medium Shading 1 Accent 2" w:semiHidden="0" w:uiPriority="63" w:unhideWhenUsed="0"/>
-    <w:lsdException w:name="Medium Shading 2 Accent 2" w:semiHidden="0" w:uiPriority="64" w:unhideWhenUsed="0"/>
-    <w:lsdException w:name="Medium List 1 Accent 2" w:semiHidden="0" w:uiPriority="65" w:unhideWhenUsed="0"/>
-    <w:lsdException w:name="Medium List 2 Accent 2" w:semiHidden="0" w:uiPriority="66" w:unhideWhenUsed="0"/>
-    <w:lsdException w:name="Medium Grid 1 Accent 2" w:semiHidden="0" w:uiPriority="67" w:unhideWhenUsed="0"/>
-    <w:lsdException w:name="Medium Grid 2 Accent 2" w:semiHidden="0" w:uiPriority="68" w:unhideWhenUsed="0"/>
-    <w:lsdException w:name="Medium Grid 3 Accent 2" w:semiHidden="0" w:uiPriority="69" w:unhideWhenUsed="0"/>
-    <w:lsdException w:name="Dark List Accent 2" w:semiHidden="0" w:uiPriority="70" w:unhideWhenUsed="0"/>
-    <w:lsdException w:name="Colorful Shading Accent 2" w:semiHidden="0" w:uiPriority="71" w:unhideWhenUsed="0"/>
-    <w:lsdException w:name="Colorful List Accent 2" w:semiHidden="0" w:uiPriority="72" w:unhideWhenUsed="0"/>
-    <w:lsdException w:name="Colorful Grid Accent 2" w:semiHidden="0" w:uiPriority="73" w:unhideWhenUsed="0"/>
-    <w:lsdException w:name="Light Shading Accent 3" w:semiHidden="0" w:uiPriority="60" w:unhideWhenUsed="0"/>
-    <w:lsdException w:name="Light List Accent 3" w:semiHidden="0" w:uiPriority="61" w:unhideWhenUsed="0"/>
-    <w:lsdException w:name="Light Grid Accent 3" w:semiHidden="0" w:uiPriority="62" w:unhideWhenUsed="0"/>
-    <w:lsdException w:name="Medium Shading 1 Accent 3" w:semiHidden="0" w:uiPriority="63" w:unhideWhenUsed="0"/>
-    <w:lsdException w:name="Medium Shading 2 Accent 3" w:semiHidden="0" w:uiPriority="64" w:unhideWhenUsed="0"/>
-    <w:lsdException w:name="Medium List 1 Accent 3" w:semiHidden="0" w:uiPriority="65" w:unhideWhenUsed="0"/>
-    <w:lsdException w:name="Medium List 2 Accent 3" w:semiHidden="0" w:uiPriority="66" w:unhideWhenUsed="0"/>
-    <w:lsdException w:name="Medium Grid 1 Accent 3" w:semiHidden="0" w:uiPriority="67" w:unhideWhenUsed="0"/>
-    <w:lsdException w:name="Medium Grid 2 Accent 3" w:semiHidden="0" w:uiPriority="68" w:unhideWhenUsed="0"/>
-    <w:lsdException w:name="Medium Grid 3 Accent 3" w:semiHidden="0" w:uiPriority="69" w:unhideWhenUsed="0"/>
-    <w:lsdException w:name="Dark List Accent 3" w:semiHidden="0" w:uiPriority="70" w:unhideWhenUsed="0"/>
-    <w:lsdException w:name="Colorful Shading Accent 3" w:semiHidden="0" w:uiPriority="71" w:unhideWhenUsed="0"/>
-    <w:lsdException w:name="Colorful List Accent 3" w:semiHidden="0" w:uiPriority="72" w:unhideWhenUsed="0"/>
-    <w:lsdException w:name="Colorful Grid Accent 3" w:semiHidden="0" w:uiPriority="73" w:unhideWhenUsed="0"/>
-    <w:lsdException w:name="Light Shading Accent 4" w:semiHidden="0" w:uiPriority="60" w:unhideWhenUsed="0"/>
-    <w:lsdException w:name="Light List Accent 4" w:semiHidden="0" w:uiPriority="61" w:unhideWhenUsed="0"/>
-    <w:lsdException w:name="Light Grid Accent 4" w:semiHidden="0" w:uiPriority="62" w:unhideWhenUsed="0"/>
-    <w:lsdException w:name="Medium Shading 1 Accent 4" w:semiHidden="0" w:uiPriority="63" w:unhideWhenUsed="0"/>
-    <w:lsdException w:name="Medium Shading 2 Accent 4" w:semiHidden="0" w:uiPriority="64" w:unhideWhenUsed="0"/>
-    <w:lsdException w:name="Medium List 1 Accent 4" w:semiHidden="0" w:uiPriority="65" w:unhideWhenUsed="0"/>
-    <w:lsdException w:name="Medium List 2 Accent 4" w:semiHidden="0" w:uiPriority="66" w:unhideWhenUsed="0"/>
-    <w:lsdException w:name="Medium Grid 1 Accent 4" w:semiHidden="0" w:uiPriority="67" w:unhideWhenUsed="0"/>
-    <w:lsdException w:name="Medium Grid 2 Accent 4" w:semiHidden="0" w:uiPriority="68" w:unhideWhenUsed="0"/>
-    <w:lsdException w:name="Medium Grid 3 Accent 4" w:semiHidden="0" w:uiPriority="69" w:unhideWhenUsed="0"/>
-    <w:lsdException w:name="Dark List Accent 4" w:semiHidden="0" w:uiPriority="70" w:unhideWhenUsed="0"/>
-    <w:lsdException w:name="Colorful Shading Accent 4" w:semiHidden="0" w:uiPriority="71" w:unhideWhenUsed="0"/>
-    <w:lsdException w:name="Colorful List Accent 4" w:semiHidden="0" w:uiPriority="72" w:unhideWhenUsed="0"/>
-    <w:lsdException w:name="Colorful Grid Accent 4" w:semiHidden="0" w:uiPriority="73" w:unhideWhenUsed="0"/>
-    <w:lsdException w:name="Light Shading Accent 5" w:semiHidden="0" w:uiPriority="60" w:unhideWhenUsed="0"/>
-    <w:lsdException w:name="Light List Accent 5" w:semiHidden="0" w:uiPriority="61" w:unhideWhenUsed="0"/>
-    <w:lsdException w:name="Light Grid Accent 5" w:semiHidden="0" w:uiPriority="62" w:unhideWhenUsed="0"/>
-    <w:lsdException w:name="Medium Shading 1 Accent 5" w:semiHidden="0" w:uiPriority="63" w:unhideWhenUsed="0"/>
-    <w:lsdException w:name="Medium Shading 2 Accent 5" w:semiHidden="0" w:uiPriority="64" w:unhideWhenUsed="0"/>
-    <w:lsdException w:name="Medium List 1 Accent 5" w:semiHidden="0" w:uiPriority="65" w:unhideWhenUsed="0"/>
-    <w:lsdException w:name="Medium List 2 Accent 5" w:semiHidden="0" w:uiPriority="66" w:unhideWhenUsed="0"/>
-    <w:lsdException w:name="Medium Grid 1 Accent 5" w:semiHidden="0" w:uiPriority="67" w:unhideWhenUsed="0"/>
-    <w:lsdException w:name="Medium Grid 2 Accent 5" w:semiHidden="0" w:uiPriority="68" w:unhideWhenUsed="0"/>
-    <w:lsdException w:name="Medium Grid 3 Accent 5" w:semiHidden="0" w:uiPriority="69" w:unhideWhenUsed="0"/>
-    <w:lsdException w:name="Dark List Accent 5" w:semiHidden="0" w:uiPriority="70" w:unhideWhenUsed="0"/>
-    <w:lsdException w:name="Colorful Shading Accent 5" w:semiHidden="0" w:uiPriority="71" w:unhideWhenUsed="0"/>
-    <w:lsdException w:name="Colorful List Accent 5" w:semiHidden="0" w:uiPriority="72" w:unhideWhenUsed="0"/>
-    <w:lsdException w:name="Colorful Grid Accent 5" w:semiHidden="0" w:uiPriority="73" w:unhideWhenUsed="0"/>
-    <w:lsdException w:name="Light Shading Accent 6" w:semiHidden="0" w:uiPriority="60" w:unhideWhenUsed="0"/>
-    <w:lsdException w:name="Light List Accent 6" w:semiHidden="0" w:uiPriority="61" w:unhideWhenUsed="0"/>
-    <w:lsdException w:name="Light Grid Accent 6" w:semiHidden="0" w:uiPriority="62" w:unhideWhenUsed="0"/>
-    <w:lsdException w:name="Medium Shading 1 Accent 6" w:semiHidden="0" w:uiPriority="63" w:unhideWhenUsed="0"/>
-    <w:lsdException w:name="Medium Shading 2 Accent 6" w:semiHidden="0" w:uiPriority="64" w:unhideWhenUsed="0"/>
-    <w:lsdException w:name="Medium List 1 Accent 6" w:semiHidden="0" w:uiPriority="65" w:unhideWhenUsed="0"/>
-    <w:lsdException w:name="Medium List 2 Accent 6" w:semiHidden="0" w:uiPriority="66" w:unhideWhenUsed="0"/>
-    <w:lsdException w:name="Medium Grid 1 Accent 6" w:semiHidden="0" w:uiPriority="67" w:unhideWhenUsed="0"/>
-    <w:lsdException w:name="Medium Grid 2 Accent 6" w:semiHidden="0" w:uiPriority="68" w:unhideWhenUsed="0"/>
-    <w:lsdException w:name="Medium Grid 3 Accent 6" w:semiHidden="0" w:uiPriority="69" w:unhideWhenUsed="0"/>
-    <w:lsdException w:name="Dark List Accent 6" w:semiHidden="0" w:uiPriority="70" w:unhideWhenUsed="0"/>
-    <w:lsdException w:name="Colorful Shading Accent 6" w:semiHidden="0" w:uiPriority="71" w:unhideWhenUsed="0"/>
-    <w:lsdException w:name="Colorful List Accent 6" w:semiHidden="0" w:uiPriority="72" w:unhideWhenUsed="0"/>
-    <w:lsdException w:name="Colorful Grid Accent 6" w:semiHidden="0" w:uiPriority="73" w:unhideWhenUsed="0"/>
-    <w:lsdException w:name="Subtle Emphasis" w:semiHidden="0" w:uiPriority="19" w:unhideWhenUsed="0" w:qFormat="1"/>
-    <w:lsdException w:name="Intense Emphasis" w:semiHidden="0" w:uiPriority="21" w:unhideWhenUsed="0" w:qFormat="1"/>
-    <w:lsdException w:name="Subtle Reference" w:semiHidden="0" w:uiPriority="31" w:unhideWhenUsed="0" w:qFormat="1"/>
-    <w:lsdException w:name="Intense Reference" w:semiHidden="0" w:uiPriority="32" w:unhideWhenUsed="0" w:qFormat="1"/>
-    <w:lsdException w:name="Book Title" w:semiHidden="0" w:uiPriority="33" w:unhideWhenUsed="0" w:qFormat="1"/>
+    <w:lsdException w:name="List Paragraph" w:uiPriority="34" w:semiHidden="0" w:unhideWhenUsed="0" w:qFormat="1"/>
+    <w:lsdException w:name="Quote" w:uiPriority="29" w:semiHidden="0" w:unhideWhenUsed="0" w:qFormat="1"/>
+    <w:lsdException w:name="Intense Quote" w:uiPriority="30" w:semiHidden="0" w:unhideWhenUsed="0" w:qFormat="1"/>
+    <w:lsdException w:name="Medium List 2 Accent 1" w:uiPriority="66" w:semiHidden="0" w:unhideWhenUsed="0"/>
+    <w:lsdException w:name="Medium Grid 1 Accent 1" w:uiPriority="67" w:semiHidden="0" w:unhideWhenUsed="0"/>
+    <w:lsdException w:name="Medium Grid 2 Accent 1" w:uiPriority="68" w:semiHidden="0" w:unhideWhenUsed="0"/>
+    <w:lsdException w:name="Medium Grid 3 Accent 1" w:uiPriority="69" w:semiHidden="0" w:unhideWhenUsed="0"/>
+    <w:lsdException w:name="Dark List Accent 1" w:uiPriority="70" w:semiHidden="0" w:unhideWhenUsed="0"/>
+    <w:lsdException w:name="Colorful Shading Accent 1" w:uiPriority="71" w:semiHidden="0" w:unhideWhenUsed="0"/>
+    <w:lsdException w:name="Colorful List Accent 1" w:uiPriority="72" w:semiHidden="0" w:unhideWhenUsed="0"/>
+    <w:lsdException w:name="Colorful Grid Accent 1" w:uiPriority="73" w:semiHidden="0" w:unhideWhenUsed="0"/>
+    <w:lsdException w:name="Light Shading Accent 2" w:uiPriority="60" w:semiHidden="0" w:unhideWhenUsed="0"/>
+    <w:lsdException w:name="Light List Accent 2" w:uiPriority="61" w:semiHidden="0" w:unhideWhenUsed="0"/>
+    <w:lsdException w:name="Light Grid Accent 2" w:uiPriority="62" w:semiHidden="0" w:unhideWhenUsed="0"/>
+    <w:lsdException w:name="Medium Shading 1 Accent 2" w:uiPriority="63" w:semiHidden="0" w:unhideWhenUsed="0"/>
+    <w:lsdException w:name="Medium Shading 2 Accent 2" w:uiPriority="64" w:semiHidden="0" w:unhideWhenUsed="0"/>
+    <w:lsdException w:name="Medium List 1 Accent 2" w:uiPriority="65" w:semiHidden="0" w:unhideWhenUsed="0"/>
+    <w:lsdException w:name="Medium List 2 Accent 2" w:uiPriority="66" w:semiHidden="0" w:unhideWhenUsed="0"/>
+    <w:lsdException w:name="Medium Grid 1 Accent 2" w:uiPriority="67" w:semiHidden="0" w:unhideWhenUsed="0"/>
+    <w:lsdException w:name="Medium Grid 2 Accent 2" w:uiPriority="68" w:semiHidden="0" w:unhideWhenUsed="0"/>
+    <w:lsdException w:name="Medium Grid 3 Accent 2" w:uiPriority="69" w:semiHidden="0" w:unhideWhenUsed="0"/>
+    <w:lsdException w:name="Dark List Accent 2" w:uiPriority="70" w:semiHidden="0" w:unhideWhenUsed="0"/>
+    <w:lsdException w:name="Colorful Shading Accent 2" w:uiPriority="71" w:semiHidden="0" w:unhideWhenUsed="0"/>
+    <w:lsdException w:name="Colorful List Accent 2" w:uiPriority="72" w:semiHidden="0" w:unhideWhenUsed="0"/>
+    <w:lsdException w:name="Colorful Grid Accent 2" w:uiPriority="73" w:semiHidden="0" w:unhideWhenUsed="0"/>
+    <w:lsdException w:name="Light Shading Accent 3" w:uiPriority="60" w:semiHidden="0" w:unhideWhenUsed="0"/>
+    <w:lsdException w:name="Light List Accent 3" w:uiPriority="61" w:semiHidden="0" w:unhideWhenUsed="0"/>
+    <w:lsdException w:name="Light Grid Accent 3" w:uiPriority="62" w:semiHidden="0" w:unhideWhenUsed="0"/>
+    <w:lsdException w:name="Medium Shading 1 Accent 3" w:uiPriority="63" w:semiHidden="0" w:unhideWhenUsed="0"/>
+    <w:lsdException w:name="Medium Shading 2 Accent 3" w:uiPriority="64" w:semiHidden="0" w:unhideWhenUsed="0"/>
+    <w:lsdException w:name="Medium List 1 Accent 3" w:uiPriority="65" w:semiHidden="0" w:unhideWhenUsed="0"/>
+    <w:lsdException w:name="Medium List 2 Accent 3" w:uiPriority="66" w:semiHidden="0" w:unhideWhenUsed="0"/>
+    <w:lsdException w:name="Medium Grid 1 Accent 3" w:uiPriority="67" w:semiHidden="0" w:unhideWhenUsed="0"/>
+    <w:lsdException w:name="Medium Grid 2 Accent 3" w:uiPriority="68" w:semiHidden="0" w:unhideWhenUsed="0"/>
+    <w:lsdException w:name="Medium Grid 3 Accent 3" w:uiPriority="69" w:semiHidden="0" w:unhideWhenUsed="0"/>
+    <w:lsdException w:name="Dark List Accent 3" w:uiPriority="70" w:semiHidden="0" w:unhideWhenUsed="0"/>
+    <w:lsdException w:name="Colorful Shading Accent 3" w:uiPriority="71" w:semiHidden="0" w:unhideWhenUsed="0"/>
+    <w:lsdException w:name="Colorful List Accent 3" w:uiPriority="72" w:semiHidden="0" w:unhideWhenUsed="0"/>
+    <w:lsdException w:name="Colorful Grid Accent 3" w:uiPriority="73" w:semiHidden="0" w:unhideWhenUsed="0"/>
+    <w:lsdException w:name="Light Shading Accent 4" w:uiPriority="60" w:semiHidden="0" w:unhideWhenUsed="0"/>
+    <w:lsdException w:name="Light List Accent 4" w:uiPriority="61" w:semiHidden="0" w:unhideWhenUsed="0"/>
+    <w:lsdException w:name="Light Grid Accent 4" w:uiPriority="62" w:semiHidden="0" w:unhideWhenUsed="0"/>
+    <w:lsdException w:name="Medium Shading 1 Accent 4" w:uiPriority="63" w:semiHidden="0" w:unhideWhenUsed="0"/>
+    <w:lsdException w:name="Medium Shading 2 Accent 4" w:uiPriority="64" w:semiHidden="0" w:unhideWhenUsed="0"/>
+    <w:lsdException w:name="Medium List 1 Accent 4" w:uiPriority="65" w:semiHidden="0" w:unhideWhenUsed="0"/>
+    <w:lsdException w:name="Medium List 2 Accent 4" w:uiPriority="66" w:semiHidden="0" w:unhideWhenUsed="0"/>
+    <w:lsdException w:name="Medium Grid 1 Accent 4" w:uiPriority="67" w:semiHidden="0" w:unhideWhenUsed="0"/>
+    <w:lsdException w:name="Medium Grid 2 Accent 4" w:uiPriority="68" w:semiHidden="0" w:unhideWhenUsed="0"/>
+    <w:lsdException w:name="Medium Grid 3 Accent 4" w:uiPriority="69" w:semiHidden="0" w:unhideWhenUsed="0"/>
+    <w:lsdException w:name="Dark List Accent 4" w:uiPriority="70" w:semiHidden="0" w:unhideWhenUsed="0"/>
+    <w:lsdException w:name="Colorful Shading Accent 4" w:uiPriority="71" w:semiHidden="0" w:unhideWhenUsed="0"/>
+    <w:lsdException w:name="Colorful List Accent 4" w:uiPriority="72" w:semiHidden="0" w:unhideWhenUsed="0"/>
+    <w:lsdException w:name="Colorful Grid Accent 4" w:uiPriority="73" w:semiHidden="0" w:unhideWhenUsed="0"/>
+    <w:lsdException w:name="Light Shading Accent 5" w:uiPriority="60" w:semiHidden="0" w:unhideWhenUsed="0"/>
+    <w:lsdException w:name="Light List Accent 5" w:uiPriority="61" w:semiHidden="0" w:unhideWhenUsed="0"/>
+    <w:lsdException w:name="Light Grid Accent 5" w:uiPriority="62" w:semiHidden="0" w:unhideWhenUsed="0"/>
+    <w:lsdException w:name="Medium Shading 1 Accent 5" w:uiPriority="63" w:semiHidden="0" w:unhideWhenUsed="0"/>
+    <w:lsdException w:name="Medium Shading 2 Accent 5" w:uiPriority="64" w:semiHidden="0" w:unhideWhenUsed="0"/>
+    <w:lsdException w:name="Medium List 1 Accent 5" w:uiPriority="65" w:semiHidden="0" w:unhideWhenUsed="0"/>
+    <w:lsdException w:name="Medium List 2 Accent 5" w:uiPriority="66" w:semiHidden="0" w:unhideWhenUsed="0"/>
+    <w:lsdException w:name="Medium Grid 1 Accent 5" w:uiPriority="67" w:semiHidden="0" w:unhideWhenUsed="0"/>
+    <w:lsdException w:name="Medium Grid 2 Accent 5" w:uiPriority="68" w:semiHidden="0" w:unhideWhenUsed="0"/>
+    <w:lsdException w:name="Medium Grid 3 Accent 5" w:uiPriority="69" w:semiHidden="0" w:unhideWhenUsed="0"/>
+    <w:lsdException w:name="Dark List Accent 5" w:uiPriority="70" w:semiHidden="0" w:unhideWhenUsed="0"/>
+    <w:lsdException w:name="Colorful Shading Accent 5" w:uiPriority="71" w:semiHidden="0" w:unhideWhenUsed="0"/>
+    <w:lsdException w:name="Colorful List Accent 5" w:uiPriority="72" w:semiHidden="0" w:unhideWhenUsed="0"/>
+    <w:lsdException w:name="Colorful Grid Accent 5" w:uiPriority="73" w:semiHidden="0" w:unhideWhenUsed="0"/>
+    <w:lsdException w:name="Light Shading Accent 6" w:uiPriority="60" w:semiHidden="0" w:unhideWhenUsed="0"/>
+    <w:lsdException w:name="Light List Accent 6" w:uiPriority="61" w:semiHidden="0" w:unhideWhenUsed="0"/>
+    <w:lsdException w:name="Light Grid Accent 6" w:uiPriority="62" w:semiHidden="0" w:unhideWhenUsed="0"/>
+    <w:lsdException w:name="Medium Shading 1 Accent 6" w:uiPriority="63" w:semiHidden="0" w:unhideWhenUsed="0"/>
+    <w:lsdException w:name="Medium Shading 2 Accent 6" w:uiPriority="64" w:semiHidden="0" w:unhideWhenUsed="0"/>
+    <w:lsdException w:name="Medium List 1 Accent 6" w:uiPriority="65" w:semiHidden="0" w:unhideWhenUsed="0"/>
+    <w:lsdException w:name="Medium List 2 Accent 6" w:uiPriority="66" w:semiHidden="0" w:unhideWhenUsed="0"/>
+    <w:lsdException w:name="Medium Grid 1 Accent 6" w:uiPriority="67" w:semiHidden="0" w:unhideWhenUsed="0"/>
+    <w:lsdException w:name="Medium Grid 2 Accent 6" w:uiPriority="68" w:semiHidden="0" w:unhideWhenUsed="0"/>
+    <w:lsdException w:name="Medium Grid 3 Accent 6" w:uiPriority="69" w:semiHidden="0" w:unhideWhenUsed="0"/>
+    <w:lsdException w:name="Dark List Accent 6" w:uiPriority="70" w:semiHidden="0" w:unhideWhenUsed="0"/>
+    <w:lsdException w:name="Colorful Shading Accent 6" w:uiPriority="71" w:semiHidden="0" w:unhideWhenUsed="0"/>
+    <w:lsdException w:name="Colorful List Accent 6" w:uiPriority="72" w:semiHidden="0" w:unhideWhenUsed="0"/>
+    <w:lsdException w:name="Colorful Grid Accent 6" w:uiPriority="73" w:semiHidden="0" w:unhideWhenUsed="0"/>
+    <w:lsdException w:name="Subtle Emphasis" w:uiPriority="19" w:semiHidden="0" w:unhideWhenUsed="0" w:qFormat="1"/>
+    <w:lsdException w:name="Intense Emphasis" w:uiPriority="21" w:semiHidden="0" w:unhideWhenUsed="0" w:qFormat="1"/>
+    <w:lsdException w:name="Subtle Reference" w:uiPriority="31" w:semiHidden="0" w:unhideWhenUsed="0" w:qFormat="1"/>
+    <w:lsdException w:name="Intense Reference" w:uiPriority="32" w:semiHidden="0" w:unhideWhenUsed="0" w:qFormat="1"/>
+    <w:lsdException w:name="Book Title" w:uiPriority="33" w:semiHidden="0" w:unhideWhenUsed="0" w:qFormat="1"/>
     <w:lsdException w:name="Bibliography" w:uiPriority="37"/>
     <w:lsdException w:name="TOC Heading" w:uiPriority="39" w:qFormat="1"/>
   </w:latentStyles>
-  <w:style w:type="paragraph" w:default="1" w:styleId="Normal">
+  <w:style w:type="paragraph" w:styleId="Normal" w:default="1">
     <w:name w:val="Normal"/>
     <w:uiPriority w:val="6"/>
     <w:qFormat/>
@@ -9409,18 +9925,18 @@
       <w:spacing w:after="0" w:line="240" w:lineRule="auto"/>
     </w:pPr>
     <w:rPr>
-      <w:rFonts w:ascii="Calibri" w:eastAsia="Times New Roman" w:hAnsi="Calibri" w:cs="Calibri"/>
+      <w:rFonts w:ascii="Calibri" w:hAnsi="Calibri" w:eastAsia="Times New Roman" w:cs="Calibri"/>
       <w:sz w:val="24"/>
       <w:lang w:eastAsia="nb-NO"/>
     </w:rPr>
   </w:style>
-  <w:style w:type="character" w:default="1" w:styleId="DefaultParagraphFont">
+  <w:style w:type="character" w:styleId="DefaultParagraphFont" w:default="1">
     <w:name w:val="Default Paragraph Font"/>
     <w:uiPriority w:val="1"/>
     <w:semiHidden/>
     <w:unhideWhenUsed/>
   </w:style>
-  <w:style w:type="table" w:default="1" w:styleId="TableNormal">
+  <w:style w:type="table" w:styleId="TableNormal" w:default="1">
     <w:name w:val="Normal Table"/>
     <w:uiPriority w:val="99"/>
     <w:semiHidden/>
@@ -9435,7 +9951,7 @@
       </w:tblCellMar>
     </w:tblPr>
   </w:style>
-  <w:style w:type="numbering" w:default="1" w:styleId="NoList">
+  <w:style w:type="numbering" w:styleId="NoList" w:default="1">
     <w:name w:val="No List"/>
     <w:uiPriority w:val="99"/>
     <w:semiHidden/>
@@ -9452,12 +9968,12 @@
     <w:tblPr>
       <w:tblInd w:w="0" w:type="dxa"/>
       <w:tblBorders>
-        <w:top w:val="single" w:sz="4" w:space="0" w:color="auto"/>
-        <w:left w:val="single" w:sz="4" w:space="0" w:color="auto"/>
-        <w:bottom w:val="single" w:sz="4" w:space="0" w:color="auto"/>
-        <w:right w:val="single" w:sz="4" w:space="0" w:color="auto"/>
-        <w:insideH w:val="single" w:sz="4" w:space="0" w:color="auto"/>
-        <w:insideV w:val="single" w:sz="4" w:space="0" w:color="auto"/>
+        <w:top w:val="single" w:color="auto" w:sz="4" w:space="0"/>
+        <w:left w:val="single" w:color="auto" w:sz="4" w:space="0"/>
+        <w:bottom w:val="single" w:color="auto" w:sz="4" w:space="0"/>
+        <w:right w:val="single" w:color="auto" w:sz="4" w:space="0"/>
+        <w:insideH w:val="single" w:color="auto" w:sz="4" w:space="0"/>
+        <w:insideV w:val="single" w:color="auto" w:sz="4" w:space="0"/>
       </w:tblBorders>
       <w:tblCellMar>
         <w:top w:w="0" w:type="dxa"/>
@@ -9467,7 +9983,7 @@
       </w:tblCellMar>
     </w:tblPr>
   </w:style>
-  <w:style w:type="character" w:customStyle="1" w:styleId="intern">
+  <w:style w:type="character" w:styleId="intern" w:customStyle="1">
     <w:name w:val="intern"/>
     <w:rsid w:val="002A312B"/>
     <w:rPr>
@@ -9488,18 +10004,18 @@
       </w:tabs>
     </w:pPr>
   </w:style>
-  <w:style w:type="character" w:customStyle="1" w:styleId="HeaderChar">
+  <w:style w:type="character" w:styleId="HeaderChar" w:customStyle="1">
     <w:name w:val="Header Char"/>
     <w:basedOn w:val="DefaultParagraphFont"/>
     <w:link w:val="Header"/>
     <w:uiPriority w:val="99"/>
     <w:rsid w:val="002A312B"/>
     <w:rPr>
-      <w:rFonts w:ascii="Calibri" w:eastAsia="Times New Roman" w:hAnsi="Calibri" w:cs="Calibri"/>
+      <w:rFonts w:ascii="Calibri" w:hAnsi="Calibri" w:eastAsia="Times New Roman" w:cs="Calibri"/>
       <w:sz w:val="24"/>
     </w:rPr>
   </w:style>
-  <w:style w:type="paragraph" w:customStyle="1" w:styleId="GR-Tittel">
+  <w:style w:type="paragraph" w:styleId="GR-Tittel" w:customStyle="1">
     <w:name w:val="GR-Tittel"/>
     <w:qFormat/>
     <w:rsid w:val="002A312B"/>
@@ -9508,19 +10024,19 @@
       <w:spacing w:after="240" w:line="240" w:lineRule="auto"/>
     </w:pPr>
     <w:rPr>
-      <w:rFonts w:ascii="Calibri" w:eastAsia="Times New Roman" w:hAnsi="Calibri" w:cs="Times New Roman"/>
+      <w:rFonts w:ascii="Calibri" w:hAnsi="Calibri" w:eastAsia="Times New Roman" w:cs="Times New Roman"/>
       <w:b/>
       <w:sz w:val="28"/>
       <w:lang w:eastAsia="nb-NO"/>
     </w:rPr>
   </w:style>
-  <w:style w:type="paragraph" w:customStyle="1" w:styleId="GR-Normal">
+  <w:style w:type="paragraph" w:styleId="GR-Normal" w:customStyle="1">
     <w:name w:val="GR-Normal"/>
     <w:basedOn w:val="Normal"/>
     <w:qFormat/>
     <w:rsid w:val="002A312B"/>
   </w:style>
-  <w:style w:type="paragraph" w:customStyle="1" w:styleId="GR-Avsnitt">
+  <w:style w:type="paragraph" w:styleId="GR-Avsnitt" w:customStyle="1">
     <w:name w:val="GR-Avsnitt"/>
     <w:qFormat/>
     <w:rsid w:val="002A312B"/>
@@ -9528,11 +10044,11 @@
       <w:spacing w:line="240" w:lineRule="auto"/>
     </w:pPr>
     <w:rPr>
-      <w:rFonts w:ascii="Calibri" w:eastAsia="Times New Roman" w:hAnsi="Calibri" w:cs="Times New Roman"/>
+      <w:rFonts w:ascii="Calibri" w:hAnsi="Calibri" w:eastAsia="Times New Roman" w:cs="Times New Roman"/>
       <w:lang w:eastAsia="nb-NO"/>
     </w:rPr>
   </w:style>
-  <w:style w:type="paragraph" w:customStyle="1" w:styleId="GR-xoverskrift-4">
+  <w:style w:type="paragraph" w:styleId="GR-xoverskrift-4" w:customStyle="1">
     <w:name w:val="GR-xoverskrift-4"/>
     <w:qFormat/>
     <w:rsid w:val="002A312B"/>
@@ -9540,13 +10056,13 @@
       <w:spacing w:after="240" w:line="240" w:lineRule="auto"/>
     </w:pPr>
     <w:rPr>
-      <w:rFonts w:ascii="Calibri" w:eastAsia="Times New Roman" w:hAnsi="Calibri" w:cs="Times New Roman"/>
+      <w:rFonts w:ascii="Calibri" w:hAnsi="Calibri" w:eastAsia="Times New Roman" w:cs="Times New Roman"/>
       <w:b/>
       <w:sz w:val="24"/>
       <w:lang w:eastAsia="nb-NO"/>
     </w:rPr>
   </w:style>
-  <w:style w:type="paragraph" w:customStyle="1" w:styleId="gr002davsnitt">
+  <w:style w:type="paragraph" w:styleId="gr002davsnitt" w:customStyle="1">
     <w:name w:val="gr_002davsnitt"/>
     <w:basedOn w:val="Normal"/>
     <w:rsid w:val="002A312B"/>
@@ -9555,7 +10071,7 @@
       <w:spacing w:after="200"/>
     </w:pPr>
   </w:style>
-  <w:style w:type="character" w:customStyle="1" w:styleId="hyperlinkchar1">
+  <w:style w:type="character" w:styleId="hyperlinkchar1" w:customStyle="1">
     <w:name w:val="hyperlink__char1"/>
     <w:rsid w:val="002A312B"/>
     <w:rPr>
@@ -9576,14 +10092,14 @@
       </w:tabs>
     </w:pPr>
   </w:style>
-  <w:style w:type="character" w:customStyle="1" w:styleId="FooterChar">
+  <w:style w:type="character" w:styleId="FooterChar" w:customStyle="1">
     <w:name w:val="Footer Char"/>
     <w:basedOn w:val="DefaultParagraphFont"/>
     <w:link w:val="Footer"/>
     <w:uiPriority w:val="99"/>
     <w:rsid w:val="002A312B"/>
     <w:rPr>
-      <w:rFonts w:ascii="Calibri" w:eastAsia="Times New Roman" w:hAnsi="Calibri" w:cs="Calibri"/>
+      <w:rFonts w:ascii="Calibri" w:hAnsi="Calibri" w:eastAsia="Times New Roman" w:cs="Calibri"/>
       <w:sz w:val="24"/>
       <w:lang w:eastAsia="nb-NO"/>
     </w:rPr>
@@ -9602,7 +10118,7 @@
       <w:szCs w:val="16"/>
     </w:rPr>
   </w:style>
-  <w:style w:type="character" w:customStyle="1" w:styleId="BalloonTextChar">
+  <w:style w:type="character" w:styleId="BalloonTextChar" w:customStyle="1">
     <w:name w:val="Balloon Text Char"/>
     <w:basedOn w:val="DefaultParagraphFont"/>
     <w:link w:val="BalloonText"/>
@@ -9610,13 +10126,13 @@
     <w:semiHidden/>
     <w:rsid w:val="00713BE9"/>
     <w:rPr>
-      <w:rFonts w:ascii="Tahoma" w:eastAsia="Times New Roman" w:hAnsi="Tahoma" w:cs="Tahoma"/>
+      <w:rFonts w:ascii="Tahoma" w:hAnsi="Tahoma" w:eastAsia="Times New Roman" w:cs="Tahoma"/>
       <w:sz w:val="16"/>
       <w:szCs w:val="16"/>
       <w:lang w:eastAsia="nb-NO"/>
     </w:rPr>
   </w:style>
-  <w:style w:type="character" w:customStyle="1" w:styleId="hps">
+  <w:style w:type="character" w:styleId="hps" w:customStyle="1">
     <w:name w:val="hps"/>
     <w:rsid w:val="0000723E"/>
   </w:style>

</xml_diff>